<commit_message>
ajout fichier pdf sytème cablage arduino
</commit_message>
<xml_diff>
--- a/documentation/Rapport.docx
+++ b/documentation/Rapport.docx
@@ -5,7 +5,11 @@
     <w:sdt>
       <w:sdtPr>
         <w:rPr>
+          <w:rFonts w:eastAsiaTheme="minorHAnsi"/>
+          <w:kern w:val="2"/>
           <w:sz w:val="2"/>
+          <w:lang w:eastAsia="en-US"/>
+          <w14:ligatures w14:val="standardContextual"/>
         </w:rPr>
         <w:id w:val="-1764213119"/>
         <w:docPartObj>
@@ -15,11 +19,7 @@
       </w:sdtPr>
       <w:sdtEndPr>
         <w:rPr>
-          <w:rFonts w:eastAsiaTheme="minorHAnsi"/>
-          <w:kern w:val="2"/>
           <w:sz w:val="22"/>
-          <w:lang w:eastAsia="en-US"/>
-          <w14:ligatures w14:val="standardContextual"/>
         </w:rPr>
       </w:sdtEndPr>
       <w:sdtContent>
@@ -1116,26 +1116,763 @@
       </w:r>
     </w:p>
     <w:p/>
-    <w:p>
-      <w:r>
-        <w:t>- présentation du matériel et des logiciels utilisés</w:t>
-      </w:r>
-    </w:p>
-    <w:p>
-      <w:r>
-        <w:t>Carte ESPLORA</w:t>
-      </w:r>
-    </w:p>
     <w:p/>
+    <w:p/>
+    <w:p/>
+    <w:p/>
     <w:p>
       <w:r>
         <w:rPr>
           <w:noProof/>
         </w:rPr>
         <w:drawing>
-          <wp:inline distT="0" distB="0" distL="0" distR="0" wp14:anchorId="28BC0375" wp14:editId="0203E1C1">
-            <wp:extent cx="5760720" cy="2468880"/>
-            <wp:effectExtent l="0" t="0" r="0" b="7620"/>
+          <wp:inline distT="0" distB="0" distL="0" distR="0" wp14:anchorId="70314BFA" wp14:editId="0EED92D8">
+            <wp:extent cx="5760720" cy="2047875"/>
+            <wp:effectExtent l="0" t="0" r="0" b="9525"/>
+            <wp:docPr id="255850623" name="Image 1" descr="Une image contenant ordinateur, texte, Matériel d’ordinateur, Composant d’ordinateur&#10;&#10;Description générée automatiquement"/>
+            <wp:cNvGraphicFramePr>
+              <a:graphicFrameLocks xmlns:a="http://schemas.openxmlformats.org/drawingml/2006/main" noChangeAspect="1"/>
+            </wp:cNvGraphicFramePr>
+            <a:graphic xmlns:a="http://schemas.openxmlformats.org/drawingml/2006/main">
+              <a:graphicData uri="http://schemas.openxmlformats.org/drawingml/2006/picture">
+                <pic:pic xmlns:pic="http://schemas.openxmlformats.org/drawingml/2006/picture">
+                  <pic:nvPicPr>
+                    <pic:cNvPr id="255850623" name="Image 1" descr="Une image contenant ordinateur, texte, Matériel d’ordinateur, Composant d’ordinateur&#10;&#10;Description générée automatiquement"/>
+                    <pic:cNvPicPr/>
+                  </pic:nvPicPr>
+                  <pic:blipFill>
+                    <a:blip r:embed="rId7">
+                      <a:extLst>
+                        <a:ext uri="{28A0092B-C50C-407E-A947-70E740481C1C}">
+                          <a14:useLocalDpi xmlns:a14="http://schemas.microsoft.com/office/drawing/2010/main" val="0"/>
+                        </a:ext>
+                      </a:extLst>
+                    </a:blip>
+                    <a:stretch>
+                      <a:fillRect/>
+                    </a:stretch>
+                  </pic:blipFill>
+                  <pic:spPr>
+                    <a:xfrm>
+                      <a:off x="0" y="0"/>
+                      <a:ext cx="5760720" cy="2047875"/>
+                    </a:xfrm>
+                    <a:prstGeom prst="rect">
+                      <a:avLst/>
+                    </a:prstGeom>
+                  </pic:spPr>
+                </pic:pic>
+              </a:graphicData>
+            </a:graphic>
+          </wp:inline>
+        </w:drawing>
+      </w:r>
+    </w:p>
+    <w:p/>
+    <w:p/>
+    <w:p>
+      <w:pPr>
+        <w:pStyle w:val="Paragraphedeliste"/>
+        <w:numPr>
+          <w:ilvl w:val="0"/>
+          <w:numId w:val="1"/>
+        </w:numPr>
+      </w:pPr>
+      <w:r>
+        <w:t>P</w:t>
+      </w:r>
+      <w:r>
+        <w:t>résentation du matériel et des logiciels utilisés</w:t>
+      </w:r>
+    </w:p>
+    <w:p>
+      <w:pPr>
+        <w:pStyle w:val="Paragraphedeliste"/>
+        <w:numPr>
+          <w:ilvl w:val="0"/>
+          <w:numId w:val="2"/>
+        </w:numPr>
+        <w:rPr>
+          <w:sz w:val="24"/>
+          <w:szCs w:val="24"/>
+        </w:rPr>
+      </w:pPr>
+      <w:r>
+        <w:rPr>
+          <w:sz w:val="24"/>
+          <w:szCs w:val="24"/>
+        </w:rPr>
+        <w:t>Matériels</w:t>
+      </w:r>
+    </w:p>
+    <w:p>
+      <w:pPr>
+        <w:pStyle w:val="Paragraphedeliste"/>
+        <w:rPr>
+          <w:sz w:val="24"/>
+          <w:szCs w:val="24"/>
+        </w:rPr>
+      </w:pPr>
+    </w:p>
+    <w:p>
+      <w:pPr>
+        <w:pStyle w:val="Paragraphedeliste"/>
+        <w:numPr>
+          <w:ilvl w:val="0"/>
+          <w:numId w:val="3"/>
+        </w:numPr>
+        <w:jc w:val="both"/>
+        <w:rPr>
+          <w:sz w:val="24"/>
+          <w:szCs w:val="24"/>
+        </w:rPr>
+      </w:pPr>
+      <w:r>
+        <w:rPr>
+          <w:sz w:val="24"/>
+          <w:szCs w:val="24"/>
+        </w:rPr>
+        <w:t>Joystick analogique avec bouton-poussoir central deux axes (X et Y) et bouton-poussoir central.</w:t>
+      </w:r>
+    </w:p>
+    <w:p>
+      <w:pPr>
+        <w:pStyle w:val="Paragraphedeliste"/>
+        <w:numPr>
+          <w:ilvl w:val="0"/>
+          <w:numId w:val="3"/>
+        </w:numPr>
+        <w:jc w:val="both"/>
+        <w:rPr>
+          <w:sz w:val="24"/>
+          <w:szCs w:val="24"/>
+        </w:rPr>
+      </w:pPr>
+      <w:r>
+        <w:rPr>
+          <w:sz w:val="24"/>
+          <w:szCs w:val="24"/>
+        </w:rPr>
+        <w:t>4 boutons-poussoirs disposés dans un motif de diamant.</w:t>
+      </w:r>
+    </w:p>
+    <w:p>
+      <w:pPr>
+        <w:pStyle w:val="Paragraphedeliste"/>
+        <w:numPr>
+          <w:ilvl w:val="0"/>
+          <w:numId w:val="3"/>
+        </w:numPr>
+        <w:jc w:val="both"/>
+        <w:rPr>
+          <w:sz w:val="24"/>
+          <w:szCs w:val="24"/>
+        </w:rPr>
+      </w:pPr>
+      <w:r>
+        <w:rPr>
+          <w:sz w:val="24"/>
+          <w:szCs w:val="24"/>
+        </w:rPr>
+        <w:t>Microphone pour obtenir l’intensité sonore (amplitude) de l’environnement environnant.</w:t>
+      </w:r>
+    </w:p>
+    <w:p>
+      <w:pPr>
+        <w:pStyle w:val="Paragraphedeliste"/>
+        <w:numPr>
+          <w:ilvl w:val="0"/>
+          <w:numId w:val="3"/>
+        </w:numPr>
+        <w:jc w:val="both"/>
+        <w:rPr>
+          <w:sz w:val="24"/>
+          <w:szCs w:val="24"/>
+        </w:rPr>
+      </w:pPr>
+      <w:r>
+        <w:rPr>
+          <w:sz w:val="24"/>
+          <w:szCs w:val="24"/>
+        </w:rPr>
+        <w:t>Curseur de potentiomètre linéaire près du bas de la planche</w:t>
+      </w:r>
+    </w:p>
+    <w:p>
+      <w:pPr>
+        <w:pStyle w:val="Paragraphedeliste"/>
+        <w:numPr>
+          <w:ilvl w:val="0"/>
+          <w:numId w:val="3"/>
+        </w:numPr>
+        <w:tabs>
+          <w:tab w:val="left" w:pos="3948"/>
+        </w:tabs>
+        <w:jc w:val="both"/>
+        <w:rPr>
+          <w:sz w:val="24"/>
+          <w:szCs w:val="24"/>
+        </w:rPr>
+      </w:pPr>
+      <w:r>
+        <w:rPr>
+          <w:sz w:val="24"/>
+          <w:szCs w:val="24"/>
+        </w:rPr>
+        <w:t>Le buzzer qui peut produire des ondes carrées.</w:t>
+      </w:r>
+    </w:p>
+    <w:p>
+      <w:pPr>
+        <w:pStyle w:val="Paragraphedeliste"/>
+        <w:numPr>
+          <w:ilvl w:val="0"/>
+          <w:numId w:val="3"/>
+        </w:numPr>
+        <w:tabs>
+          <w:tab w:val="left" w:pos="3948"/>
+        </w:tabs>
+        <w:jc w:val="both"/>
+        <w:rPr>
+          <w:sz w:val="24"/>
+          <w:szCs w:val="24"/>
+        </w:rPr>
+      </w:pPr>
+      <w:r>
+        <w:rPr>
+          <w:sz w:val="24"/>
+          <w:szCs w:val="24"/>
+        </w:rPr>
+        <w:t>LED rouge et bleu avec des éléments rouges, verts et bleus pour le mélange des couleurs.</w:t>
+      </w:r>
+    </w:p>
+    <w:p>
+      <w:pPr>
+        <w:pStyle w:val="Paragraphedeliste"/>
+        <w:numPr>
+          <w:ilvl w:val="0"/>
+          <w:numId w:val="3"/>
+        </w:numPr>
+        <w:jc w:val="both"/>
+        <w:rPr>
+          <w:sz w:val="24"/>
+          <w:szCs w:val="24"/>
+        </w:rPr>
+      </w:pPr>
+      <w:r>
+        <w:rPr>
+          <w:sz w:val="24"/>
+          <w:szCs w:val="24"/>
+        </w:rPr>
+        <w:t>1 ordinateur qui est le moyen de communication entre le microprocesseur et l’homme et qui sert aussi d’interface graphique pour le sujet.</w:t>
+      </w:r>
+    </w:p>
+    <w:p>
+      <w:pPr>
+        <w:pStyle w:val="Paragraphedeliste"/>
+        <w:numPr>
+          <w:ilvl w:val="0"/>
+          <w:numId w:val="3"/>
+        </w:numPr>
+        <w:jc w:val="both"/>
+        <w:rPr>
+          <w:sz w:val="24"/>
+          <w:szCs w:val="24"/>
+        </w:rPr>
+      </w:pPr>
+      <w:r>
+        <w:rPr>
+          <w:sz w:val="24"/>
+          <w:szCs w:val="24"/>
+        </w:rPr>
+        <w:t xml:space="preserve">1 câble qui permet de relier la carte </w:t>
+      </w:r>
+      <w:proofErr w:type="spellStart"/>
+      <w:r>
+        <w:rPr>
+          <w:sz w:val="24"/>
+          <w:szCs w:val="24"/>
+        </w:rPr>
+        <w:t>arduino</w:t>
+      </w:r>
+      <w:proofErr w:type="spellEnd"/>
+      <w:r>
+        <w:rPr>
+          <w:sz w:val="24"/>
+          <w:szCs w:val="24"/>
+        </w:rPr>
+        <w:t xml:space="preserve"> à l’ordinateur.</w:t>
+      </w:r>
+    </w:p>
+    <w:p>
+      <w:pPr>
+        <w:pStyle w:val="Paragraphedeliste"/>
+        <w:numPr>
+          <w:ilvl w:val="0"/>
+          <w:numId w:val="3"/>
+        </w:numPr>
+        <w:jc w:val="both"/>
+        <w:rPr>
+          <w:sz w:val="24"/>
+          <w:szCs w:val="24"/>
+        </w:rPr>
+      </w:pPr>
+      <w:r>
+        <w:rPr>
+          <w:sz w:val="24"/>
+          <w:szCs w:val="24"/>
+        </w:rPr>
+        <w:t>Un</w:t>
+      </w:r>
+      <w:r>
+        <w:rPr>
+          <w:sz w:val="24"/>
+          <w:szCs w:val="24"/>
+        </w:rPr>
+        <w:t>e carte Arduino ESPLORA</w:t>
+      </w:r>
+    </w:p>
+    <w:p>
+      <w:pPr>
+        <w:rPr>
+          <w:sz w:val="24"/>
+          <w:szCs w:val="24"/>
+        </w:rPr>
+      </w:pPr>
+    </w:p>
+    <w:p>
+      <w:pPr>
+        <w:rPr>
+          <w:sz w:val="24"/>
+          <w:szCs w:val="24"/>
+        </w:rPr>
+      </w:pPr>
+      <w:r>
+        <w:rPr>
+          <w:sz w:val="24"/>
+          <w:szCs w:val="24"/>
+        </w:rPr>
+        <w:t>Ajout image du matériel</w:t>
+      </w:r>
+    </w:p>
+    <w:p/>
+    <w:p/>
+    <w:p/>
+    <w:p/>
+    <w:p/>
+    <w:p/>
+    <w:p/>
+    <w:p/>
+    <w:p/>
+    <w:p/>
+    <w:p>
+      <w:r>
+        <w:br w:type="page"/>
+      </w:r>
+    </w:p>
+    <w:p/>
+    <w:p>
+      <w:pPr>
+        <w:pStyle w:val="Paragraphedeliste"/>
+        <w:numPr>
+          <w:ilvl w:val="0"/>
+          <w:numId w:val="2"/>
+        </w:numPr>
+      </w:pPr>
+      <w:r>
+        <w:t>Logiciels</w:t>
+      </w:r>
+    </w:p>
+    <w:p>
+      <w:pPr>
+        <w:rPr>
+          <w:rFonts w:cstheme="minorHAnsi"/>
+          <w:color w:val="404040"/>
+          <w:spacing w:val="-8"/>
+          <w:sz w:val="24"/>
+          <w:szCs w:val="24"/>
+          <w:shd w:val="clear" w:color="auto" w:fill="FFFFFF"/>
+        </w:rPr>
+      </w:pPr>
+      <w:r>
+        <w:rPr>
+          <w:rFonts w:cstheme="minorHAnsi"/>
+          <w:color w:val="404040"/>
+          <w:spacing w:val="-8"/>
+          <w:sz w:val="24"/>
+          <w:szCs w:val="24"/>
+          <w:shd w:val="clear" w:color="auto" w:fill="FFFFFF"/>
+        </w:rPr>
+        <w:t xml:space="preserve">Comme logiciel utilisé nous </w:t>
+      </w:r>
+      <w:r>
+        <w:rPr>
+          <w:rFonts w:cstheme="minorHAnsi"/>
+          <w:color w:val="404040"/>
+          <w:spacing w:val="-8"/>
+          <w:sz w:val="24"/>
+          <w:szCs w:val="24"/>
+          <w:shd w:val="clear" w:color="auto" w:fill="FFFFFF"/>
+        </w:rPr>
+        <w:t xml:space="preserve">avons </w:t>
+      </w:r>
+      <w:r>
+        <w:rPr>
+          <w:rFonts w:cstheme="minorHAnsi"/>
+          <w:color w:val="404040"/>
+          <w:spacing w:val="-8"/>
+          <w:sz w:val="24"/>
+          <w:szCs w:val="24"/>
+          <w:shd w:val="clear" w:color="auto" w:fill="FFFFFF"/>
+        </w:rPr>
+        <w:t xml:space="preserve">: </w:t>
+      </w:r>
+      <w:proofErr w:type="spellStart"/>
+      <w:r>
+        <w:rPr>
+          <w:rFonts w:cstheme="minorHAnsi"/>
+          <w:color w:val="404040"/>
+          <w:spacing w:val="-8"/>
+          <w:sz w:val="24"/>
+          <w:szCs w:val="24"/>
+          <w:shd w:val="clear" w:color="auto" w:fill="FFFFFF"/>
+        </w:rPr>
+        <w:t>arduino</w:t>
+      </w:r>
+      <w:proofErr w:type="spellEnd"/>
+      <w:r>
+        <w:rPr>
+          <w:rFonts w:cstheme="minorHAnsi"/>
+          <w:color w:val="404040"/>
+          <w:spacing w:val="-8"/>
+          <w:sz w:val="24"/>
+          <w:szCs w:val="24"/>
+          <w:shd w:val="clear" w:color="auto" w:fill="FFFFFF"/>
+        </w:rPr>
+        <w:t xml:space="preserve"> et </w:t>
+      </w:r>
+      <w:proofErr w:type="spellStart"/>
+      <w:r>
+        <w:rPr>
+          <w:rFonts w:cstheme="minorHAnsi"/>
+          <w:color w:val="404040"/>
+          <w:spacing w:val="-8"/>
+          <w:sz w:val="24"/>
+          <w:szCs w:val="24"/>
+          <w:shd w:val="clear" w:color="auto" w:fill="FFFFFF"/>
+        </w:rPr>
+        <w:t>processing</w:t>
+      </w:r>
+      <w:proofErr w:type="spellEnd"/>
+    </w:p>
+    <w:p>
+      <w:pPr>
+        <w:pStyle w:val="Paragraphedeliste"/>
+        <w:numPr>
+          <w:ilvl w:val="0"/>
+          <w:numId w:val="4"/>
+        </w:numPr>
+        <w:jc w:val="both"/>
+        <w:rPr>
+          <w:rFonts w:cstheme="minorHAnsi"/>
+          <w:color w:val="404040"/>
+          <w:spacing w:val="-8"/>
+          <w:sz w:val="24"/>
+          <w:szCs w:val="24"/>
+          <w:shd w:val="clear" w:color="auto" w:fill="FFFFFF"/>
+        </w:rPr>
+      </w:pPr>
+      <w:r>
+        <w:rPr>
+          <w:rFonts w:cstheme="minorHAnsi"/>
+          <w:color w:val="404040"/>
+          <w:spacing w:val="-8"/>
+          <w:sz w:val="24"/>
+          <w:szCs w:val="24"/>
+          <w:shd w:val="clear" w:color="auto" w:fill="FFFFFF"/>
+        </w:rPr>
+        <w:t>Arduino</w:t>
+      </w:r>
+      <w:r>
+        <w:rPr>
+          <w:rFonts w:cstheme="minorHAnsi"/>
+          <w:color w:val="404040"/>
+          <w:spacing w:val="-8"/>
+          <w:sz w:val="24"/>
+          <w:szCs w:val="24"/>
+          <w:shd w:val="clear" w:color="auto" w:fill="FFFFFF"/>
+        </w:rPr>
+        <w:t xml:space="preserve"> est </w:t>
+      </w:r>
+      <w:r>
+        <w:t>u</w:t>
+      </w:r>
+      <w:r>
+        <w:t>n environnement de développement intégré (IDE) open source, gratuit, utilisé pour écrire et télécharger des programmes sur des cartes compatibles</w:t>
+      </w:r>
+      <w:r>
+        <w:rPr>
+          <w:rFonts w:cstheme="minorHAnsi"/>
+          <w:color w:val="404040"/>
+          <w:spacing w:val="-8"/>
+          <w:sz w:val="24"/>
+          <w:szCs w:val="24"/>
+          <w:shd w:val="clear" w:color="auto" w:fill="FFFFFF"/>
+        </w:rPr>
+        <w:t xml:space="preserve">. Dans notre cas il nous a permis de rendre notre système électronique intelligent. Pour ce servir de ce logiciel nous avons besoin de la carte Arduino en elle-même et celle que nous avons utilisé est la carte </w:t>
+      </w:r>
+      <w:proofErr w:type="spellStart"/>
+      <w:r>
+        <w:rPr>
+          <w:rFonts w:cstheme="minorHAnsi"/>
+          <w:color w:val="404040"/>
+          <w:spacing w:val="-8"/>
+          <w:sz w:val="24"/>
+          <w:szCs w:val="24"/>
+          <w:shd w:val="clear" w:color="auto" w:fill="FFFFFF"/>
+        </w:rPr>
+        <w:t>arduino</w:t>
+      </w:r>
+      <w:proofErr w:type="spellEnd"/>
+      <w:r>
+        <w:rPr>
+          <w:rFonts w:cstheme="minorHAnsi"/>
+          <w:color w:val="404040"/>
+          <w:spacing w:val="-8"/>
+          <w:sz w:val="24"/>
+          <w:szCs w:val="24"/>
+          <w:shd w:val="clear" w:color="auto" w:fill="FFFFFF"/>
+        </w:rPr>
+        <w:t xml:space="preserve"> ESPOLRA</w:t>
+      </w:r>
+      <w:r>
+        <w:rPr>
+          <w:rFonts w:cstheme="minorHAnsi"/>
+          <w:color w:val="404040"/>
+          <w:spacing w:val="-8"/>
+          <w:sz w:val="24"/>
+          <w:szCs w:val="24"/>
+          <w:shd w:val="clear" w:color="auto" w:fill="FFFFFF"/>
+        </w:rPr>
+        <w:t xml:space="preserve"> et de l’IDE Arduino qui est le logiciel qui permet de programmer la carte </w:t>
+      </w:r>
+      <w:proofErr w:type="spellStart"/>
+      <w:r>
+        <w:rPr>
+          <w:rFonts w:cstheme="minorHAnsi"/>
+          <w:color w:val="404040"/>
+          <w:spacing w:val="-8"/>
+          <w:sz w:val="24"/>
+          <w:szCs w:val="24"/>
+          <w:shd w:val="clear" w:color="auto" w:fill="FFFFFF"/>
+        </w:rPr>
+        <w:t>arduino</w:t>
+      </w:r>
+      <w:proofErr w:type="spellEnd"/>
+      <w:r>
+        <w:rPr>
+          <w:rFonts w:cstheme="minorHAnsi"/>
+          <w:color w:val="404040"/>
+          <w:spacing w:val="-8"/>
+          <w:sz w:val="24"/>
+          <w:szCs w:val="24"/>
+          <w:shd w:val="clear" w:color="auto" w:fill="FFFFFF"/>
+        </w:rPr>
+        <w:t>.</w:t>
+      </w:r>
+    </w:p>
+    <w:p>
+      <w:pPr>
+        <w:ind w:firstLine="708"/>
+        <w:jc w:val="both"/>
+        <w:rPr>
+          <w:rFonts w:cstheme="minorHAnsi"/>
+          <w:color w:val="404040"/>
+          <w:spacing w:val="-8"/>
+          <w:sz w:val="24"/>
+          <w:szCs w:val="24"/>
+          <w:shd w:val="clear" w:color="auto" w:fill="FFFFFF"/>
+        </w:rPr>
+      </w:pPr>
+      <w:r>
+        <w:rPr>
+          <w:rFonts w:cstheme="minorHAnsi"/>
+          <w:color w:val="404040"/>
+          <w:spacing w:val="-8"/>
+          <w:sz w:val="24"/>
+          <w:szCs w:val="24"/>
+          <w:shd w:val="clear" w:color="auto" w:fill="FFFFFF"/>
+        </w:rPr>
+        <w:t>Comme montré sur la figure ci-dessous, l’ide affiche une fenêtre graphique qui contient pleins de paramètres nécessaires à la programmation</w:t>
+      </w:r>
+      <w:r>
+        <w:rPr>
+          <w:rFonts w:cstheme="minorHAnsi"/>
+          <w:color w:val="404040"/>
+          <w:spacing w:val="-8"/>
+          <w:sz w:val="24"/>
+          <w:szCs w:val="24"/>
+          <w:shd w:val="clear" w:color="auto" w:fill="FFFFFF"/>
+        </w:rPr>
+        <w:t xml:space="preserve"> en </w:t>
+      </w:r>
+      <w:proofErr w:type="spellStart"/>
+      <w:r>
+        <w:rPr>
+          <w:rFonts w:cstheme="minorHAnsi"/>
+          <w:color w:val="404040"/>
+          <w:spacing w:val="-8"/>
+          <w:sz w:val="24"/>
+          <w:szCs w:val="24"/>
+          <w:shd w:val="clear" w:color="auto" w:fill="FFFFFF"/>
+        </w:rPr>
+        <w:t>language</w:t>
+      </w:r>
+      <w:proofErr w:type="spellEnd"/>
+      <w:r>
+        <w:rPr>
+          <w:rFonts w:cstheme="minorHAnsi"/>
+          <w:color w:val="404040"/>
+          <w:spacing w:val="-8"/>
+          <w:sz w:val="24"/>
+          <w:szCs w:val="24"/>
+          <w:shd w:val="clear" w:color="auto" w:fill="FFFFFF"/>
+        </w:rPr>
+        <w:t xml:space="preserve"> C d</w:t>
+      </w:r>
+      <w:r>
+        <w:rPr>
+          <w:rFonts w:cstheme="minorHAnsi"/>
+          <w:color w:val="404040"/>
+          <w:spacing w:val="-8"/>
+          <w:sz w:val="24"/>
+          <w:szCs w:val="24"/>
+          <w:shd w:val="clear" w:color="auto" w:fill="FFFFFF"/>
+        </w:rPr>
+        <w:t>e la carte électronique.</w:t>
+      </w:r>
+    </w:p>
+    <w:p>
+      <w:pPr>
+        <w:ind w:firstLine="708"/>
+        <w:jc w:val="both"/>
+        <w:rPr>
+          <w:rFonts w:cstheme="minorHAnsi"/>
+          <w:sz w:val="24"/>
+          <w:szCs w:val="24"/>
+        </w:rPr>
+      </w:pPr>
+      <w:r>
+        <w:rPr>
+          <w:rFonts w:cstheme="minorHAnsi"/>
+          <w:color w:val="404040"/>
+          <w:spacing w:val="-8"/>
+          <w:sz w:val="24"/>
+          <w:szCs w:val="24"/>
+          <w:shd w:val="clear" w:color="auto" w:fill="FFFFFF"/>
+        </w:rPr>
+        <w:t xml:space="preserve">La carte </w:t>
+      </w:r>
+      <w:r>
+        <w:rPr>
+          <w:rFonts w:cstheme="minorHAnsi"/>
+          <w:color w:val="404040"/>
+          <w:spacing w:val="-8"/>
+          <w:sz w:val="24"/>
+          <w:szCs w:val="24"/>
+          <w:shd w:val="clear" w:color="auto" w:fill="FFFFFF"/>
+        </w:rPr>
+        <w:t>ESPLORA</w:t>
+      </w:r>
+      <w:r>
+        <w:rPr>
+          <w:rFonts w:cstheme="minorHAnsi"/>
+          <w:color w:val="404040"/>
+          <w:spacing w:val="-8"/>
+          <w:sz w:val="24"/>
+          <w:szCs w:val="24"/>
+          <w:shd w:val="clear" w:color="auto" w:fill="FFFFFF"/>
+        </w:rPr>
+        <w:t xml:space="preserve"> quant à elle</w:t>
+      </w:r>
+      <w:r>
+        <w:rPr>
+          <w:rFonts w:cstheme="minorHAnsi"/>
+          <w:color w:val="404040"/>
+          <w:spacing w:val="-8"/>
+          <w:sz w:val="24"/>
+          <w:szCs w:val="24"/>
+          <w:shd w:val="clear" w:color="auto" w:fill="FFFFFF"/>
+        </w:rPr>
+        <w:t xml:space="preserve">, </w:t>
+      </w:r>
+      <w:r>
+        <w:rPr>
+          <w:rFonts w:cstheme="minorHAnsi"/>
+          <w:sz w:val="24"/>
+          <w:szCs w:val="24"/>
+        </w:rPr>
+        <w:t>est une carte de microcontrôleur dérivée de </w:t>
+      </w:r>
+      <w:hyperlink r:id="rId8" w:history="1">
+        <w:r>
+          <w:rPr>
+            <w:rStyle w:val="Lienhypertexte"/>
+            <w:rFonts w:cstheme="minorHAnsi"/>
+            <w:color w:val="auto"/>
+            <w:sz w:val="24"/>
+            <w:szCs w:val="24"/>
+            <w:u w:val="none"/>
+          </w:rPr>
+          <w:t>l’Arduino Leonardo</w:t>
+        </w:r>
+      </w:hyperlink>
+      <w:r>
+        <w:rPr>
+          <w:rFonts w:cstheme="minorHAnsi"/>
+          <w:sz w:val="24"/>
+          <w:szCs w:val="24"/>
+        </w:rPr>
+        <w:t>. L’</w:t>
+      </w:r>
+      <w:proofErr w:type="spellStart"/>
+      <w:r>
+        <w:rPr>
+          <w:rFonts w:cstheme="minorHAnsi"/>
+          <w:sz w:val="24"/>
+          <w:szCs w:val="24"/>
+        </w:rPr>
+        <w:t>Esplora</w:t>
+      </w:r>
+      <w:proofErr w:type="spellEnd"/>
+      <w:r>
+        <w:rPr>
+          <w:rFonts w:cstheme="minorHAnsi"/>
+          <w:sz w:val="24"/>
+          <w:szCs w:val="24"/>
+        </w:rPr>
+        <w:t xml:space="preserve"> diffère de toutes les cartes Arduino précédentes en ce qu’elle fournit un certain nombre de capteurs embarqués intégrés et prêts à l’emploi pour l’interaction. Il est conçu pour les personnes qui veulent être opérationnelles avec Arduino sans avoir à se familiariser avec l’électronique au préalable. </w:t>
+      </w:r>
+    </w:p>
+    <w:p>
+      <w:pPr>
+        <w:rPr>
+          <w:rFonts w:cstheme="minorHAnsi"/>
+          <w:sz w:val="24"/>
+          <w:szCs w:val="24"/>
+        </w:rPr>
+      </w:pPr>
+      <w:r>
+        <w:rPr>
+          <w:rFonts w:cstheme="minorHAnsi"/>
+          <w:noProof/>
+          <w:sz w:val="24"/>
+          <w:szCs w:val="24"/>
+        </w:rPr>
+        <w:drawing>
+          <wp:inline distT="0" distB="0" distL="0" distR="0" wp14:anchorId="28BC0375" wp14:editId="2065A239">
+            <wp:extent cx="2619587" cy="1122680"/>
+            <wp:effectExtent l="0" t="0" r="9525" b="1270"/>
             <wp:docPr id="750387961" name="Image 1" descr="Une image contenant Appareils électroniques, Ingénierie électronique, circuit, Composant de circuit&#10;&#10;Description générée automatiquement"/>
             <wp:cNvGraphicFramePr>
               <a:graphicFrameLocks xmlns:a="http://schemas.openxmlformats.org/drawingml/2006/main" noChangeAspect="1"/>
@@ -1148,7 +1885,7 @@
                     <pic:cNvPicPr/>
                   </pic:nvPicPr>
                   <pic:blipFill>
-                    <a:blip r:embed="rId7"/>
+                    <a:blip r:embed="rId9"/>
                     <a:stretch>
                       <a:fillRect/>
                     </a:stretch>
@@ -1156,7 +1893,7 @@
                   <pic:spPr>
                     <a:xfrm>
                       <a:off x="0" y="0"/>
-                      <a:ext cx="5760720" cy="2468880"/>
+                      <a:ext cx="2631736" cy="1127887"/>
                     </a:xfrm>
                     <a:prstGeom prst="rect">
                       <a:avLst/>
@@ -1168,152 +1905,1069 @@
           </wp:inline>
         </w:drawing>
       </w:r>
-    </w:p>
-    <w:p/>
-    <w:p>
-      <w:r>
-        <w:t>est une carte de microcontrôleur dérivée de </w:t>
-      </w:r>
-      <w:hyperlink r:id="rId8" w:history="1">
-        <w:r>
-          <w:rPr>
-            <w:rStyle w:val="Lienhypertexte"/>
-            <w:color w:val="auto"/>
-            <w:u w:val="none"/>
-          </w:rPr>
-          <w:t>l’Arduino Leonardo</w:t>
-        </w:r>
-      </w:hyperlink>
-      <w:r>
-        <w:t>. L’</w:t>
-      </w:r>
+      <w:r>
+        <w:rPr>
+          <w:rFonts w:ascii="Calibri corps" w:hAnsi="Calibri corps" w:cstheme="majorHAnsi"/>
+          <w:noProof/>
+          <w:color w:val="404040"/>
+          <w:spacing w:val="-8"/>
+          <w:shd w:val="clear" w:color="auto" w:fill="FFFFFF"/>
+        </w:rPr>
+        <w:drawing>
+          <wp:inline distT="0" distB="0" distL="0" distR="0" wp14:anchorId="4C7BC2A2" wp14:editId="42E6B0DF">
+            <wp:extent cx="2361538" cy="2125886"/>
+            <wp:effectExtent l="0" t="0" r="1270" b="8255"/>
+            <wp:docPr id="1876706949" name="Image 4" descr="Une image contenant texte, Appareils électroniques, capture d’écran, logiciel&#10;&#10;Description générée automatiquement"/>
+            <wp:cNvGraphicFramePr>
+              <a:graphicFrameLocks xmlns:a="http://schemas.openxmlformats.org/drawingml/2006/main" noChangeAspect="1"/>
+            </wp:cNvGraphicFramePr>
+            <a:graphic xmlns:a="http://schemas.openxmlformats.org/drawingml/2006/main">
+              <a:graphicData uri="http://schemas.openxmlformats.org/drawingml/2006/picture">
+                <pic:pic xmlns:pic="http://schemas.openxmlformats.org/drawingml/2006/picture">
+                  <pic:nvPicPr>
+                    <pic:cNvPr id="1876706949" name="Image 4" descr="Une image contenant texte, Appareils électroniques, capture d’écran, logiciel&#10;&#10;Description générée automatiquement"/>
+                    <pic:cNvPicPr/>
+                  </pic:nvPicPr>
+                  <pic:blipFill>
+                    <a:blip r:embed="rId10">
+                      <a:extLst>
+                        <a:ext uri="{28A0092B-C50C-407E-A947-70E740481C1C}">
+                          <a14:useLocalDpi xmlns:a14="http://schemas.microsoft.com/office/drawing/2010/main" val="0"/>
+                        </a:ext>
+                      </a:extLst>
+                    </a:blip>
+                    <a:stretch>
+                      <a:fillRect/>
+                    </a:stretch>
+                  </pic:blipFill>
+                  <pic:spPr>
+                    <a:xfrm>
+                      <a:off x="0" y="0"/>
+                      <a:ext cx="2383442" cy="2145604"/>
+                    </a:xfrm>
+                    <a:prstGeom prst="rect">
+                      <a:avLst/>
+                    </a:prstGeom>
+                  </pic:spPr>
+                </pic:pic>
+              </a:graphicData>
+            </a:graphic>
+          </wp:inline>
+        </w:drawing>
+      </w:r>
+    </w:p>
+    <w:p>
+      <w:pPr>
+        <w:rPr>
+          <w:rFonts w:cstheme="minorHAnsi"/>
+          <w:sz w:val="24"/>
+          <w:szCs w:val="24"/>
+        </w:rPr>
+      </w:pPr>
+    </w:p>
+    <w:p>
+      <w:pPr>
+        <w:pStyle w:val="Paragraphedeliste"/>
+        <w:numPr>
+          <w:ilvl w:val="0"/>
+          <w:numId w:val="4"/>
+        </w:numPr>
+        <w:rPr>
+          <w:rFonts w:cstheme="minorHAnsi"/>
+          <w:sz w:val="24"/>
+          <w:szCs w:val="24"/>
+        </w:rPr>
+      </w:pPr>
       <w:proofErr w:type="spellStart"/>
       <w:r>
-        <w:t>Esplora</w:t>
+        <w:rPr>
+          <w:rFonts w:cstheme="minorHAnsi"/>
+          <w:sz w:val="24"/>
+          <w:szCs w:val="24"/>
+        </w:rPr>
+        <w:t>Processing</w:t>
       </w:r>
       <w:proofErr w:type="spellEnd"/>
-      <w:r>
-        <w:t xml:space="preserve"> diffère de toutes les cartes Arduino précédentes en ce qu’elle fournit un certain nombre de capteurs embarqués intégrés et prêts à l’emploi pour l’interaction. Il est conçu pour les personnes qui veulent être opérationnelles avec Arduino sans avoir à se familiariser avec l’électronique au préalable. Pour une introduction étape par étape à l’</w:t>
+    </w:p>
+    <w:p>
+      <w:pPr>
+        <w:rPr>
+          <w:rFonts w:cstheme="minorHAnsi"/>
+          <w:sz w:val="24"/>
+          <w:szCs w:val="24"/>
+        </w:rPr>
+      </w:pPr>
+      <w:r>
+        <w:rPr>
+          <w:rFonts w:cstheme="minorHAnsi"/>
+          <w:sz w:val="24"/>
+          <w:szCs w:val="24"/>
+        </w:rPr>
+        <w:t>Propose</w:t>
+      </w:r>
+      <w:r>
+        <w:rPr>
+          <w:rFonts w:cstheme="minorHAnsi"/>
+          <w:sz w:val="24"/>
+          <w:szCs w:val="24"/>
+        </w:rPr>
+        <w:t xml:space="preserve"> à la fois un environnement de création complet et un ensemble de fonctionnalités supplémentaires qui viennent enrichir les possibilités du logiciel. Cet environnement permet d'écrire des programmes (appelés sketchs dans </w:t>
       </w:r>
       <w:proofErr w:type="spellStart"/>
       <w:r>
-        <w:t>Esplora</w:t>
+        <w:rPr>
+          <w:rFonts w:cstheme="minorHAnsi"/>
+          <w:sz w:val="24"/>
+          <w:szCs w:val="24"/>
+        </w:rPr>
+        <w:t>Processing</w:t>
       </w:r>
       <w:proofErr w:type="spellEnd"/>
       <w:r>
-        <w:t>, consultez le guide </w:t>
-      </w:r>
-      <w:hyperlink r:id="rId9" w:history="1">
-        <w:r>
-          <w:rPr>
-            <w:rStyle w:val="Lienhypertexte"/>
-            <w:color w:val="auto"/>
-            <w:u w:val="none"/>
-          </w:rPr>
-          <w:t>Prise en main d’</w:t>
-        </w:r>
-        <w:proofErr w:type="spellStart"/>
-        <w:r>
-          <w:rPr>
-            <w:rStyle w:val="Lienhypertexte"/>
-            <w:color w:val="auto"/>
-            <w:u w:val="none"/>
-          </w:rPr>
-          <w:t>Esplora</w:t>
-        </w:r>
-        <w:proofErr w:type="spellEnd"/>
-      </w:hyperlink>
-      <w:r>
+        <w:rPr>
+          <w:rFonts w:cstheme="minorHAnsi"/>
+          <w:sz w:val="24"/>
+          <w:szCs w:val="24"/>
+        </w:rPr>
+        <w:t>), de les convertir en fichiers autonomes, de les publier ainsi que d'identifier et de corriger les erreurs. Il contient les fonctions essentielles à la programmation tout en étant simple d'utilisation.</w:t>
+      </w:r>
+      <w:r>
+        <w:rPr>
+          <w:rFonts w:cstheme="minorHAnsi"/>
+          <w:sz w:val="24"/>
+          <w:szCs w:val="24"/>
+        </w:rPr>
+        <w:t> </w:t>
+      </w:r>
+      <w:proofErr w:type="spellStart"/>
+      <w:r>
+        <w:rPr>
+          <w:rFonts w:cstheme="minorHAnsi"/>
+          <w:sz w:val="24"/>
+          <w:szCs w:val="24"/>
+        </w:rPr>
+        <w:t>Processing</w:t>
+      </w:r>
+      <w:proofErr w:type="spellEnd"/>
+      <w:r>
+        <w:rPr>
+          <w:rFonts w:cstheme="minorHAnsi"/>
+          <w:sz w:val="24"/>
+          <w:szCs w:val="24"/>
+        </w:rPr>
+        <w:t xml:space="preserve"> est basé sur le langage Java</w:t>
+      </w:r>
+      <w:r>
+        <w:rPr>
+          <w:rFonts w:cstheme="minorHAnsi"/>
+          <w:sz w:val="24"/>
+          <w:szCs w:val="24"/>
+        </w:rPr>
         <w:t>.</w:t>
       </w:r>
     </w:p>
     <w:p>
-      <w:r>
-        <w:t>L’</w:t>
+      <w:pPr>
+        <w:rPr>
+          <w:rFonts w:cstheme="minorHAnsi"/>
+          <w:sz w:val="24"/>
+          <w:szCs w:val="24"/>
+        </w:rPr>
+      </w:pPr>
+    </w:p>
+    <w:p>
+      <w:pPr>
+        <w:rPr>
+          <w:rFonts w:cstheme="minorHAnsi"/>
+          <w:sz w:val="24"/>
+          <w:szCs w:val="24"/>
+        </w:rPr>
+      </w:pPr>
+      <w:r>
+        <w:rPr>
+          <w:rFonts w:cstheme="minorHAnsi"/>
+          <w:sz w:val="24"/>
+          <w:szCs w:val="24"/>
+          <w:highlight w:val="yellow"/>
+        </w:rPr>
+        <w:t xml:space="preserve">La communication entre </w:t>
       </w:r>
       <w:proofErr w:type="spellStart"/>
       <w:r>
-        <w:t>Esplora</w:t>
+        <w:rPr>
+          <w:rFonts w:cstheme="minorHAnsi"/>
+          <w:sz w:val="24"/>
+          <w:szCs w:val="24"/>
+          <w:highlight w:val="yellow"/>
+        </w:rPr>
+        <w:t>Processing</w:t>
       </w:r>
       <w:proofErr w:type="spellEnd"/>
       <w:r>
-        <w:t xml:space="preserve"> dispose de sorties son et lumière embarquée et de plusieurs capteurs d’entrée, dont un joystick, un curseur, un capteur de température, un accéléromètre, un microphone et un capteur de lumière. Il a également le potentiel d’étendre ses capacités avec deux connecteurs d’entrée et de sortie </w:t>
+        <w:rPr>
+          <w:rFonts w:cstheme="minorHAnsi"/>
+          <w:sz w:val="24"/>
+          <w:szCs w:val="24"/>
+          <w:highlight w:val="yellow"/>
+        </w:rPr>
+        <w:t xml:space="preserve"> et Arduino se fait de la manière suivante :</w:t>
+      </w:r>
+      <w:r>
+        <w:rPr>
+          <w:rFonts w:cstheme="minorHAnsi"/>
+          <w:sz w:val="24"/>
+          <w:szCs w:val="24"/>
+        </w:rPr>
+        <w:t>( (</w:t>
       </w:r>
       <w:proofErr w:type="spellStart"/>
       <w:r>
-        <w:t>Tinkerkit</w:t>
+        <w:rPr>
+          <w:rFonts w:cstheme="minorHAnsi"/>
+          <w:sz w:val="24"/>
+          <w:szCs w:val="24"/>
+        </w:rPr>
+        <w:t>arnaud</w:t>
       </w:r>
       <w:proofErr w:type="spellEnd"/>
       <w:r>
-        <w:t xml:space="preserve"> et une prise pour un écran LCD TFT couleur.</w:t>
-      </w:r>
-    </w:p>
-    <w:p/>
-    <w:p>
+        <w:rPr>
+          <w:rFonts w:cstheme="minorHAnsi"/>
+          <w:sz w:val="24"/>
+          <w:szCs w:val="24"/>
+        </w:rPr>
+        <w:t xml:space="preserve"> tu peu détailler cette partie ?)</w:t>
+      </w:r>
+    </w:p>
+    <w:p>
+      <w:pPr>
+        <w:rPr>
+          <w:rFonts w:cstheme="minorHAnsi"/>
+          <w:sz w:val="24"/>
+          <w:szCs w:val="24"/>
+        </w:rPr>
+      </w:pPr>
+      <w:r>
+        <w:rPr>
+          <w:rFonts w:ascii="Calibri corps" w:hAnsi="Calibri corps" w:cstheme="majorHAnsi"/>
+        </w:rPr>
+        <w:lastRenderedPageBreak/>
+        <w:t>i</w:t>
+      </w:r>
+      <w:r>
+        <w:rPr>
+          <w:rFonts w:ascii="Calibri corps" w:hAnsi="Calibri corps" w:cstheme="majorHAnsi"/>
+        </w:rPr>
+        <w:t xml:space="preserve">l suffit de brancher la platine et de repérer le port pour le téléversement pour </w:t>
+      </w:r>
       <w:proofErr w:type="spellStart"/>
       <w:r>
-        <w:t>Processing</w:t>
+        <w:rPr>
+          <w:rFonts w:ascii="Calibri corps" w:hAnsi="Calibri corps" w:cstheme="majorHAnsi"/>
+        </w:rPr>
+        <w:t>processing</w:t>
       </w:r>
       <w:proofErr w:type="spellEnd"/>
     </w:p>
     <w:p>
-      <w:proofErr w:type="spellStart"/>
-      <w:r>
-        <w:t>Prop</w:t>
-      </w:r>
-      <w:r>
-        <w:t>pose</w:t>
-      </w:r>
-      <w:proofErr w:type="spellEnd"/>
-      <w:r>
-        <w:t xml:space="preserve"> à la fois un environnement de création complet et un ensemble de fonctionnalités supplémentaires qui viennent enrichir les possibilités du logiciel. Cet environnement permet d'écrire des programmes (appelés sketchs dans </w:t>
-      </w:r>
-      <w:proofErr w:type="spellStart"/>
-      <w:r>
-        <w:t>Processing</w:t>
-      </w:r>
-      <w:proofErr w:type="spellEnd"/>
-      <w:r>
-        <w:t>), de les convertir en fichiers autonomes, de les publier ainsi que d'identifier et de corriger les erreurs. Il contient les fonctions essentielles à la programmation tout en étant simple d'utilisation.</w:t>
-      </w:r>
-    </w:p>
-    <w:p>
-      <w:proofErr w:type="spellStart"/>
-      <w:r>
-        <w:t>Processing</w:t>
-      </w:r>
-      <w:proofErr w:type="spellEnd"/>
-      <w:r>
-        <w:t xml:space="preserve"> est basé sur le langage Java</w:t>
-      </w:r>
-      <w:r>
-        <w:t>.</w:t>
-      </w:r>
+      <w:pPr>
+        <w:rPr>
+          <w:rFonts w:cstheme="minorHAnsi"/>
+          <w:sz w:val="24"/>
+          <w:szCs w:val="24"/>
+        </w:rPr>
+      </w:pPr>
+    </w:p>
+    <w:p>
+      <w:pPr>
+        <w:rPr>
+          <w:rFonts w:cstheme="minorHAnsi"/>
+          <w:sz w:val="24"/>
+          <w:szCs w:val="24"/>
+        </w:rPr>
+      </w:pPr>
+    </w:p>
+    <w:p>
+      <w:pPr>
+        <w:rPr>
+          <w:rFonts w:cstheme="minorHAnsi"/>
+          <w:sz w:val="24"/>
+          <w:szCs w:val="24"/>
+        </w:rPr>
+      </w:pPr>
+    </w:p>
+    <w:p>
+      <w:pPr>
+        <w:rPr>
+          <w:rFonts w:cstheme="minorHAnsi"/>
+          <w:sz w:val="24"/>
+          <w:szCs w:val="24"/>
+        </w:rPr>
+      </w:pPr>
+    </w:p>
+    <w:p>
+      <w:pPr>
+        <w:rPr>
+          <w:rFonts w:cstheme="minorHAnsi"/>
+          <w:sz w:val="24"/>
+          <w:szCs w:val="24"/>
+        </w:rPr>
+      </w:pPr>
+    </w:p>
+    <w:p>
+      <w:pPr>
+        <w:pStyle w:val="Paragraphedeliste"/>
+        <w:numPr>
+          <w:ilvl w:val="0"/>
+          <w:numId w:val="2"/>
+        </w:numPr>
+        <w:rPr>
+          <w:rFonts w:cstheme="minorHAnsi"/>
+          <w:sz w:val="24"/>
+          <w:szCs w:val="24"/>
+        </w:rPr>
+      </w:pPr>
+      <w:r>
+        <w:rPr>
+          <w:rFonts w:cstheme="minorHAnsi"/>
+          <w:sz w:val="24"/>
+          <w:szCs w:val="24"/>
+        </w:rPr>
+        <w:t>Organisation</w:t>
+      </w:r>
+      <w:r>
+        <w:rPr>
+          <w:rFonts w:cstheme="minorHAnsi"/>
+          <w:sz w:val="24"/>
+          <w:szCs w:val="24"/>
+        </w:rPr>
+        <w:t xml:space="preserve"> du groupe de projet et la répartition des tâches (démarche de travail)</w:t>
+      </w:r>
+    </w:p>
+    <w:p>
+      <w:pPr>
+        <w:rPr>
+          <w:rFonts w:cstheme="minorHAnsi"/>
+          <w:sz w:val="24"/>
+          <w:szCs w:val="24"/>
+        </w:rPr>
+      </w:pPr>
+    </w:p>
+    <w:p>
+      <w:pPr>
+        <w:pStyle w:val="Paragraphedeliste"/>
+        <w:numPr>
+          <w:ilvl w:val="0"/>
+          <w:numId w:val="2"/>
+        </w:numPr>
+        <w:rPr>
+          <w:rFonts w:cstheme="minorHAnsi"/>
+          <w:sz w:val="24"/>
+          <w:szCs w:val="24"/>
+        </w:rPr>
+      </w:pPr>
+      <w:r>
+        <w:rPr>
+          <w:rFonts w:cstheme="minorHAnsi"/>
+          <w:sz w:val="24"/>
+          <w:szCs w:val="24"/>
+        </w:rPr>
+        <w:t>Solutions</w:t>
+      </w:r>
+      <w:r>
+        <w:rPr>
+          <w:rFonts w:cstheme="minorHAnsi"/>
+          <w:sz w:val="24"/>
+          <w:szCs w:val="24"/>
+        </w:rPr>
+        <w:t xml:space="preserve"> proposées et solution retenue</w:t>
+      </w:r>
+    </w:p>
+    <w:p>
+      <w:pPr>
+        <w:pStyle w:val="Paragraphedeliste"/>
+        <w:rPr>
+          <w:rFonts w:cstheme="minorHAnsi"/>
+          <w:sz w:val="24"/>
+          <w:szCs w:val="24"/>
+        </w:rPr>
+      </w:pPr>
+    </w:p>
+    <w:p>
+      <w:pPr>
+        <w:rPr>
+          <w:rFonts w:cstheme="minorHAnsi"/>
+          <w:sz w:val="24"/>
+          <w:szCs w:val="24"/>
+        </w:rPr>
+      </w:pPr>
+      <w:r>
+        <w:rPr>
+          <w:rFonts w:cstheme="minorHAnsi"/>
+          <w:sz w:val="24"/>
+          <w:szCs w:val="24"/>
+        </w:rPr>
+        <w:t xml:space="preserve"> </w:t>
+      </w:r>
+      <w:r>
+        <w:rPr>
+          <w:rFonts w:cstheme="minorHAnsi"/>
+          <w:sz w:val="24"/>
+          <w:szCs w:val="24"/>
+        </w:rPr>
+        <w:t xml:space="preserve">La première solution </w:t>
+      </w:r>
+      <w:r>
+        <w:rPr>
+          <w:rFonts w:cstheme="minorHAnsi"/>
+          <w:sz w:val="24"/>
+          <w:szCs w:val="24"/>
+        </w:rPr>
+        <w:t xml:space="preserve">était de contrôler </w:t>
+      </w:r>
+    </w:p>
+    <w:p>
+      <w:pPr>
+        <w:pStyle w:val="Paragraphedeliste"/>
+        <w:numPr>
+          <w:ilvl w:val="0"/>
+          <w:numId w:val="2"/>
+        </w:numPr>
+        <w:rPr>
+          <w:rFonts w:cstheme="minorHAnsi"/>
+          <w:sz w:val="24"/>
+          <w:szCs w:val="24"/>
+        </w:rPr>
+      </w:pPr>
+      <w:r>
+        <w:rPr>
+          <w:rFonts w:cstheme="minorHAnsi"/>
+          <w:sz w:val="24"/>
+          <w:szCs w:val="24"/>
+        </w:rPr>
+        <w:t>Développement</w:t>
+      </w:r>
+      <w:r>
+        <w:rPr>
+          <w:rFonts w:cstheme="minorHAnsi"/>
+          <w:sz w:val="24"/>
+          <w:szCs w:val="24"/>
+        </w:rPr>
+        <w:t xml:space="preserve"> de l’application  </w:t>
+      </w:r>
+    </w:p>
+    <w:p>
+      <w:pPr>
+        <w:pStyle w:val="Paragraphedeliste"/>
+        <w:numPr>
+          <w:ilvl w:val="0"/>
+          <w:numId w:val="5"/>
+        </w:numPr>
+        <w:rPr>
+          <w:rFonts w:cstheme="minorHAnsi"/>
+          <w:sz w:val="24"/>
+          <w:szCs w:val="24"/>
+        </w:rPr>
+      </w:pPr>
+      <w:r>
+        <w:rPr>
+          <w:rFonts w:cstheme="minorHAnsi"/>
+          <w:sz w:val="24"/>
+          <w:szCs w:val="24"/>
+        </w:rPr>
+        <w:t>Schéma câblage de la maquette</w:t>
+      </w:r>
+    </w:p>
+    <w:p>
+      <w:pPr>
+        <w:rPr>
+          <w:rFonts w:cstheme="minorHAnsi"/>
+          <w:sz w:val="24"/>
+          <w:szCs w:val="24"/>
+        </w:rPr>
+      </w:pPr>
+    </w:p>
+    <w:p>
+      <w:pPr>
+        <w:rPr>
+          <w:rFonts w:cstheme="minorHAnsi"/>
+          <w:sz w:val="24"/>
+          <w:szCs w:val="24"/>
+        </w:rPr>
+      </w:pPr>
+    </w:p>
+    <w:p>
+      <w:pPr>
+        <w:rPr>
+          <w:rFonts w:cstheme="minorHAnsi"/>
+          <w:sz w:val="24"/>
+          <w:szCs w:val="24"/>
+        </w:rPr>
+      </w:pPr>
+    </w:p>
+    <w:p>
+      <w:pPr>
+        <w:rPr>
+          <w:rFonts w:cstheme="minorHAnsi"/>
+          <w:sz w:val="24"/>
+          <w:szCs w:val="24"/>
+        </w:rPr>
+      </w:pPr>
+    </w:p>
+    <w:p>
+      <w:pPr>
+        <w:rPr>
+          <w:rFonts w:cstheme="minorHAnsi"/>
+          <w:sz w:val="24"/>
+          <w:szCs w:val="24"/>
+        </w:rPr>
+      </w:pPr>
+    </w:p>
+    <w:p>
+      <w:pPr>
+        <w:rPr>
+          <w:rFonts w:cstheme="minorHAnsi"/>
+          <w:sz w:val="24"/>
+          <w:szCs w:val="24"/>
+        </w:rPr>
+      </w:pPr>
+    </w:p>
+    <w:p>
+      <w:pPr>
+        <w:rPr>
+          <w:rFonts w:cstheme="minorHAnsi"/>
+          <w:sz w:val="24"/>
+          <w:szCs w:val="24"/>
+        </w:rPr>
+      </w:pPr>
+    </w:p>
+    <w:p>
+      <w:pPr>
+        <w:rPr>
+          <w:rFonts w:cstheme="minorHAnsi"/>
+          <w:sz w:val="24"/>
+          <w:szCs w:val="24"/>
+        </w:rPr>
+      </w:pPr>
+    </w:p>
+    <w:p>
+      <w:pPr>
+        <w:rPr>
+          <w:rFonts w:cstheme="minorHAnsi"/>
+          <w:sz w:val="24"/>
+          <w:szCs w:val="24"/>
+        </w:rPr>
+      </w:pPr>
+    </w:p>
+    <w:p>
+      <w:pPr>
+        <w:rPr>
+          <w:rFonts w:cstheme="minorHAnsi"/>
+          <w:sz w:val="24"/>
+          <w:szCs w:val="24"/>
+        </w:rPr>
+      </w:pPr>
+    </w:p>
+    <w:p>
+      <w:pPr>
+        <w:rPr>
+          <w:rFonts w:cstheme="minorHAnsi"/>
+          <w:sz w:val="24"/>
+          <w:szCs w:val="24"/>
+        </w:rPr>
+      </w:pPr>
     </w:p>
     <w:p/>
     <w:p/>
-    <w:p>
-      <w:r>
-        <w:t xml:space="preserve">- organisation du groupe de projet et la répartition des tâches (démarche de travail), </w:t>
-      </w:r>
-    </w:p>
-    <w:p>
-      <w:r>
-        <w:lastRenderedPageBreak/>
-        <w:t>- solutions proposées et solution retenue</w:t>
-      </w:r>
-    </w:p>
-    <w:p>
-      <w:r>
-        <w:t>-</w:t>
-      </w:r>
-      <w:r>
-        <w:t xml:space="preserve">développement de l’application (schéma de câblage de la maquette et tableau des E/S, algorithme ou organigramme du programme codé), mise au point et problèmes rencontrés, </w:t>
-      </w:r>
-    </w:p>
-    <w:p>
-      <w:r>
-        <w:t>- bilan et conclusion.</w:t>
+    <w:p/>
+    <w:p/>
+    <w:p/>
+    <w:p/>
+    <w:p/>
+    <w:p/>
+    <w:p/>
+    <w:p/>
+    <w:p>
+      <w:pPr>
+        <w:pStyle w:val="Paragraphedeliste"/>
+        <w:numPr>
+          <w:ilvl w:val="0"/>
+          <w:numId w:val="5"/>
+        </w:numPr>
+      </w:pPr>
+      <w:r>
+        <w:t>Tableau E/S</w:t>
+      </w:r>
+    </w:p>
+    <w:tbl>
+      <w:tblPr>
+        <w:tblStyle w:val="Grilledutableau"/>
+        <w:tblW w:w="0" w:type="auto"/>
+        <w:tblInd w:w="340" w:type="dxa"/>
+        <w:tblLook w:val="04A0" w:firstRow="1" w:lastRow="0" w:firstColumn="1" w:lastColumn="0" w:noHBand="0" w:noVBand="1"/>
+      </w:tblPr>
+      <w:tblGrid>
+        <w:gridCol w:w="4408"/>
+        <w:gridCol w:w="4314"/>
+      </w:tblGrid>
+      <w:tr>
+        <w:tc>
+          <w:tcPr>
+            <w:tcW w:w="5219" w:type="dxa"/>
+          </w:tcPr>
+          <w:p>
+            <w:pPr>
+              <w:jc w:val="both"/>
+            </w:pPr>
+            <w:r>
+              <w:t>Entrées</w:t>
+            </w:r>
+          </w:p>
+        </w:tc>
+        <w:tc>
+          <w:tcPr>
+            <w:tcW w:w="5203" w:type="dxa"/>
+          </w:tcPr>
+          <w:p>
+            <w:pPr>
+              <w:jc w:val="both"/>
+            </w:pPr>
+            <w:r>
+              <w:t>Sorties</w:t>
+            </w:r>
+          </w:p>
+        </w:tc>
+      </w:tr>
+      <w:tr>
+        <w:tc>
+          <w:tcPr>
+            <w:tcW w:w="5219" w:type="dxa"/>
+          </w:tcPr>
+          <w:p>
+            <w:pPr>
+              <w:jc w:val="both"/>
+            </w:pPr>
+            <w:r>
+              <w:t>Joystick analogique avec bouton-poussoir central deux axes (X et Y) et bouton-poussoir central.</w:t>
+            </w:r>
+          </w:p>
+          <w:p>
+            <w:pPr>
+              <w:jc w:val="both"/>
+            </w:pPr>
+          </w:p>
+        </w:tc>
+        <w:tc>
+          <w:tcPr>
+            <w:tcW w:w="5203" w:type="dxa"/>
+          </w:tcPr>
+          <w:p>
+            <w:pPr>
+              <w:jc w:val="both"/>
+            </w:pPr>
+          </w:p>
+        </w:tc>
+      </w:tr>
+      <w:tr>
+        <w:tc>
+          <w:tcPr>
+            <w:tcW w:w="5219" w:type="dxa"/>
+          </w:tcPr>
+          <w:p>
+            <w:pPr>
+              <w:jc w:val="both"/>
+            </w:pPr>
+            <w:r>
+              <w:t>4 boutons-poussoirs disposés dans un motif de diamant.</w:t>
+            </w:r>
+          </w:p>
+          <w:p>
+            <w:pPr>
+              <w:jc w:val="both"/>
+            </w:pPr>
+          </w:p>
+        </w:tc>
+        <w:tc>
+          <w:tcPr>
+            <w:tcW w:w="5203" w:type="dxa"/>
+          </w:tcPr>
+          <w:p>
+            <w:pPr>
+              <w:jc w:val="both"/>
+            </w:pPr>
+            <w:r>
+              <w:t>Données de sortie du Bluetooth (Si ajout module Bluetooth)</w:t>
+            </w:r>
+          </w:p>
+        </w:tc>
+      </w:tr>
+      <w:tr>
+        <w:tc>
+          <w:tcPr>
+            <w:tcW w:w="5219" w:type="dxa"/>
+          </w:tcPr>
+          <w:p>
+            <w:pPr>
+              <w:jc w:val="both"/>
+            </w:pPr>
+            <w:r>
+              <w:t>Microphone pour obtenir l’intensité sonore (amplitude) de l’environnement environnant.</w:t>
+            </w:r>
+          </w:p>
+          <w:p>
+            <w:pPr>
+              <w:jc w:val="both"/>
+            </w:pPr>
+          </w:p>
+        </w:tc>
+        <w:tc>
+          <w:tcPr>
+            <w:tcW w:w="5203" w:type="dxa"/>
+          </w:tcPr>
+          <w:p>
+            <w:pPr>
+              <w:spacing w:before="100" w:beforeAutospacing="1" w:after="100" w:afterAutospacing="1"/>
+              <w:rPr>
+                <w:color w:val="000000"/>
+                <w:szCs w:val="24"/>
+              </w:rPr>
+            </w:pPr>
+            <w:r>
+              <w:rPr>
+                <w:color w:val="000000"/>
+                <w:szCs w:val="24"/>
+              </w:rPr>
+              <w:t xml:space="preserve">2 sorties </w:t>
+            </w:r>
+            <w:proofErr w:type="spellStart"/>
+            <w:r>
+              <w:rPr>
+                <w:color w:val="000000"/>
+                <w:szCs w:val="24"/>
+              </w:rPr>
+              <w:t>TinkerKit</w:t>
+            </w:r>
+            <w:proofErr w:type="spellEnd"/>
+            <w:r>
+              <w:rPr>
+                <w:color w:val="000000"/>
+                <w:szCs w:val="24"/>
+              </w:rPr>
+              <w:t xml:space="preserve"> pour connecter les modules actionneurs </w:t>
+            </w:r>
+            <w:proofErr w:type="spellStart"/>
+            <w:r>
+              <w:rPr>
+                <w:color w:val="000000"/>
+                <w:szCs w:val="24"/>
+              </w:rPr>
+              <w:t>TinkerKit</w:t>
+            </w:r>
+            <w:proofErr w:type="spellEnd"/>
+            <w:r>
+              <w:rPr>
+                <w:color w:val="000000"/>
+                <w:szCs w:val="24"/>
+              </w:rPr>
+              <w:t xml:space="preserve"> avec les connecteurs à 3 broches.</w:t>
+            </w:r>
+          </w:p>
+        </w:tc>
+      </w:tr>
+      <w:tr>
+        <w:tc>
+          <w:tcPr>
+            <w:tcW w:w="5219" w:type="dxa"/>
+          </w:tcPr>
+          <w:p>
+            <w:pPr>
+              <w:jc w:val="both"/>
+            </w:pPr>
+            <w:r>
+              <w:t>Curseur de potentiomètre linéaire près du bas de la planche</w:t>
+            </w:r>
+          </w:p>
+          <w:p>
+            <w:pPr>
+              <w:jc w:val="both"/>
+            </w:pPr>
+          </w:p>
+        </w:tc>
+        <w:tc>
+          <w:tcPr>
+            <w:tcW w:w="5203" w:type="dxa"/>
+          </w:tcPr>
+          <w:p>
+            <w:pPr>
+              <w:jc w:val="both"/>
+            </w:pPr>
+          </w:p>
+        </w:tc>
+      </w:tr>
+      <w:tr>
+        <w:trPr>
+          <w:trHeight w:val="932"/>
+        </w:trPr>
+        <w:tc>
+          <w:tcPr>
+            <w:tcW w:w="5219" w:type="dxa"/>
+          </w:tcPr>
+          <w:p>
+            <w:pPr>
+              <w:tabs>
+                <w:tab w:val="left" w:pos="1188"/>
+              </w:tabs>
+              <w:jc w:val="both"/>
+            </w:pPr>
+            <w:r>
+              <w:t xml:space="preserve">2 entrées </w:t>
+            </w:r>
+            <w:proofErr w:type="spellStart"/>
+            <w:r>
+              <w:t>TinkerKit</w:t>
+            </w:r>
+            <w:proofErr w:type="spellEnd"/>
+            <w:r>
+              <w:t xml:space="preserve"> pour connecter les modules de capteurs </w:t>
+            </w:r>
+            <w:proofErr w:type="spellStart"/>
+            <w:r>
+              <w:t>TinkerKit</w:t>
+            </w:r>
+            <w:proofErr w:type="spellEnd"/>
+            <w:r>
+              <w:t xml:space="preserve"> avec les connecteurs à 3 broches</w:t>
+            </w:r>
+          </w:p>
+        </w:tc>
+        <w:tc>
+          <w:tcPr>
+            <w:tcW w:w="5203" w:type="dxa"/>
+          </w:tcPr>
+          <w:p>
+            <w:pPr>
+              <w:spacing w:before="100" w:beforeAutospacing="1" w:after="100" w:afterAutospacing="1"/>
+            </w:pPr>
+          </w:p>
+        </w:tc>
+      </w:tr>
+      <w:tr>
+        <w:tc>
+          <w:tcPr>
+            <w:tcW w:w="5219" w:type="dxa"/>
+          </w:tcPr>
+          <w:p>
+            <w:pPr>
+              <w:tabs>
+                <w:tab w:val="left" w:pos="3948"/>
+              </w:tabs>
+              <w:jc w:val="both"/>
+            </w:pPr>
+            <w:r>
+              <w:t>C</w:t>
+            </w:r>
+            <w:r>
+              <w:t>onnecteur d’affichage TFT pour un écran LCD couleur en option, une carte SD ou d’autres périphériques utilisant le protocole SPI.</w:t>
+            </w:r>
+          </w:p>
+          <w:p>
+            <w:pPr>
+              <w:tabs>
+                <w:tab w:val="left" w:pos="3948"/>
+              </w:tabs>
+              <w:jc w:val="both"/>
+            </w:pPr>
+          </w:p>
+        </w:tc>
+        <w:tc>
+          <w:tcPr>
+            <w:tcW w:w="5203" w:type="dxa"/>
+          </w:tcPr>
+          <w:p>
+            <w:pPr>
+              <w:jc w:val="both"/>
+            </w:pPr>
+          </w:p>
+        </w:tc>
+      </w:tr>
+      <w:tr>
+        <w:tc>
+          <w:tcPr>
+            <w:tcW w:w="5219" w:type="dxa"/>
+          </w:tcPr>
+          <w:p>
+            <w:pPr>
+              <w:tabs>
+                <w:tab w:val="left" w:pos="3948"/>
+              </w:tabs>
+              <w:jc w:val="both"/>
+            </w:pPr>
+            <w:r>
+              <w:t xml:space="preserve">Le buzzer </w:t>
+            </w:r>
+            <w:r>
+              <w:t xml:space="preserve">qui </w:t>
+            </w:r>
+            <w:r>
+              <w:t>peut produire des ondes carrées.</w:t>
+            </w:r>
+          </w:p>
+          <w:p>
+            <w:pPr>
+              <w:tabs>
+                <w:tab w:val="left" w:pos="3948"/>
+              </w:tabs>
+              <w:jc w:val="both"/>
+            </w:pPr>
+          </w:p>
+        </w:tc>
+        <w:tc>
+          <w:tcPr>
+            <w:tcW w:w="5203" w:type="dxa"/>
+          </w:tcPr>
+          <w:p>
+            <w:pPr>
+              <w:jc w:val="both"/>
+            </w:pPr>
+          </w:p>
+        </w:tc>
+      </w:tr>
+      <w:tr>
+        <w:tc>
+          <w:tcPr>
+            <w:tcW w:w="5219" w:type="dxa"/>
+          </w:tcPr>
+          <w:p>
+            <w:pPr>
+              <w:tabs>
+                <w:tab w:val="left" w:pos="3948"/>
+              </w:tabs>
+              <w:jc w:val="both"/>
+            </w:pPr>
+            <w:r>
+              <w:t>L’accéléromètre à trois axes mesure la relation de la carte à la gravité sur trois axes (X, Y et Z)</w:t>
+            </w:r>
+          </w:p>
+          <w:p>
+            <w:pPr>
+              <w:tabs>
+                <w:tab w:val="left" w:pos="3948"/>
+              </w:tabs>
+              <w:jc w:val="both"/>
+            </w:pPr>
+          </w:p>
+        </w:tc>
+        <w:tc>
+          <w:tcPr>
+            <w:tcW w:w="5203" w:type="dxa"/>
+          </w:tcPr>
+          <w:p>
+            <w:pPr>
+              <w:jc w:val="both"/>
+            </w:pPr>
+          </w:p>
+        </w:tc>
+      </w:tr>
+      <w:tr>
+        <w:tc>
+          <w:tcPr>
+            <w:tcW w:w="5219" w:type="dxa"/>
+          </w:tcPr>
+          <w:p>
+            <w:pPr>
+              <w:tabs>
+                <w:tab w:val="left" w:pos="3948"/>
+              </w:tabs>
+              <w:jc w:val="both"/>
+            </w:pPr>
+            <w:r>
+              <w:t>LED</w:t>
+            </w:r>
+            <w:r>
+              <w:t xml:space="preserve"> </w:t>
+            </w:r>
+            <w:r>
+              <w:t>rouge et bleu avec des éléments rouges, verts et bleus pour le mélange des couleurs.</w:t>
+            </w:r>
+          </w:p>
+          <w:p>
+            <w:pPr>
+              <w:tabs>
+                <w:tab w:val="left" w:pos="3948"/>
+              </w:tabs>
+              <w:ind w:firstLine="709"/>
+              <w:jc w:val="both"/>
+            </w:pPr>
+          </w:p>
+        </w:tc>
+        <w:tc>
+          <w:tcPr>
+            <w:tcW w:w="5203" w:type="dxa"/>
+          </w:tcPr>
+          <w:p>
+            <w:pPr>
+              <w:jc w:val="both"/>
+            </w:pPr>
+          </w:p>
+        </w:tc>
+      </w:tr>
+    </w:tbl>
+    <w:p/>
+    <w:p>
+      <w:pPr>
+        <w:pStyle w:val="Paragraphedeliste"/>
+        <w:numPr>
+          <w:ilvl w:val="0"/>
+          <w:numId w:val="5"/>
+        </w:numPr>
+      </w:pPr>
+      <w:r>
+        <w:rPr>
+          <w:rFonts w:cstheme="minorHAnsi"/>
+          <w:sz w:val="24"/>
+          <w:szCs w:val="24"/>
+        </w:rPr>
+        <w:t>A</w:t>
+      </w:r>
+      <w:r>
+        <w:rPr>
+          <w:rFonts w:cstheme="minorHAnsi"/>
+          <w:sz w:val="24"/>
+          <w:szCs w:val="24"/>
+        </w:rPr>
+        <w:t>lgorithme ou organigramme du programme codé</w:t>
+      </w:r>
+    </w:p>
+    <w:p>
+      <w:pPr>
+        <w:pStyle w:val="Paragraphedeliste"/>
+        <w:ind w:left="773"/>
+      </w:pPr>
+    </w:p>
+    <w:p>
+      <w:pPr>
+        <w:pStyle w:val="Paragraphedeliste"/>
+        <w:numPr>
+          <w:ilvl w:val="0"/>
+          <w:numId w:val="5"/>
+        </w:numPr>
+      </w:pPr>
+      <w:r>
+        <w:t>Problèmes rencontrés</w:t>
+      </w:r>
+    </w:p>
+    <w:p/>
+    <w:p/>
+    <w:p>
+      <w:pPr>
+        <w:pStyle w:val="Paragraphedeliste"/>
+        <w:numPr>
+          <w:ilvl w:val="0"/>
+          <w:numId w:val="2"/>
+        </w:numPr>
+      </w:pPr>
+      <w:r>
+        <w:t>bilan et conclusion.</w:t>
       </w:r>
     </w:p>
     <w:sectPr>
@@ -1381,9 +3035,122 @@
 <file path=word/numbering.xml><?xml version="1.0" encoding="utf-8"?>
 <w:numbering xmlns:wpc="http://schemas.microsoft.com/office/word/2010/wordprocessingCanvas" xmlns:cx="http://schemas.microsoft.com/office/drawing/2014/chartex" xmlns:cx1="http://schemas.microsoft.com/office/drawing/2015/9/8/chartex" xmlns:cx2="http://schemas.microsoft.com/office/drawing/2015/10/21/chartex" xmlns:cx3="http://schemas.microsoft.com/office/drawing/2016/5/9/chartex" xmlns:cx4="http://schemas.microsoft.com/office/drawing/2016/5/10/chartex" xmlns:cx5="http://schemas.microsoft.com/office/drawing/2016/5/11/chartex" xmlns:cx6="http://schemas.microsoft.com/office/drawing/2016/5/12/chartex" xmlns:cx7="http://schemas.microsoft.com/office/drawing/2016/5/13/chartex" xmlns:cx8="http://schemas.microsoft.com/office/drawing/2016/5/14/chartex" xmlns:mc="http://schemas.openxmlformats.org/markup-compatibility/2006" xmlns:aink="http://schemas.microsoft.com/office/drawing/2016/ink" xmlns:am3d="http://schemas.microsoft.com/office/drawing/2017/model3d" xmlns:o="urn:schemas-microsoft-com:office:office" xmlns:oel="http://schemas.microsoft.com/office/2019/extlst" xmlns:r="http://schemas.openxmlformats.org/officeDocument/2006/relationships" xmlns:m="http://schemas.openxmlformats.org/officeDocument/2006/math" xmlns:v="urn:schemas-microsoft-com:vml" xmlns:wp14="http://schemas.microsoft.com/office/word/2010/wordprocessingDrawing" xmlns:wp="http://schemas.openxmlformats.org/drawingml/2006/wordprocessingDrawing" xmlns:w10="urn:schemas-microsoft-com:office:word" xmlns:w="http://schemas.openxmlformats.org/wordprocessingml/2006/main" xmlns:w14="http://schemas.microsoft.com/office/word/2010/wordml" xmlns:w15="http://schemas.microsoft.com/office/word/2012/wordml" xmlns:w16cex="http://schemas.microsoft.com/office/word/2018/wordml/cex" xmlns:w16cid="http://schemas.microsoft.com/office/word/2016/wordml/cid" xmlns:w16="http://schemas.microsoft.com/office/word/2018/wordml" xmlns:w16sdtdh="http://schemas.microsoft.com/office/word/2020/wordml/sdtdatahash" xmlns:w16se="http://schemas.microsoft.com/office/word/2015/wordml/symex" xmlns:wpg="http://schemas.microsoft.com/office/word/2010/wordprocessingGroup" xmlns:wpi="http://schemas.microsoft.com/office/word/2010/wordprocessingInk" xmlns:wne="http://schemas.microsoft.com/office/word/2006/wordml" xmlns:wps="http://schemas.microsoft.com/office/word/2010/wordprocessingShape" mc:Ignorable="w14 w15 w16se w16cid w16 w16cex w16sdtdh wp14">
   <w:abstractNum w:abstractNumId="0" w15:restartNumberingAfterBreak="0">
+    <w:nsid w:val="067904E4"/>
+    <w:multiLevelType w:val="hybridMultilevel"/>
+    <w:tmpl w:val="9EC68756"/>
+    <w:lvl w:ilvl="0" w:tplc="040C0001">
+      <w:start w:val="1"/>
+      <w:numFmt w:val="bullet"/>
+      <w:lvlText w:val=""/>
+      <w:lvlJc w:val="left"/>
+      <w:pPr>
+        <w:ind w:left="720" w:hanging="360"/>
+      </w:pPr>
+      <w:rPr>
+        <w:rFonts w:ascii="Symbol" w:hAnsi="Symbol" w:hint="default"/>
+      </w:rPr>
+    </w:lvl>
+    <w:lvl w:ilvl="1" w:tplc="040C0003" w:tentative="1">
+      <w:start w:val="1"/>
+      <w:numFmt w:val="bullet"/>
+      <w:lvlText w:val="o"/>
+      <w:lvlJc w:val="left"/>
+      <w:pPr>
+        <w:ind w:left="1440" w:hanging="360"/>
+      </w:pPr>
+      <w:rPr>
+        <w:rFonts w:ascii="Courier New" w:hAnsi="Courier New" w:cs="Courier New" w:hint="default"/>
+      </w:rPr>
+    </w:lvl>
+    <w:lvl w:ilvl="2" w:tplc="040C0005" w:tentative="1">
+      <w:start w:val="1"/>
+      <w:numFmt w:val="bullet"/>
+      <w:lvlText w:val=""/>
+      <w:lvlJc w:val="left"/>
+      <w:pPr>
+        <w:ind w:left="2160" w:hanging="360"/>
+      </w:pPr>
+      <w:rPr>
+        <w:rFonts w:ascii="Wingdings" w:hAnsi="Wingdings" w:hint="default"/>
+      </w:rPr>
+    </w:lvl>
+    <w:lvl w:ilvl="3" w:tplc="040C0001" w:tentative="1">
+      <w:start w:val="1"/>
+      <w:numFmt w:val="bullet"/>
+      <w:lvlText w:val=""/>
+      <w:lvlJc w:val="left"/>
+      <w:pPr>
+        <w:ind w:left="2880" w:hanging="360"/>
+      </w:pPr>
+      <w:rPr>
+        <w:rFonts w:ascii="Symbol" w:hAnsi="Symbol" w:hint="default"/>
+      </w:rPr>
+    </w:lvl>
+    <w:lvl w:ilvl="4" w:tplc="040C0003" w:tentative="1">
+      <w:start w:val="1"/>
+      <w:numFmt w:val="bullet"/>
+      <w:lvlText w:val="o"/>
+      <w:lvlJc w:val="left"/>
+      <w:pPr>
+        <w:ind w:left="3600" w:hanging="360"/>
+      </w:pPr>
+      <w:rPr>
+        <w:rFonts w:ascii="Courier New" w:hAnsi="Courier New" w:cs="Courier New" w:hint="default"/>
+      </w:rPr>
+    </w:lvl>
+    <w:lvl w:ilvl="5" w:tplc="040C0005" w:tentative="1">
+      <w:start w:val="1"/>
+      <w:numFmt w:val="bullet"/>
+      <w:lvlText w:val=""/>
+      <w:lvlJc w:val="left"/>
+      <w:pPr>
+        <w:ind w:left="4320" w:hanging="360"/>
+      </w:pPr>
+      <w:rPr>
+        <w:rFonts w:ascii="Wingdings" w:hAnsi="Wingdings" w:hint="default"/>
+      </w:rPr>
+    </w:lvl>
+    <w:lvl w:ilvl="6" w:tplc="040C0001" w:tentative="1">
+      <w:start w:val="1"/>
+      <w:numFmt w:val="bullet"/>
+      <w:lvlText w:val=""/>
+      <w:lvlJc w:val="left"/>
+      <w:pPr>
+        <w:ind w:left="5040" w:hanging="360"/>
+      </w:pPr>
+      <w:rPr>
+        <w:rFonts w:ascii="Symbol" w:hAnsi="Symbol" w:hint="default"/>
+      </w:rPr>
+    </w:lvl>
+    <w:lvl w:ilvl="7" w:tplc="040C0003" w:tentative="1">
+      <w:start w:val="1"/>
+      <w:numFmt w:val="bullet"/>
+      <w:lvlText w:val="o"/>
+      <w:lvlJc w:val="left"/>
+      <w:pPr>
+        <w:ind w:left="5760" w:hanging="360"/>
+      </w:pPr>
+      <w:rPr>
+        <w:rFonts w:ascii="Courier New" w:hAnsi="Courier New" w:cs="Courier New" w:hint="default"/>
+      </w:rPr>
+    </w:lvl>
+    <w:lvl w:ilvl="8" w:tplc="040C0005" w:tentative="1">
+      <w:start w:val="1"/>
+      <w:numFmt w:val="bullet"/>
+      <w:lvlText w:val=""/>
+      <w:lvlJc w:val="left"/>
+      <w:pPr>
+        <w:ind w:left="6480" w:hanging="360"/>
+      </w:pPr>
+      <w:rPr>
+        <w:rFonts w:ascii="Wingdings" w:hAnsi="Wingdings" w:hint="default"/>
+      </w:rPr>
+    </w:lvl>
+  </w:abstractNum>
+  <w:abstractNum w:abstractNumId="1" w15:restartNumberingAfterBreak="0">
     <w:nsid w:val="27B34340"/>
     <w:multiLevelType w:val="hybridMultilevel"/>
-    <w:tmpl w:val="3C04BEE6"/>
+    <w:tmpl w:val="AE267734"/>
     <w:lvl w:ilvl="0" w:tplc="040C0013">
       <w:start w:val="1"/>
       <w:numFmt w:val="upperRoman"/>
@@ -1466,8 +3233,483 @@
       </w:pPr>
     </w:lvl>
   </w:abstractNum>
+  <w:abstractNum w:abstractNumId="2" w15:restartNumberingAfterBreak="0">
+    <w:nsid w:val="52205C98"/>
+    <w:multiLevelType w:val="hybridMultilevel"/>
+    <w:tmpl w:val="5BA41E72"/>
+    <w:lvl w:ilvl="0" w:tplc="040C0015">
+      <w:start w:val="1"/>
+      <w:numFmt w:val="upperLetter"/>
+      <w:lvlText w:val="%1."/>
+      <w:lvlJc w:val="left"/>
+      <w:pPr>
+        <w:ind w:left="773" w:hanging="360"/>
+      </w:pPr>
+    </w:lvl>
+    <w:lvl w:ilvl="1" w:tplc="040C0019" w:tentative="1">
+      <w:start w:val="1"/>
+      <w:numFmt w:val="lowerLetter"/>
+      <w:lvlText w:val="%2."/>
+      <w:lvlJc w:val="left"/>
+      <w:pPr>
+        <w:ind w:left="1493" w:hanging="360"/>
+      </w:pPr>
+    </w:lvl>
+    <w:lvl w:ilvl="2" w:tplc="040C001B" w:tentative="1">
+      <w:start w:val="1"/>
+      <w:numFmt w:val="lowerRoman"/>
+      <w:lvlText w:val="%3."/>
+      <w:lvlJc w:val="right"/>
+      <w:pPr>
+        <w:ind w:left="2213" w:hanging="180"/>
+      </w:pPr>
+    </w:lvl>
+    <w:lvl w:ilvl="3" w:tplc="040C000F" w:tentative="1">
+      <w:start w:val="1"/>
+      <w:numFmt w:val="decimal"/>
+      <w:lvlText w:val="%4."/>
+      <w:lvlJc w:val="left"/>
+      <w:pPr>
+        <w:ind w:left="2933" w:hanging="360"/>
+      </w:pPr>
+    </w:lvl>
+    <w:lvl w:ilvl="4" w:tplc="040C0019" w:tentative="1">
+      <w:start w:val="1"/>
+      <w:numFmt w:val="lowerLetter"/>
+      <w:lvlText w:val="%5."/>
+      <w:lvlJc w:val="left"/>
+      <w:pPr>
+        <w:ind w:left="3653" w:hanging="360"/>
+      </w:pPr>
+    </w:lvl>
+    <w:lvl w:ilvl="5" w:tplc="040C001B" w:tentative="1">
+      <w:start w:val="1"/>
+      <w:numFmt w:val="lowerRoman"/>
+      <w:lvlText w:val="%6."/>
+      <w:lvlJc w:val="right"/>
+      <w:pPr>
+        <w:ind w:left="4373" w:hanging="180"/>
+      </w:pPr>
+    </w:lvl>
+    <w:lvl w:ilvl="6" w:tplc="040C000F" w:tentative="1">
+      <w:start w:val="1"/>
+      <w:numFmt w:val="decimal"/>
+      <w:lvlText w:val="%7."/>
+      <w:lvlJc w:val="left"/>
+      <w:pPr>
+        <w:ind w:left="5093" w:hanging="360"/>
+      </w:pPr>
+    </w:lvl>
+    <w:lvl w:ilvl="7" w:tplc="040C0019" w:tentative="1">
+      <w:start w:val="1"/>
+      <w:numFmt w:val="lowerLetter"/>
+      <w:lvlText w:val="%8."/>
+      <w:lvlJc w:val="left"/>
+      <w:pPr>
+        <w:ind w:left="5813" w:hanging="360"/>
+      </w:pPr>
+    </w:lvl>
+    <w:lvl w:ilvl="8" w:tplc="040C001B" w:tentative="1">
+      <w:start w:val="1"/>
+      <w:numFmt w:val="lowerRoman"/>
+      <w:lvlText w:val="%9."/>
+      <w:lvlJc w:val="right"/>
+      <w:pPr>
+        <w:ind w:left="6533" w:hanging="180"/>
+      </w:pPr>
+    </w:lvl>
+  </w:abstractNum>
+  <w:abstractNum w:abstractNumId="3" w15:restartNumberingAfterBreak="0">
+    <w:nsid w:val="576B61F8"/>
+    <w:multiLevelType w:val="hybridMultilevel"/>
+    <w:tmpl w:val="3EAE0320"/>
+    <w:lvl w:ilvl="0" w:tplc="040C000B">
+      <w:start w:val="1"/>
+      <w:numFmt w:val="bullet"/>
+      <w:lvlText w:val=""/>
+      <w:lvlJc w:val="left"/>
+      <w:pPr>
+        <w:ind w:left="720" w:hanging="360"/>
+      </w:pPr>
+      <w:rPr>
+        <w:rFonts w:ascii="Wingdings" w:hAnsi="Wingdings" w:hint="default"/>
+      </w:rPr>
+    </w:lvl>
+    <w:lvl w:ilvl="1" w:tplc="040C0003" w:tentative="1">
+      <w:start w:val="1"/>
+      <w:numFmt w:val="bullet"/>
+      <w:lvlText w:val="o"/>
+      <w:lvlJc w:val="left"/>
+      <w:pPr>
+        <w:ind w:left="1440" w:hanging="360"/>
+      </w:pPr>
+      <w:rPr>
+        <w:rFonts w:ascii="Courier New" w:hAnsi="Courier New" w:cs="Courier New" w:hint="default"/>
+      </w:rPr>
+    </w:lvl>
+    <w:lvl w:ilvl="2" w:tplc="040C0005" w:tentative="1">
+      <w:start w:val="1"/>
+      <w:numFmt w:val="bullet"/>
+      <w:lvlText w:val=""/>
+      <w:lvlJc w:val="left"/>
+      <w:pPr>
+        <w:ind w:left="2160" w:hanging="360"/>
+      </w:pPr>
+      <w:rPr>
+        <w:rFonts w:ascii="Wingdings" w:hAnsi="Wingdings" w:hint="default"/>
+      </w:rPr>
+    </w:lvl>
+    <w:lvl w:ilvl="3" w:tplc="040C0001" w:tentative="1">
+      <w:start w:val="1"/>
+      <w:numFmt w:val="bullet"/>
+      <w:lvlText w:val=""/>
+      <w:lvlJc w:val="left"/>
+      <w:pPr>
+        <w:ind w:left="2880" w:hanging="360"/>
+      </w:pPr>
+      <w:rPr>
+        <w:rFonts w:ascii="Symbol" w:hAnsi="Symbol" w:hint="default"/>
+      </w:rPr>
+    </w:lvl>
+    <w:lvl w:ilvl="4" w:tplc="040C0003" w:tentative="1">
+      <w:start w:val="1"/>
+      <w:numFmt w:val="bullet"/>
+      <w:lvlText w:val="o"/>
+      <w:lvlJc w:val="left"/>
+      <w:pPr>
+        <w:ind w:left="3600" w:hanging="360"/>
+      </w:pPr>
+      <w:rPr>
+        <w:rFonts w:ascii="Courier New" w:hAnsi="Courier New" w:cs="Courier New" w:hint="default"/>
+      </w:rPr>
+    </w:lvl>
+    <w:lvl w:ilvl="5" w:tplc="040C0005" w:tentative="1">
+      <w:start w:val="1"/>
+      <w:numFmt w:val="bullet"/>
+      <w:lvlText w:val=""/>
+      <w:lvlJc w:val="left"/>
+      <w:pPr>
+        <w:ind w:left="4320" w:hanging="360"/>
+      </w:pPr>
+      <w:rPr>
+        <w:rFonts w:ascii="Wingdings" w:hAnsi="Wingdings" w:hint="default"/>
+      </w:rPr>
+    </w:lvl>
+    <w:lvl w:ilvl="6" w:tplc="040C0001" w:tentative="1">
+      <w:start w:val="1"/>
+      <w:numFmt w:val="bullet"/>
+      <w:lvlText w:val=""/>
+      <w:lvlJc w:val="left"/>
+      <w:pPr>
+        <w:ind w:left="5040" w:hanging="360"/>
+      </w:pPr>
+      <w:rPr>
+        <w:rFonts w:ascii="Symbol" w:hAnsi="Symbol" w:hint="default"/>
+      </w:rPr>
+    </w:lvl>
+    <w:lvl w:ilvl="7" w:tplc="040C0003" w:tentative="1">
+      <w:start w:val="1"/>
+      <w:numFmt w:val="bullet"/>
+      <w:lvlText w:val="o"/>
+      <w:lvlJc w:val="left"/>
+      <w:pPr>
+        <w:ind w:left="5760" w:hanging="360"/>
+      </w:pPr>
+      <w:rPr>
+        <w:rFonts w:ascii="Courier New" w:hAnsi="Courier New" w:cs="Courier New" w:hint="default"/>
+      </w:rPr>
+    </w:lvl>
+    <w:lvl w:ilvl="8" w:tplc="040C0005" w:tentative="1">
+      <w:start w:val="1"/>
+      <w:numFmt w:val="bullet"/>
+      <w:lvlText w:val=""/>
+      <w:lvlJc w:val="left"/>
+      <w:pPr>
+        <w:ind w:left="6480" w:hanging="360"/>
+      </w:pPr>
+      <w:rPr>
+        <w:rFonts w:ascii="Wingdings" w:hAnsi="Wingdings" w:hint="default"/>
+      </w:rPr>
+    </w:lvl>
+  </w:abstractNum>
+  <w:abstractNum w:abstractNumId="4" w15:restartNumberingAfterBreak="0">
+    <w:nsid w:val="6F91527A"/>
+    <w:multiLevelType w:val="hybridMultilevel"/>
+    <w:tmpl w:val="056A0190"/>
+    <w:lvl w:ilvl="0" w:tplc="040C0013">
+      <w:start w:val="1"/>
+      <w:numFmt w:val="upperRoman"/>
+      <w:lvlText w:val="%1."/>
+      <w:lvlJc w:val="right"/>
+      <w:pPr>
+        <w:ind w:left="720" w:hanging="360"/>
+      </w:pPr>
+    </w:lvl>
+    <w:lvl w:ilvl="1" w:tplc="040C0019" w:tentative="1">
+      <w:start w:val="1"/>
+      <w:numFmt w:val="lowerLetter"/>
+      <w:lvlText w:val="%2."/>
+      <w:lvlJc w:val="left"/>
+      <w:pPr>
+        <w:ind w:left="1440" w:hanging="360"/>
+      </w:pPr>
+    </w:lvl>
+    <w:lvl w:ilvl="2" w:tplc="040C001B" w:tentative="1">
+      <w:start w:val="1"/>
+      <w:numFmt w:val="lowerRoman"/>
+      <w:lvlText w:val="%3."/>
+      <w:lvlJc w:val="right"/>
+      <w:pPr>
+        <w:ind w:left="2160" w:hanging="180"/>
+      </w:pPr>
+    </w:lvl>
+    <w:lvl w:ilvl="3" w:tplc="040C000F" w:tentative="1">
+      <w:start w:val="1"/>
+      <w:numFmt w:val="decimal"/>
+      <w:lvlText w:val="%4."/>
+      <w:lvlJc w:val="left"/>
+      <w:pPr>
+        <w:ind w:left="2880" w:hanging="360"/>
+      </w:pPr>
+    </w:lvl>
+    <w:lvl w:ilvl="4" w:tplc="040C0019" w:tentative="1">
+      <w:start w:val="1"/>
+      <w:numFmt w:val="lowerLetter"/>
+      <w:lvlText w:val="%5."/>
+      <w:lvlJc w:val="left"/>
+      <w:pPr>
+        <w:ind w:left="3600" w:hanging="360"/>
+      </w:pPr>
+    </w:lvl>
+    <w:lvl w:ilvl="5" w:tplc="040C001B" w:tentative="1">
+      <w:start w:val="1"/>
+      <w:numFmt w:val="lowerRoman"/>
+      <w:lvlText w:val="%6."/>
+      <w:lvlJc w:val="right"/>
+      <w:pPr>
+        <w:ind w:left="4320" w:hanging="180"/>
+      </w:pPr>
+    </w:lvl>
+    <w:lvl w:ilvl="6" w:tplc="040C000F" w:tentative="1">
+      <w:start w:val="1"/>
+      <w:numFmt w:val="decimal"/>
+      <w:lvlText w:val="%7."/>
+      <w:lvlJc w:val="left"/>
+      <w:pPr>
+        <w:ind w:left="5040" w:hanging="360"/>
+      </w:pPr>
+    </w:lvl>
+    <w:lvl w:ilvl="7" w:tplc="040C0019" w:tentative="1">
+      <w:start w:val="1"/>
+      <w:numFmt w:val="lowerLetter"/>
+      <w:lvlText w:val="%8."/>
+      <w:lvlJc w:val="left"/>
+      <w:pPr>
+        <w:ind w:left="5760" w:hanging="360"/>
+      </w:pPr>
+    </w:lvl>
+    <w:lvl w:ilvl="8" w:tplc="040C001B" w:tentative="1">
+      <w:start w:val="1"/>
+      <w:numFmt w:val="lowerRoman"/>
+      <w:lvlText w:val="%9."/>
+      <w:lvlJc w:val="right"/>
+      <w:pPr>
+        <w:ind w:left="6480" w:hanging="180"/>
+      </w:pPr>
+    </w:lvl>
+  </w:abstractNum>
+  <w:abstractNum w:abstractNumId="5" w15:restartNumberingAfterBreak="0">
+    <w:nsid w:val="7885641D"/>
+    <w:multiLevelType w:val="hybridMultilevel"/>
+    <w:tmpl w:val="D766DFAE"/>
+    <w:lvl w:ilvl="0" w:tplc="040C0013">
+      <w:start w:val="1"/>
+      <w:numFmt w:val="upperRoman"/>
+      <w:lvlText w:val="%1."/>
+      <w:lvlJc w:val="right"/>
+      <w:pPr>
+        <w:ind w:left="720" w:hanging="360"/>
+      </w:pPr>
+    </w:lvl>
+    <w:lvl w:ilvl="1" w:tplc="040C0019" w:tentative="1">
+      <w:start w:val="1"/>
+      <w:numFmt w:val="lowerLetter"/>
+      <w:lvlText w:val="%2."/>
+      <w:lvlJc w:val="left"/>
+      <w:pPr>
+        <w:ind w:left="1440" w:hanging="360"/>
+      </w:pPr>
+    </w:lvl>
+    <w:lvl w:ilvl="2" w:tplc="040C001B" w:tentative="1">
+      <w:start w:val="1"/>
+      <w:numFmt w:val="lowerRoman"/>
+      <w:lvlText w:val="%3."/>
+      <w:lvlJc w:val="right"/>
+      <w:pPr>
+        <w:ind w:left="2160" w:hanging="180"/>
+      </w:pPr>
+    </w:lvl>
+    <w:lvl w:ilvl="3" w:tplc="040C000F" w:tentative="1">
+      <w:start w:val="1"/>
+      <w:numFmt w:val="decimal"/>
+      <w:lvlText w:val="%4."/>
+      <w:lvlJc w:val="left"/>
+      <w:pPr>
+        <w:ind w:left="2880" w:hanging="360"/>
+      </w:pPr>
+    </w:lvl>
+    <w:lvl w:ilvl="4" w:tplc="040C0019" w:tentative="1">
+      <w:start w:val="1"/>
+      <w:numFmt w:val="lowerLetter"/>
+      <w:lvlText w:val="%5."/>
+      <w:lvlJc w:val="left"/>
+      <w:pPr>
+        <w:ind w:left="3600" w:hanging="360"/>
+      </w:pPr>
+    </w:lvl>
+    <w:lvl w:ilvl="5" w:tplc="040C001B" w:tentative="1">
+      <w:start w:val="1"/>
+      <w:numFmt w:val="lowerRoman"/>
+      <w:lvlText w:val="%6."/>
+      <w:lvlJc w:val="right"/>
+      <w:pPr>
+        <w:ind w:left="4320" w:hanging="180"/>
+      </w:pPr>
+    </w:lvl>
+    <w:lvl w:ilvl="6" w:tplc="040C000F" w:tentative="1">
+      <w:start w:val="1"/>
+      <w:numFmt w:val="decimal"/>
+      <w:lvlText w:val="%7."/>
+      <w:lvlJc w:val="left"/>
+      <w:pPr>
+        <w:ind w:left="5040" w:hanging="360"/>
+      </w:pPr>
+    </w:lvl>
+    <w:lvl w:ilvl="7" w:tplc="040C0019" w:tentative="1">
+      <w:start w:val="1"/>
+      <w:numFmt w:val="lowerLetter"/>
+      <w:lvlText w:val="%8."/>
+      <w:lvlJc w:val="left"/>
+      <w:pPr>
+        <w:ind w:left="5760" w:hanging="360"/>
+      </w:pPr>
+    </w:lvl>
+    <w:lvl w:ilvl="8" w:tplc="040C001B" w:tentative="1">
+      <w:start w:val="1"/>
+      <w:numFmt w:val="lowerRoman"/>
+      <w:lvlText w:val="%9."/>
+      <w:lvlJc w:val="right"/>
+      <w:pPr>
+        <w:ind w:left="6480" w:hanging="180"/>
+      </w:pPr>
+    </w:lvl>
+  </w:abstractNum>
+  <w:abstractNum w:abstractNumId="6" w15:restartNumberingAfterBreak="0">
+    <w:nsid w:val="78FD484C"/>
+    <w:multiLevelType w:val="hybridMultilevel"/>
+    <w:tmpl w:val="87BCA592"/>
+    <w:lvl w:ilvl="0" w:tplc="040C0015">
+      <w:start w:val="1"/>
+      <w:numFmt w:val="upperLetter"/>
+      <w:lvlText w:val="%1."/>
+      <w:lvlJc w:val="left"/>
+      <w:pPr>
+        <w:ind w:left="720" w:hanging="360"/>
+      </w:pPr>
+    </w:lvl>
+    <w:lvl w:ilvl="1" w:tplc="040C0019" w:tentative="1">
+      <w:start w:val="1"/>
+      <w:numFmt w:val="lowerLetter"/>
+      <w:lvlText w:val="%2."/>
+      <w:lvlJc w:val="left"/>
+      <w:pPr>
+        <w:ind w:left="1440" w:hanging="360"/>
+      </w:pPr>
+    </w:lvl>
+    <w:lvl w:ilvl="2" w:tplc="040C001B" w:tentative="1">
+      <w:start w:val="1"/>
+      <w:numFmt w:val="lowerRoman"/>
+      <w:lvlText w:val="%3."/>
+      <w:lvlJc w:val="right"/>
+      <w:pPr>
+        <w:ind w:left="2160" w:hanging="180"/>
+      </w:pPr>
+    </w:lvl>
+    <w:lvl w:ilvl="3" w:tplc="040C000F" w:tentative="1">
+      <w:start w:val="1"/>
+      <w:numFmt w:val="decimal"/>
+      <w:lvlText w:val="%4."/>
+      <w:lvlJc w:val="left"/>
+      <w:pPr>
+        <w:ind w:left="2880" w:hanging="360"/>
+      </w:pPr>
+    </w:lvl>
+    <w:lvl w:ilvl="4" w:tplc="040C0019" w:tentative="1">
+      <w:start w:val="1"/>
+      <w:numFmt w:val="lowerLetter"/>
+      <w:lvlText w:val="%5."/>
+      <w:lvlJc w:val="left"/>
+      <w:pPr>
+        <w:ind w:left="3600" w:hanging="360"/>
+      </w:pPr>
+    </w:lvl>
+    <w:lvl w:ilvl="5" w:tplc="040C001B" w:tentative="1">
+      <w:start w:val="1"/>
+      <w:numFmt w:val="lowerRoman"/>
+      <w:lvlText w:val="%6."/>
+      <w:lvlJc w:val="right"/>
+      <w:pPr>
+        <w:ind w:left="4320" w:hanging="180"/>
+      </w:pPr>
+    </w:lvl>
+    <w:lvl w:ilvl="6" w:tplc="040C000F" w:tentative="1">
+      <w:start w:val="1"/>
+      <w:numFmt w:val="decimal"/>
+      <w:lvlText w:val="%7."/>
+      <w:lvlJc w:val="left"/>
+      <w:pPr>
+        <w:ind w:left="5040" w:hanging="360"/>
+      </w:pPr>
+    </w:lvl>
+    <w:lvl w:ilvl="7" w:tplc="040C0019" w:tentative="1">
+      <w:start w:val="1"/>
+      <w:numFmt w:val="lowerLetter"/>
+      <w:lvlText w:val="%8."/>
+      <w:lvlJc w:val="left"/>
+      <w:pPr>
+        <w:ind w:left="5760" w:hanging="360"/>
+      </w:pPr>
+    </w:lvl>
+    <w:lvl w:ilvl="8" w:tplc="040C001B" w:tentative="1">
+      <w:start w:val="1"/>
+      <w:numFmt w:val="lowerRoman"/>
+      <w:lvlText w:val="%9."/>
+      <w:lvlJc w:val="right"/>
+      <w:pPr>
+        <w:ind w:left="6480" w:hanging="180"/>
+      </w:pPr>
+    </w:lvl>
+  </w:abstractNum>
   <w:num w:numId="1" w16cid:durableId="2092195116">
+    <w:abstractNumId w:val="1"/>
+  </w:num>
+  <w:num w:numId="2" w16cid:durableId="438263069">
+    <w:abstractNumId w:val="4"/>
+  </w:num>
+  <w:num w:numId="3" w16cid:durableId="1235511976">
     <w:abstractNumId w:val="0"/>
+  </w:num>
+  <w:num w:numId="4" w16cid:durableId="649747143">
+    <w:abstractNumId w:val="3"/>
+  </w:num>
+  <w:num w:numId="5" w16cid:durableId="283854550">
+    <w:abstractNumId w:val="2"/>
+  </w:num>
+  <w:num w:numId="6" w16cid:durableId="1215849648">
+    <w:abstractNumId w:val="6"/>
+  </w:num>
+  <w:num w:numId="7" w16cid:durableId="941645452">
+    <w:abstractNumId w:val="5"/>
   </w:num>
 </w:numbering>
 </file>
@@ -1646,7 +3888,7 @@
     <w:lsdException w:name="Table Web 2" w:semiHidden="1" w:unhideWhenUsed="1"/>
     <w:lsdException w:name="Table Web 3" w:semiHidden="1" w:unhideWhenUsed="1"/>
     <w:lsdException w:name="Balloon Text" w:semiHidden="1" w:unhideWhenUsed="1"/>
-    <w:lsdException w:name="Table Grid" w:uiPriority="39"/>
+    <w:lsdException w:name="Table Grid" w:uiPriority="59"/>
     <w:lsdException w:name="Table Theme" w:semiHidden="1" w:unhideWhenUsed="1"/>
     <w:lsdException w:name="Placeholder Text" w:semiHidden="1"/>
     <w:lsdException w:name="No Spacing" w:uiPriority="1" w:qFormat="1"/>
@@ -1872,6 +4114,7 @@
   <w:style w:type="paragraph" w:default="1" w:styleId="Normal">
     <w:name w:val="Normal"/>
     <w:qFormat/>
+    <w:rsid w:val="00A85C33"/>
   </w:style>
   <w:style w:type="character" w:default="1" w:styleId="Policepardfaut">
     <w:name w:val="Default Paragraph Font"/>
@@ -2006,6 +4249,33 @@
       <w:ind w:left="720"/>
       <w:contextualSpacing/>
     </w:pPr>
+  </w:style>
+  <w:style w:type="table" w:styleId="Grilledutableau">
+    <w:name w:val="Table Grid"/>
+    <w:basedOn w:val="TableauNormal"/>
+    <w:uiPriority w:val="59"/>
+    <w:rsid w:val="0010132E"/>
+    <w:pPr>
+      <w:spacing w:after="0" w:line="240" w:lineRule="auto"/>
+    </w:pPr>
+    <w:rPr>
+      <w:rFonts w:ascii="Times New Roman" w:eastAsia="Times New Roman" w:hAnsi="Times New Roman" w:cs="Times New Roman"/>
+      <w:kern w:val="0"/>
+      <w:sz w:val="20"/>
+      <w:szCs w:val="20"/>
+      <w:lang w:eastAsia="fr-FR"/>
+      <w14:ligatures w14:val="none"/>
+    </w:rPr>
+    <w:tblPr>
+      <w:tblBorders>
+        <w:top w:val="single" w:sz="4" w:space="0" w:color="auto"/>
+        <w:left w:val="single" w:sz="4" w:space="0" w:color="auto"/>
+        <w:bottom w:val="single" w:sz="4" w:space="0" w:color="auto"/>
+        <w:right w:val="single" w:sz="4" w:space="0" w:color="auto"/>
+        <w:insideH w:val="single" w:sz="4" w:space="0" w:color="auto"/>
+        <w:insideV w:val="single" w:sz="4" w:space="0" w:color="auto"/>
+      </w:tblBorders>
+    </w:tblPr>
   </w:style>
 </w:styles>
 </file>

</xml_diff>

<commit_message>
Quelques ajout dans le rapport
</commit_message>
<xml_diff>
--- a/documentation/Rapport.docx
+++ b/documentation/Rapport.docx
@@ -151,7 +151,25 @@
                                     <w:i/>
                                     <w:sz w:val="28"/>
                                   </w:rPr>
-                                  <w:t>Contrôle d’un bras robotique à l’aide de Processing et Arduino</w:t>
+                                  <w:t xml:space="preserve">Contrôle d’un bras robotique à l’aide de </w:t>
+                                </w:r>
+                                <w:proofErr w:type="spellStart"/>
+                                <w:r>
+                                  <w:rPr>
+                                    <w:b/>
+                                    <w:i/>
+                                    <w:sz w:val="28"/>
+                                  </w:rPr>
+                                  <w:t>Processing</w:t>
+                                </w:r>
+                                <w:proofErr w:type="spellEnd"/>
+                                <w:r>
+                                  <w:rPr>
+                                    <w:b/>
+                                    <w:i/>
+                                    <w:sz w:val="28"/>
+                                  </w:rPr>
+                                  <w:t xml:space="preserve"> et Arduino</w:t>
                                 </w:r>
                               </w:p>
                               <w:p/>
@@ -246,7 +264,25 @@
                               <w:i/>
                               <w:sz w:val="28"/>
                             </w:rPr>
-                            <w:t>Contrôle d’un bras robotique à l’aide de Processing et Arduino</w:t>
+                            <w:t xml:space="preserve">Contrôle d’un bras robotique à l’aide de </w:t>
+                          </w:r>
+                          <w:proofErr w:type="spellStart"/>
+                          <w:r>
+                            <w:rPr>
+                              <w:b/>
+                              <w:i/>
+                              <w:sz w:val="28"/>
+                            </w:rPr>
+                            <w:t>Processing</w:t>
+                          </w:r>
+                          <w:proofErr w:type="spellEnd"/>
+                          <w:r>
+                            <w:rPr>
+                              <w:b/>
+                              <w:i/>
+                              <w:sz w:val="28"/>
+                            </w:rPr>
+                            <w:t xml:space="preserve"> et Arduino</w:t>
                           </w:r>
                         </w:p>
                         <w:p/>
@@ -1058,29 +1094,1089 @@
             <w:br w:type="page"/>
           </w:r>
         </w:p>
+        <w:p/>
+        <w:sdt>
+          <w:sdtPr>
+            <w:id w:val="-371383211"/>
+            <w:docPartObj>
+              <w:docPartGallery w:val="Table of Contents"/>
+              <w:docPartUnique/>
+            </w:docPartObj>
+          </w:sdtPr>
+          <w:sdtEndPr>
+            <w:rPr>
+              <w:rFonts w:asciiTheme="minorHAnsi" w:eastAsiaTheme="minorHAnsi" w:hAnsiTheme="minorHAnsi" w:cstheme="minorBidi"/>
+              <w:b/>
+              <w:bCs/>
+              <w:color w:val="auto"/>
+              <w:kern w:val="2"/>
+              <w:sz w:val="22"/>
+              <w:szCs w:val="22"/>
+              <w:lang w:eastAsia="en-US"/>
+              <w14:ligatures w14:val="standardContextual"/>
+            </w:rPr>
+          </w:sdtEndPr>
+          <w:sdtContent>
+            <w:p>
+              <w:pPr>
+                <w:pStyle w:val="En-ttedetabledesmatires"/>
+              </w:pPr>
+              <w:r>
+                <w:t>Table des matières</w:t>
+              </w:r>
+            </w:p>
+            <w:p>
+              <w:pPr>
+                <w:pStyle w:val="TM1"/>
+                <w:rPr>
+                  <w:rFonts w:eastAsiaTheme="minorEastAsia"/>
+                  <w:noProof/>
+                  <w:lang w:eastAsia="fr-FR"/>
+                </w:rPr>
+              </w:pPr>
+              <w:r>
+                <w:fldChar w:fldCharType="begin"/>
+              </w:r>
+              <w:r>
+                <w:instrText xml:space="preserve"> TOC \o "1-3" \h \z \u </w:instrText>
+              </w:r>
+              <w:r>
+                <w:fldChar w:fldCharType="separate"/>
+              </w:r>
+              <w:hyperlink w:anchor="_Toc148708141" w:history="1">
+                <w:r>
+                  <w:rPr>
+                    <w:rStyle w:val="Lienhypertexte"/>
+                    <w:noProof/>
+                  </w:rPr>
+                  <w:t>I.</w:t>
+                </w:r>
+                <w:r>
+                  <w:rPr>
+                    <w:rFonts w:eastAsiaTheme="minorEastAsia"/>
+                    <w:noProof/>
+                    <w:lang w:eastAsia="fr-FR"/>
+                  </w:rPr>
+                  <w:tab/>
+                </w:r>
+                <w:r>
+                  <w:rPr>
+                    <w:rStyle w:val="Lienhypertexte"/>
+                    <w:noProof/>
+                  </w:rPr>
+                  <w:t>Présentation du sujet</w:t>
+                </w:r>
+                <w:r>
+                  <w:rPr>
+                    <w:noProof/>
+                    <w:webHidden/>
+                  </w:rPr>
+                  <w:tab/>
+                </w:r>
+                <w:r>
+                  <w:rPr>
+                    <w:noProof/>
+                    <w:webHidden/>
+                  </w:rPr>
+                  <w:fldChar w:fldCharType="begin"/>
+                </w:r>
+                <w:r>
+                  <w:rPr>
+                    <w:noProof/>
+                    <w:webHidden/>
+                  </w:rPr>
+                  <w:instrText xml:space="preserve"> PAGEREF _Toc148708141 \h </w:instrText>
+                </w:r>
+                <w:r>
+                  <w:rPr>
+                    <w:noProof/>
+                    <w:webHidden/>
+                  </w:rPr>
+                </w:r>
+                <w:r>
+                  <w:rPr>
+                    <w:noProof/>
+                    <w:webHidden/>
+                  </w:rPr>
+                  <w:fldChar w:fldCharType="separate"/>
+                </w:r>
+                <w:r>
+                  <w:rPr>
+                    <w:noProof/>
+                    <w:webHidden/>
+                  </w:rPr>
+                  <w:t>2</w:t>
+                </w:r>
+                <w:r>
+                  <w:rPr>
+                    <w:noProof/>
+                    <w:webHidden/>
+                  </w:rPr>
+                  <w:fldChar w:fldCharType="end"/>
+                </w:r>
+              </w:hyperlink>
+            </w:p>
+            <w:p>
+              <w:pPr>
+                <w:pStyle w:val="TM1"/>
+                <w:rPr>
+                  <w:rFonts w:eastAsiaTheme="minorEastAsia"/>
+                  <w:noProof/>
+                  <w:lang w:eastAsia="fr-FR"/>
+                </w:rPr>
+              </w:pPr>
+              <w:hyperlink w:anchor="_Toc148708142" w:history="1">
+                <w:r>
+                  <w:rPr>
+                    <w:rStyle w:val="Lienhypertexte"/>
+                    <w:noProof/>
+                  </w:rPr>
+                  <w:t>II.</w:t>
+                </w:r>
+                <w:r>
+                  <w:rPr>
+                    <w:rFonts w:eastAsiaTheme="minorEastAsia"/>
+                    <w:noProof/>
+                    <w:lang w:eastAsia="fr-FR"/>
+                  </w:rPr>
+                  <w:tab/>
+                </w:r>
+                <w:r>
+                  <w:rPr>
+                    <w:rStyle w:val="Lienhypertexte"/>
+                    <w:noProof/>
+                  </w:rPr>
+                  <w:t>Présentation du matériel et des logiciels utilisés</w:t>
+                </w:r>
+                <w:r>
+                  <w:rPr>
+                    <w:noProof/>
+                    <w:webHidden/>
+                  </w:rPr>
+                  <w:tab/>
+                </w:r>
+                <w:r>
+                  <w:rPr>
+                    <w:noProof/>
+                    <w:webHidden/>
+                  </w:rPr>
+                  <w:fldChar w:fldCharType="begin"/>
+                </w:r>
+                <w:r>
+                  <w:rPr>
+                    <w:noProof/>
+                    <w:webHidden/>
+                  </w:rPr>
+                  <w:instrText xml:space="preserve"> PAGEREF _Toc148708142 \h </w:instrText>
+                </w:r>
+                <w:r>
+                  <w:rPr>
+                    <w:noProof/>
+                    <w:webHidden/>
+                  </w:rPr>
+                </w:r>
+                <w:r>
+                  <w:rPr>
+                    <w:noProof/>
+                    <w:webHidden/>
+                  </w:rPr>
+                  <w:fldChar w:fldCharType="separate"/>
+                </w:r>
+                <w:r>
+                  <w:rPr>
+                    <w:noProof/>
+                    <w:webHidden/>
+                  </w:rPr>
+                  <w:t>2</w:t>
+                </w:r>
+                <w:r>
+                  <w:rPr>
+                    <w:noProof/>
+                    <w:webHidden/>
+                  </w:rPr>
+                  <w:fldChar w:fldCharType="end"/>
+                </w:r>
+              </w:hyperlink>
+            </w:p>
+            <w:p>
+              <w:pPr>
+                <w:pStyle w:val="TM2"/>
+                <w:tabs>
+                  <w:tab w:val="left" w:pos="660"/>
+                  <w:tab w:val="right" w:leader="dot" w:pos="9062"/>
+                </w:tabs>
+                <w:rPr>
+                  <w:noProof/>
+                </w:rPr>
+              </w:pPr>
+              <w:hyperlink w:anchor="_Toc148708143" w:history="1">
+                <w:r>
+                  <w:rPr>
+                    <w:rStyle w:val="Lienhypertexte"/>
+                    <w:noProof/>
+                  </w:rPr>
+                  <w:t>A.</w:t>
+                </w:r>
+                <w:r>
+                  <w:rPr>
+                    <w:noProof/>
+                  </w:rPr>
+                  <w:tab/>
+                </w:r>
+                <w:r>
+                  <w:rPr>
+                    <w:rStyle w:val="Lienhypertexte"/>
+                    <w:noProof/>
+                  </w:rPr>
+                  <w:t>Matériels</w:t>
+                </w:r>
+                <w:r>
+                  <w:rPr>
+                    <w:noProof/>
+                    <w:webHidden/>
+                  </w:rPr>
+                  <w:tab/>
+                </w:r>
+                <w:r>
+                  <w:rPr>
+                    <w:noProof/>
+                    <w:webHidden/>
+                  </w:rPr>
+                  <w:fldChar w:fldCharType="begin"/>
+                </w:r>
+                <w:r>
+                  <w:rPr>
+                    <w:noProof/>
+                    <w:webHidden/>
+                  </w:rPr>
+                  <w:instrText xml:space="preserve"> PAGEREF _Toc148708143 \h </w:instrText>
+                </w:r>
+                <w:r>
+                  <w:rPr>
+                    <w:noProof/>
+                    <w:webHidden/>
+                  </w:rPr>
+                </w:r>
+                <w:r>
+                  <w:rPr>
+                    <w:noProof/>
+                    <w:webHidden/>
+                  </w:rPr>
+                  <w:fldChar w:fldCharType="separate"/>
+                </w:r>
+                <w:r>
+                  <w:rPr>
+                    <w:noProof/>
+                    <w:webHidden/>
+                  </w:rPr>
+                  <w:t>2</w:t>
+                </w:r>
+                <w:r>
+                  <w:rPr>
+                    <w:noProof/>
+                    <w:webHidden/>
+                  </w:rPr>
+                  <w:fldChar w:fldCharType="end"/>
+                </w:r>
+              </w:hyperlink>
+            </w:p>
+            <w:p>
+              <w:pPr>
+                <w:pStyle w:val="TM2"/>
+                <w:tabs>
+                  <w:tab w:val="left" w:pos="660"/>
+                  <w:tab w:val="right" w:leader="dot" w:pos="9062"/>
+                </w:tabs>
+                <w:rPr>
+                  <w:noProof/>
+                </w:rPr>
+              </w:pPr>
+              <w:hyperlink w:anchor="_Toc148708144" w:history="1">
+                <w:r>
+                  <w:rPr>
+                    <w:rStyle w:val="Lienhypertexte"/>
+                    <w:noProof/>
+                  </w:rPr>
+                  <w:t>B.</w:t>
+                </w:r>
+                <w:r>
+                  <w:rPr>
+                    <w:noProof/>
+                  </w:rPr>
+                  <w:tab/>
+                </w:r>
+                <w:r>
+                  <w:rPr>
+                    <w:rStyle w:val="Lienhypertexte"/>
+                    <w:noProof/>
+                  </w:rPr>
+                  <w:t>Logiciels</w:t>
+                </w:r>
+                <w:r>
+                  <w:rPr>
+                    <w:noProof/>
+                    <w:webHidden/>
+                  </w:rPr>
+                  <w:tab/>
+                </w:r>
+                <w:r>
+                  <w:rPr>
+                    <w:noProof/>
+                    <w:webHidden/>
+                  </w:rPr>
+                  <w:fldChar w:fldCharType="begin"/>
+                </w:r>
+                <w:r>
+                  <w:rPr>
+                    <w:noProof/>
+                    <w:webHidden/>
+                  </w:rPr>
+                  <w:instrText xml:space="preserve"> PAGEREF _Toc148708144 \h </w:instrText>
+                </w:r>
+                <w:r>
+                  <w:rPr>
+                    <w:noProof/>
+                    <w:webHidden/>
+                  </w:rPr>
+                </w:r>
+                <w:r>
+                  <w:rPr>
+                    <w:noProof/>
+                    <w:webHidden/>
+                  </w:rPr>
+                  <w:fldChar w:fldCharType="separate"/>
+                </w:r>
+                <w:r>
+                  <w:rPr>
+                    <w:noProof/>
+                    <w:webHidden/>
+                  </w:rPr>
+                  <w:t>4</w:t>
+                </w:r>
+                <w:r>
+                  <w:rPr>
+                    <w:noProof/>
+                    <w:webHidden/>
+                  </w:rPr>
+                  <w:fldChar w:fldCharType="end"/>
+                </w:r>
+              </w:hyperlink>
+            </w:p>
+            <w:p>
+              <w:pPr>
+                <w:pStyle w:val="TM1"/>
+                <w:rPr>
+                  <w:rFonts w:eastAsiaTheme="minorEastAsia"/>
+                  <w:noProof/>
+                  <w:lang w:eastAsia="fr-FR"/>
+                </w:rPr>
+              </w:pPr>
+              <w:hyperlink w:anchor="_Toc148708145" w:history="1">
+                <w:r>
+                  <w:rPr>
+                    <w:rStyle w:val="Lienhypertexte"/>
+                    <w:noProof/>
+                  </w:rPr>
+                  <w:t>III.</w:t>
+                </w:r>
+                <w:r>
+                  <w:rPr>
+                    <w:rFonts w:eastAsiaTheme="minorEastAsia"/>
+                    <w:noProof/>
+                    <w:lang w:eastAsia="fr-FR"/>
+                  </w:rPr>
+                  <w:tab/>
+                </w:r>
+                <w:r>
+                  <w:rPr>
+                    <w:rStyle w:val="Lienhypertexte"/>
+                    <w:noProof/>
+                  </w:rPr>
+                  <w:t>Organisation du groupe de projet et la répartition des tâches (démarche de travail)</w:t>
+                </w:r>
+                <w:r>
+                  <w:rPr>
+                    <w:noProof/>
+                    <w:webHidden/>
+                  </w:rPr>
+                  <w:tab/>
+                </w:r>
+                <w:r>
+                  <w:rPr>
+                    <w:noProof/>
+                    <w:webHidden/>
+                  </w:rPr>
+                  <w:fldChar w:fldCharType="begin"/>
+                </w:r>
+                <w:r>
+                  <w:rPr>
+                    <w:noProof/>
+                    <w:webHidden/>
+                  </w:rPr>
+                  <w:instrText xml:space="preserve"> PAGEREF _Toc148708145 \h </w:instrText>
+                </w:r>
+                <w:r>
+                  <w:rPr>
+                    <w:noProof/>
+                    <w:webHidden/>
+                  </w:rPr>
+                </w:r>
+                <w:r>
+                  <w:rPr>
+                    <w:noProof/>
+                    <w:webHidden/>
+                  </w:rPr>
+                  <w:fldChar w:fldCharType="separate"/>
+                </w:r>
+                <w:r>
+                  <w:rPr>
+                    <w:noProof/>
+                    <w:webHidden/>
+                  </w:rPr>
+                  <w:t>5</w:t>
+                </w:r>
+                <w:r>
+                  <w:rPr>
+                    <w:noProof/>
+                    <w:webHidden/>
+                  </w:rPr>
+                  <w:fldChar w:fldCharType="end"/>
+                </w:r>
+              </w:hyperlink>
+            </w:p>
+            <w:p>
+              <w:pPr>
+                <w:pStyle w:val="TM1"/>
+                <w:rPr>
+                  <w:rFonts w:eastAsiaTheme="minorEastAsia"/>
+                  <w:noProof/>
+                  <w:lang w:eastAsia="fr-FR"/>
+                </w:rPr>
+              </w:pPr>
+              <w:hyperlink w:anchor="_Toc148708146" w:history="1">
+                <w:r>
+                  <w:rPr>
+                    <w:rStyle w:val="Lienhypertexte"/>
+                    <w:noProof/>
+                  </w:rPr>
+                  <w:t>IV.</w:t>
+                </w:r>
+                <w:r>
+                  <w:rPr>
+                    <w:rFonts w:eastAsiaTheme="minorEastAsia"/>
+                    <w:noProof/>
+                    <w:lang w:eastAsia="fr-FR"/>
+                  </w:rPr>
+                  <w:tab/>
+                </w:r>
+                <w:r>
+                  <w:rPr>
+                    <w:rStyle w:val="Lienhypertexte"/>
+                    <w:noProof/>
+                  </w:rPr>
+                  <w:t>Solutions proposées et solution retenue</w:t>
+                </w:r>
+                <w:r>
+                  <w:rPr>
+                    <w:noProof/>
+                    <w:webHidden/>
+                  </w:rPr>
+                  <w:tab/>
+                </w:r>
+                <w:r>
+                  <w:rPr>
+                    <w:noProof/>
+                    <w:webHidden/>
+                  </w:rPr>
+                  <w:fldChar w:fldCharType="begin"/>
+                </w:r>
+                <w:r>
+                  <w:rPr>
+                    <w:noProof/>
+                    <w:webHidden/>
+                  </w:rPr>
+                  <w:instrText xml:space="preserve"> PAGEREF _Toc148708146 \h </w:instrText>
+                </w:r>
+                <w:r>
+                  <w:rPr>
+                    <w:noProof/>
+                    <w:webHidden/>
+                  </w:rPr>
+                </w:r>
+                <w:r>
+                  <w:rPr>
+                    <w:noProof/>
+                    <w:webHidden/>
+                  </w:rPr>
+                  <w:fldChar w:fldCharType="separate"/>
+                </w:r>
+                <w:r>
+                  <w:rPr>
+                    <w:noProof/>
+                    <w:webHidden/>
+                  </w:rPr>
+                  <w:t>5</w:t>
+                </w:r>
+                <w:r>
+                  <w:rPr>
+                    <w:noProof/>
+                    <w:webHidden/>
+                  </w:rPr>
+                  <w:fldChar w:fldCharType="end"/>
+                </w:r>
+              </w:hyperlink>
+            </w:p>
+            <w:p>
+              <w:pPr>
+                <w:pStyle w:val="TM1"/>
+                <w:rPr>
+                  <w:rFonts w:eastAsiaTheme="minorEastAsia"/>
+                  <w:noProof/>
+                  <w:lang w:eastAsia="fr-FR"/>
+                </w:rPr>
+              </w:pPr>
+              <w:hyperlink w:anchor="_Toc148708147" w:history="1">
+                <w:r>
+                  <w:rPr>
+                    <w:rStyle w:val="Lienhypertexte"/>
+                    <w:noProof/>
+                  </w:rPr>
+                  <w:t>V.</w:t>
+                </w:r>
+                <w:r>
+                  <w:rPr>
+                    <w:rFonts w:eastAsiaTheme="minorEastAsia"/>
+                    <w:noProof/>
+                    <w:lang w:eastAsia="fr-FR"/>
+                  </w:rPr>
+                  <w:tab/>
+                </w:r>
+                <w:r>
+                  <w:rPr>
+                    <w:rStyle w:val="Lienhypertexte"/>
+                    <w:noProof/>
+                  </w:rPr>
+                  <w:t>Développement de l’application</w:t>
+                </w:r>
+                <w:r>
+                  <w:rPr>
+                    <w:noProof/>
+                    <w:webHidden/>
+                  </w:rPr>
+                  <w:tab/>
+                </w:r>
+                <w:r>
+                  <w:rPr>
+                    <w:noProof/>
+                    <w:webHidden/>
+                  </w:rPr>
+                  <w:fldChar w:fldCharType="begin"/>
+                </w:r>
+                <w:r>
+                  <w:rPr>
+                    <w:noProof/>
+                    <w:webHidden/>
+                  </w:rPr>
+                  <w:instrText xml:space="preserve"> PAGEREF _Toc148708147 \h </w:instrText>
+                </w:r>
+                <w:r>
+                  <w:rPr>
+                    <w:noProof/>
+                    <w:webHidden/>
+                  </w:rPr>
+                </w:r>
+                <w:r>
+                  <w:rPr>
+                    <w:noProof/>
+                    <w:webHidden/>
+                  </w:rPr>
+                  <w:fldChar w:fldCharType="separate"/>
+                </w:r>
+                <w:r>
+                  <w:rPr>
+                    <w:noProof/>
+                    <w:webHidden/>
+                  </w:rPr>
+                  <w:t>6</w:t>
+                </w:r>
+                <w:r>
+                  <w:rPr>
+                    <w:noProof/>
+                    <w:webHidden/>
+                  </w:rPr>
+                  <w:fldChar w:fldCharType="end"/>
+                </w:r>
+              </w:hyperlink>
+            </w:p>
+            <w:p>
+              <w:pPr>
+                <w:pStyle w:val="TM2"/>
+                <w:tabs>
+                  <w:tab w:val="left" w:pos="660"/>
+                  <w:tab w:val="right" w:leader="dot" w:pos="9062"/>
+                </w:tabs>
+                <w:rPr>
+                  <w:noProof/>
+                </w:rPr>
+              </w:pPr>
+              <w:hyperlink w:anchor="_Toc148708148" w:history="1">
+                <w:r>
+                  <w:rPr>
+                    <w:rStyle w:val="Lienhypertexte"/>
+                    <w:noProof/>
+                  </w:rPr>
+                  <w:t>A.</w:t>
+                </w:r>
+                <w:r>
+                  <w:rPr>
+                    <w:noProof/>
+                  </w:rPr>
+                  <w:tab/>
+                </w:r>
+                <w:r>
+                  <w:rPr>
+                    <w:rStyle w:val="Lienhypertexte"/>
+                    <w:noProof/>
+                  </w:rPr>
+                  <w:t>Schéma câblage de la maquette</w:t>
+                </w:r>
+                <w:r>
+                  <w:rPr>
+                    <w:noProof/>
+                    <w:webHidden/>
+                  </w:rPr>
+                  <w:tab/>
+                </w:r>
+                <w:r>
+                  <w:rPr>
+                    <w:noProof/>
+                    <w:webHidden/>
+                  </w:rPr>
+                  <w:fldChar w:fldCharType="begin"/>
+                </w:r>
+                <w:r>
+                  <w:rPr>
+                    <w:noProof/>
+                    <w:webHidden/>
+                  </w:rPr>
+                  <w:instrText xml:space="preserve"> PAGEREF _Toc148708148 \h </w:instrText>
+                </w:r>
+                <w:r>
+                  <w:rPr>
+                    <w:noProof/>
+                    <w:webHidden/>
+                  </w:rPr>
+                </w:r>
+                <w:r>
+                  <w:rPr>
+                    <w:noProof/>
+                    <w:webHidden/>
+                  </w:rPr>
+                  <w:fldChar w:fldCharType="separate"/>
+                </w:r>
+                <w:r>
+                  <w:rPr>
+                    <w:noProof/>
+                    <w:webHidden/>
+                  </w:rPr>
+                  <w:t>6</w:t>
+                </w:r>
+                <w:r>
+                  <w:rPr>
+                    <w:noProof/>
+                    <w:webHidden/>
+                  </w:rPr>
+                  <w:fldChar w:fldCharType="end"/>
+                </w:r>
+              </w:hyperlink>
+            </w:p>
+            <w:p>
+              <w:pPr>
+                <w:pStyle w:val="TM2"/>
+                <w:tabs>
+                  <w:tab w:val="left" w:pos="660"/>
+                  <w:tab w:val="right" w:leader="dot" w:pos="9062"/>
+                </w:tabs>
+                <w:rPr>
+                  <w:noProof/>
+                </w:rPr>
+              </w:pPr>
+              <w:hyperlink w:anchor="_Toc148708149" w:history="1">
+                <w:r>
+                  <w:rPr>
+                    <w:rStyle w:val="Lienhypertexte"/>
+                    <w:noProof/>
+                  </w:rPr>
+                  <w:t>B.</w:t>
+                </w:r>
+                <w:r>
+                  <w:rPr>
+                    <w:noProof/>
+                  </w:rPr>
+                  <w:tab/>
+                </w:r>
+                <w:r>
+                  <w:rPr>
+                    <w:rStyle w:val="Lienhypertexte"/>
+                    <w:noProof/>
+                  </w:rPr>
+                  <w:t>Tableau E/S</w:t>
+                </w:r>
+                <w:r>
+                  <w:rPr>
+                    <w:noProof/>
+                    <w:webHidden/>
+                  </w:rPr>
+                  <w:tab/>
+                </w:r>
+                <w:r>
+                  <w:rPr>
+                    <w:noProof/>
+                    <w:webHidden/>
+                  </w:rPr>
+                  <w:fldChar w:fldCharType="begin"/>
+                </w:r>
+                <w:r>
+                  <w:rPr>
+                    <w:noProof/>
+                    <w:webHidden/>
+                  </w:rPr>
+                  <w:instrText xml:space="preserve"> PAGEREF _Toc148708149 \h </w:instrText>
+                </w:r>
+                <w:r>
+                  <w:rPr>
+                    <w:noProof/>
+                    <w:webHidden/>
+                  </w:rPr>
+                </w:r>
+                <w:r>
+                  <w:rPr>
+                    <w:noProof/>
+                    <w:webHidden/>
+                  </w:rPr>
+                  <w:fldChar w:fldCharType="separate"/>
+                </w:r>
+                <w:r>
+                  <w:rPr>
+                    <w:noProof/>
+                    <w:webHidden/>
+                  </w:rPr>
+                  <w:t>7</w:t>
+                </w:r>
+                <w:r>
+                  <w:rPr>
+                    <w:noProof/>
+                    <w:webHidden/>
+                  </w:rPr>
+                  <w:fldChar w:fldCharType="end"/>
+                </w:r>
+              </w:hyperlink>
+            </w:p>
+            <w:p>
+              <w:pPr>
+                <w:pStyle w:val="TM2"/>
+                <w:tabs>
+                  <w:tab w:val="left" w:pos="660"/>
+                  <w:tab w:val="right" w:leader="dot" w:pos="9062"/>
+                </w:tabs>
+                <w:rPr>
+                  <w:noProof/>
+                </w:rPr>
+              </w:pPr>
+              <w:hyperlink w:anchor="_Toc148708150" w:history="1">
+                <w:r>
+                  <w:rPr>
+                    <w:rStyle w:val="Lienhypertexte"/>
+                    <w:noProof/>
+                  </w:rPr>
+                  <w:t>C.</w:t>
+                </w:r>
+                <w:r>
+                  <w:rPr>
+                    <w:noProof/>
+                  </w:rPr>
+                  <w:tab/>
+                </w:r>
+                <w:r>
+                  <w:rPr>
+                    <w:rStyle w:val="Lienhypertexte"/>
+                    <w:noProof/>
+                  </w:rPr>
+                  <w:t>Algorithme ou organigramme du programme codé</w:t>
+                </w:r>
+                <w:r>
+                  <w:rPr>
+                    <w:noProof/>
+                    <w:webHidden/>
+                  </w:rPr>
+                  <w:tab/>
+                </w:r>
+                <w:r>
+                  <w:rPr>
+                    <w:noProof/>
+                    <w:webHidden/>
+                  </w:rPr>
+                  <w:fldChar w:fldCharType="begin"/>
+                </w:r>
+                <w:r>
+                  <w:rPr>
+                    <w:noProof/>
+                    <w:webHidden/>
+                  </w:rPr>
+                  <w:instrText xml:space="preserve"> PAGEREF _Toc148708150 \h </w:instrText>
+                </w:r>
+                <w:r>
+                  <w:rPr>
+                    <w:noProof/>
+                    <w:webHidden/>
+                  </w:rPr>
+                </w:r>
+                <w:r>
+                  <w:rPr>
+                    <w:noProof/>
+                    <w:webHidden/>
+                  </w:rPr>
+                  <w:fldChar w:fldCharType="separate"/>
+                </w:r>
+                <w:r>
+                  <w:rPr>
+                    <w:noProof/>
+                    <w:webHidden/>
+                  </w:rPr>
+                  <w:t>7</w:t>
+                </w:r>
+                <w:r>
+                  <w:rPr>
+                    <w:noProof/>
+                    <w:webHidden/>
+                  </w:rPr>
+                  <w:fldChar w:fldCharType="end"/>
+                </w:r>
+              </w:hyperlink>
+            </w:p>
+            <w:p>
+              <w:pPr>
+                <w:pStyle w:val="TM2"/>
+                <w:tabs>
+                  <w:tab w:val="left" w:pos="660"/>
+                  <w:tab w:val="right" w:leader="dot" w:pos="9062"/>
+                </w:tabs>
+                <w:rPr>
+                  <w:noProof/>
+                </w:rPr>
+              </w:pPr>
+              <w:hyperlink w:anchor="_Toc148708151" w:history="1">
+                <w:r>
+                  <w:rPr>
+                    <w:rStyle w:val="Lienhypertexte"/>
+                    <w:noProof/>
+                  </w:rPr>
+                  <w:t>D.</w:t>
+                </w:r>
+                <w:r>
+                  <w:rPr>
+                    <w:noProof/>
+                  </w:rPr>
+                  <w:tab/>
+                </w:r>
+                <w:r>
+                  <w:rPr>
+                    <w:rStyle w:val="Lienhypertexte"/>
+                    <w:noProof/>
+                  </w:rPr>
+                  <w:t>Problèmes rencontrés</w:t>
+                </w:r>
+                <w:r>
+                  <w:rPr>
+                    <w:noProof/>
+                    <w:webHidden/>
+                  </w:rPr>
+                  <w:tab/>
+                </w:r>
+                <w:r>
+                  <w:rPr>
+                    <w:noProof/>
+                    <w:webHidden/>
+                  </w:rPr>
+                  <w:fldChar w:fldCharType="begin"/>
+                </w:r>
+                <w:r>
+                  <w:rPr>
+                    <w:noProof/>
+                    <w:webHidden/>
+                  </w:rPr>
+                  <w:instrText xml:space="preserve"> PAGEREF _Toc148708151 \h </w:instrText>
+                </w:r>
+                <w:r>
+                  <w:rPr>
+                    <w:noProof/>
+                    <w:webHidden/>
+                  </w:rPr>
+                </w:r>
+                <w:r>
+                  <w:rPr>
+                    <w:noProof/>
+                    <w:webHidden/>
+                  </w:rPr>
+                  <w:fldChar w:fldCharType="separate"/>
+                </w:r>
+                <w:r>
+                  <w:rPr>
+                    <w:noProof/>
+                    <w:webHidden/>
+                  </w:rPr>
+                  <w:t>7</w:t>
+                </w:r>
+                <w:r>
+                  <w:rPr>
+                    <w:noProof/>
+                    <w:webHidden/>
+                  </w:rPr>
+                  <w:fldChar w:fldCharType="end"/>
+                </w:r>
+              </w:hyperlink>
+            </w:p>
+            <w:p>
+              <w:pPr>
+                <w:pStyle w:val="TM1"/>
+                <w:rPr>
+                  <w:rFonts w:eastAsiaTheme="minorEastAsia"/>
+                  <w:noProof/>
+                  <w:lang w:eastAsia="fr-FR"/>
+                </w:rPr>
+              </w:pPr>
+              <w:hyperlink w:anchor="_Toc148708152" w:history="1">
+                <w:r>
+                  <w:rPr>
+                    <w:rStyle w:val="Lienhypertexte"/>
+                    <w:noProof/>
+                  </w:rPr>
+                  <w:t>VI.</w:t>
+                </w:r>
+                <w:r>
+                  <w:rPr>
+                    <w:rFonts w:eastAsiaTheme="minorEastAsia"/>
+                    <w:noProof/>
+                    <w:lang w:eastAsia="fr-FR"/>
+                  </w:rPr>
+                  <w:tab/>
+                </w:r>
+                <w:r>
+                  <w:rPr>
+                    <w:rStyle w:val="Lienhypertexte"/>
+                    <w:noProof/>
+                  </w:rPr>
+                  <w:t>Bilan et conclusion</w:t>
+                </w:r>
+                <w:r>
+                  <w:rPr>
+                    <w:noProof/>
+                    <w:webHidden/>
+                  </w:rPr>
+                  <w:tab/>
+                </w:r>
+                <w:r>
+                  <w:rPr>
+                    <w:noProof/>
+                    <w:webHidden/>
+                  </w:rPr>
+                  <w:fldChar w:fldCharType="begin"/>
+                </w:r>
+                <w:r>
+                  <w:rPr>
+                    <w:noProof/>
+                    <w:webHidden/>
+                  </w:rPr>
+                  <w:instrText xml:space="preserve"> PAGEREF _Toc148708152 \h </w:instrText>
+                </w:r>
+                <w:r>
+                  <w:rPr>
+                    <w:noProof/>
+                    <w:webHidden/>
+                  </w:rPr>
+                </w:r>
+                <w:r>
+                  <w:rPr>
+                    <w:noProof/>
+                    <w:webHidden/>
+                  </w:rPr>
+                  <w:fldChar w:fldCharType="separate"/>
+                </w:r>
+                <w:r>
+                  <w:rPr>
+                    <w:noProof/>
+                    <w:webHidden/>
+                  </w:rPr>
+                  <w:t>7</w:t>
+                </w:r>
+                <w:r>
+                  <w:rPr>
+                    <w:noProof/>
+                    <w:webHidden/>
+                  </w:rPr>
+                  <w:fldChar w:fldCharType="end"/>
+                </w:r>
+              </w:hyperlink>
+            </w:p>
+            <w:p>
+              <w:r>
+                <w:rPr>
+                  <w:b/>
+                  <w:bCs/>
+                </w:rPr>
+                <w:fldChar w:fldCharType="end"/>
+              </w:r>
+            </w:p>
+          </w:sdtContent>
+        </w:sdt>
+        <w:p/>
+        <w:p>
+          <w:r>
+            <w:br w:type="page"/>
+          </w:r>
+        </w:p>
+        <w:p/>
       </w:sdtContent>
     </w:sdt>
     <w:p>
       <w:pPr>
-        <w:pStyle w:val="Paragraphedeliste"/>
+        <w:pStyle w:val="Titre1"/>
         <w:numPr>
           <w:ilvl w:val="0"/>
-          <w:numId w:val="1"/>
+          <w:numId w:val="8"/>
         </w:numPr>
       </w:pPr>
-      <w:r>
-        <w:lastRenderedPageBreak/>
+      <w:bookmarkStart w:id="0" w:name="_Toc148708141"/>
+      <w:r>
         <w:t>Présentation</w:t>
       </w:r>
       <w:r>
         <w:t xml:space="preserve"> du sujet</w:t>
       </w:r>
+      <w:bookmarkEnd w:id="0"/>
       <w:r>
         <w:t> </w:t>
       </w:r>
     </w:p>
-    <w:p/>
-    <w:p/>
+    <w:p>
+      <w:r>
+        <w:t xml:space="preserve">Le but du projet et de </w:t>
+      </w:r>
+      <w:r>
+        <w:t>piloter un bras r</w:t>
+      </w:r>
+      <w:r>
+        <w:t xml:space="preserve">obotique pat </w:t>
+      </w:r>
+      <w:proofErr w:type="spellStart"/>
+      <w:r>
+        <w:t>processing</w:t>
+      </w:r>
+      <w:proofErr w:type="spellEnd"/>
+      <w:r>
+        <w:t xml:space="preserve"> </w:t>
+      </w:r>
+    </w:p>
     <w:p/>
     <w:p/>
     <w:p/>
@@ -1105,7 +2201,7 @@
                     <pic:cNvPicPr/>
                   </pic:nvPicPr>
                   <pic:blipFill>
-                    <a:blip r:embed="rId7">
+                    <a:blip r:embed="rId8">
                       <a:extLst>
                         <a:ext uri="{28A0092B-C50C-407E-A947-70E740481C1C}">
                           <a14:useLocalDpi xmlns:a14="http://schemas.microsoft.com/office/drawing/2010/main" val="0"/>
@@ -1136,38 +2232,34 @@
     <w:p/>
     <w:p>
       <w:pPr>
-        <w:pStyle w:val="Paragraphedeliste"/>
+        <w:pStyle w:val="Titre1"/>
         <w:numPr>
           <w:ilvl w:val="0"/>
-          <w:numId w:val="1"/>
+          <w:numId w:val="8"/>
         </w:numPr>
       </w:pPr>
+      <w:bookmarkStart w:id="1" w:name="_Toc148708142"/>
       <w:r>
         <w:t>P</w:t>
       </w:r>
       <w:r>
         <w:t>résentation du matériel et des logiciels utilisés</w:t>
       </w:r>
-    </w:p>
-    <w:p>
-      <w:pPr>
-        <w:pStyle w:val="Paragraphedeliste"/>
+      <w:bookmarkEnd w:id="1"/>
+    </w:p>
+    <w:p>
+      <w:pPr>
+        <w:pStyle w:val="Titre2"/>
         <w:numPr>
           <w:ilvl w:val="0"/>
-          <w:numId w:val="2"/>
+          <w:numId w:val="9"/>
         </w:numPr>
-        <w:rPr>
-          <w:sz w:val="24"/>
-          <w:szCs w:val="24"/>
-        </w:rPr>
-      </w:pPr>
-      <w:r>
-        <w:rPr>
-          <w:sz w:val="24"/>
-          <w:szCs w:val="24"/>
-        </w:rPr>
+      </w:pPr>
+      <w:bookmarkStart w:id="2" w:name="_Toc148708143"/>
+      <w:r>
         <w:t>Matériels</w:t>
       </w:r>
+      <w:bookmarkEnd w:id="2"/>
     </w:p>
     <w:p>
       <w:pPr>
@@ -1238,7 +2330,23 @@
           <w:sz w:val="24"/>
           <w:szCs w:val="24"/>
         </w:rPr>
-        <w:t>Microphone pour obtenir l’intensité sonore (amplitude) de l’environnement environnant.</w:t>
+        <w:t xml:space="preserve">Microphone pour obtenir l’intensité sonore (amplitude) de l’environnement </w:t>
+      </w:r>
+      <w:proofErr w:type="gramStart"/>
+      <w:r>
+        <w:rPr>
+          <w:sz w:val="24"/>
+          <w:szCs w:val="24"/>
+        </w:rPr>
+        <w:t>environnant</w:t>
+      </w:r>
+      <w:proofErr w:type="gramEnd"/>
+      <w:r>
+        <w:rPr>
+          <w:sz w:val="24"/>
+          <w:szCs w:val="24"/>
+        </w:rPr>
+        <w:t>.</w:t>
       </w:r>
     </w:p>
     <w:p>
@@ -1349,7 +2457,23 @@
           <w:sz w:val="24"/>
           <w:szCs w:val="24"/>
         </w:rPr>
-        <w:t>1 câble qui permet de relier la carte arduino à l’ordinateur.</w:t>
+        <w:t xml:space="preserve">1 câble qui permet de relier la carte </w:t>
+      </w:r>
+      <w:proofErr w:type="spellStart"/>
+      <w:r>
+        <w:rPr>
+          <w:sz w:val="24"/>
+          <w:szCs w:val="24"/>
+        </w:rPr>
+        <w:t>arduino</w:t>
+      </w:r>
+      <w:proofErr w:type="spellEnd"/>
+      <w:r>
+        <w:rPr>
+          <w:sz w:val="24"/>
+          <w:szCs w:val="24"/>
+        </w:rPr>
+        <w:t xml:space="preserve"> à l’ordinateur.</w:t>
       </w:r>
     </w:p>
     <w:p/>
@@ -1378,7 +2502,7 @@
                     <pic:cNvPicPr/>
                   </pic:nvPicPr>
                   <pic:blipFill>
-                    <a:blip r:embed="rId8">
+                    <a:blip r:embed="rId9">
                       <a:extLst>
                         <a:ext uri="{28A0092B-C50C-407E-A947-70E740481C1C}">
                           <a14:useLocalDpi xmlns:a14="http://schemas.microsoft.com/office/drawing/2010/main" val="0"/>
@@ -1410,7 +2534,7 @@
           <w:shd w:val="clear" w:color="auto" w:fill="FFFFFF"/>
         </w:rPr>
         <w:drawing>
-          <wp:inline distT="0" distB="0" distL="0" distR="0" wp14:anchorId="4ED18DE5" wp14:editId="2B0CA712">
+          <wp:inline distT="0" distB="0" distL="0" distR="0" wp14:anchorId="4ED18DE5" wp14:editId="57B46287">
             <wp:extent cx="1038122" cy="1144988"/>
             <wp:effectExtent l="0" t="0" r="0" b="0"/>
             <wp:docPr id="1670576760" name="Image 9" descr="Une image contenant tournevis, outil&#10;&#10;Description générée automatiquement"/>
@@ -1425,7 +2549,7 @@
                     <pic:cNvPicPr/>
                   </pic:nvPicPr>
                   <pic:blipFill>
-                    <a:blip r:embed="rId9" cstate="print">
+                    <a:blip r:embed="rId10" cstate="print">
                       <a:extLst>
                         <a:ext uri="{28A0092B-C50C-407E-A947-70E740481C1C}">
                           <a14:useLocalDpi xmlns:a14="http://schemas.microsoft.com/office/drawing/2010/main" val="0"/>
@@ -1471,7 +2595,7 @@
                     <pic:cNvPicPr/>
                   </pic:nvPicPr>
                   <pic:blipFill>
-                    <a:blip r:embed="rId10">
+                    <a:blip r:embed="rId11">
                       <a:extLst>
                         <a:ext uri="{28A0092B-C50C-407E-A947-70E740481C1C}">
                           <a14:useLocalDpi xmlns:a14="http://schemas.microsoft.com/office/drawing/2010/main" val="0"/>
@@ -1517,7 +2641,7 @@
                     <pic:cNvPicPr/>
                   </pic:nvPicPr>
                   <pic:blipFill>
-                    <a:blip r:embed="rId11">
+                    <a:blip r:embed="rId12">
                       <a:extLst>
                         <a:ext uri="{28A0092B-C50C-407E-A947-70E740481C1C}">
                           <a14:useLocalDpi xmlns:a14="http://schemas.microsoft.com/office/drawing/2010/main" val="0"/>
@@ -1563,7 +2687,7 @@
                     <pic:cNvPicPr/>
                   </pic:nvPicPr>
                   <pic:blipFill>
-                    <a:blip r:embed="rId12" cstate="print">
+                    <a:blip r:embed="rId13" cstate="print">
                       <a:extLst>
                         <a:ext uri="{28A0092B-C50C-407E-A947-70E740481C1C}">
                           <a14:useLocalDpi xmlns:a14="http://schemas.microsoft.com/office/drawing/2010/main" val="0"/>
@@ -1632,7 +2756,7 @@
                     <pic:cNvPicPr/>
                   </pic:nvPicPr>
                   <pic:blipFill>
-                    <a:blip r:embed="rId13">
+                    <a:blip r:embed="rId14">
                       <a:extLst>
                         <a:ext uri="{28A0092B-C50C-407E-A947-70E740481C1C}">
                           <a14:useLocalDpi xmlns:a14="http://schemas.microsoft.com/office/drawing/2010/main" val="0"/>
@@ -1678,7 +2802,7 @@
                     <pic:cNvPicPr/>
                   </pic:nvPicPr>
                   <pic:blipFill>
-                    <a:blip r:embed="rId14" cstate="print">
+                    <a:blip r:embed="rId15" cstate="print">
                       <a:extLst>
                         <a:ext uri="{28A0092B-C50C-407E-A947-70E740481C1C}">
                           <a14:useLocalDpi xmlns:a14="http://schemas.microsoft.com/office/drawing/2010/main" val="0"/>
@@ -1716,15 +2840,17 @@
     <w:p/>
     <w:p>
       <w:pPr>
-        <w:pStyle w:val="Paragraphedeliste"/>
+        <w:pStyle w:val="Titre2"/>
         <w:numPr>
           <w:ilvl w:val="0"/>
-          <w:numId w:val="2"/>
+          <w:numId w:val="9"/>
         </w:numPr>
       </w:pPr>
+      <w:bookmarkStart w:id="3" w:name="_Toc148708144"/>
       <w:r>
         <w:t>Logiciels</w:t>
       </w:r>
+      <w:bookmarkEnd w:id="3"/>
     </w:p>
     <w:p>
       <w:pPr>
@@ -1768,8 +2894,45 @@
           <w:szCs w:val="24"/>
           <w:shd w:val="clear" w:color="auto" w:fill="FFFFFF"/>
         </w:rPr>
-        <w:t>: arduino et processing</w:t>
-      </w:r>
+        <w:t xml:space="preserve">: </w:t>
+      </w:r>
+      <w:proofErr w:type="spellStart"/>
+      <w:r>
+        <w:rPr>
+          <w:rFonts w:cstheme="minorHAnsi"/>
+          <w:color w:val="404040"/>
+          <w:spacing w:val="-8"/>
+          <w:sz w:val="24"/>
+          <w:szCs w:val="24"/>
+          <w:shd w:val="clear" w:color="auto" w:fill="FFFFFF"/>
+        </w:rPr>
+        <w:t>arduino</w:t>
+      </w:r>
+      <w:proofErr w:type="spellEnd"/>
+      <w:r>
+        <w:rPr>
+          <w:rFonts w:cstheme="minorHAnsi"/>
+          <w:color w:val="404040"/>
+          <w:spacing w:val="-8"/>
+          <w:sz w:val="24"/>
+          <w:szCs w:val="24"/>
+          <w:shd w:val="clear" w:color="auto" w:fill="FFFFFF"/>
+        </w:rPr>
+        <w:t xml:space="preserve"> et </w:t>
+      </w:r>
+      <w:proofErr w:type="spellStart"/>
+      <w:r>
+        <w:rPr>
+          <w:rFonts w:cstheme="minorHAnsi"/>
+          <w:color w:val="404040"/>
+          <w:spacing w:val="-8"/>
+          <w:sz w:val="24"/>
+          <w:szCs w:val="24"/>
+          <w:shd w:val="clear" w:color="auto" w:fill="FFFFFF"/>
+        </w:rPr>
+        <w:t>processing</w:t>
+      </w:r>
+      <w:proofErr w:type="spellEnd"/>
     </w:p>
     <w:p>
       <w:pPr>
@@ -1822,8 +2985,9 @@
           <w:szCs w:val="24"/>
           <w:shd w:val="clear" w:color="auto" w:fill="FFFFFF"/>
         </w:rPr>
-        <w:t>. Dans notre cas il nous a permis de rendre notre système électronique intelligent. Pour ce servir de ce logiciel nous avons besoin de la carte Arduino en elle-même et celle que nous avons utilisé est la carte arduino</w:t>
-      </w:r>
+        <w:t xml:space="preserve">. Dans notre cas il nous a permis de rendre notre système électronique intelligent. Pour </w:t>
+      </w:r>
+      <w:proofErr w:type="gramStart"/>
       <w:r>
         <w:rPr>
           <w:rFonts w:cstheme="minorHAnsi"/>
@@ -1833,8 +2997,9 @@
           <w:szCs w:val="24"/>
           <w:shd w:val="clear" w:color="auto" w:fill="FFFFFF"/>
         </w:rPr>
-        <w:t xml:space="preserve"> ESPOLRA</w:t>
-      </w:r>
+        <w:t>ce</w:t>
+      </w:r>
+      <w:proofErr w:type="gramEnd"/>
       <w:r>
         <w:rPr>
           <w:rFonts w:cstheme="minorHAnsi"/>
@@ -1844,7 +3009,66 @@
           <w:szCs w:val="24"/>
           <w:shd w:val="clear" w:color="auto" w:fill="FFFFFF"/>
         </w:rPr>
-        <w:t xml:space="preserve"> et de l’IDE Arduino qui est le logiciel qui permet de programmer la carte arduino.</w:t>
+        <w:t xml:space="preserve"> servir de ce logiciel nous avons besoin de la carte Arduino en elle-même et celle que nous avons utilisé est la carte </w:t>
+      </w:r>
+      <w:proofErr w:type="spellStart"/>
+      <w:r>
+        <w:rPr>
+          <w:rFonts w:cstheme="minorHAnsi"/>
+          <w:color w:val="404040"/>
+          <w:spacing w:val="-8"/>
+          <w:sz w:val="24"/>
+          <w:szCs w:val="24"/>
+          <w:shd w:val="clear" w:color="auto" w:fill="FFFFFF"/>
+        </w:rPr>
+        <w:t>arduino</w:t>
+      </w:r>
+      <w:proofErr w:type="spellEnd"/>
+      <w:r>
+        <w:rPr>
+          <w:rFonts w:cstheme="minorHAnsi"/>
+          <w:color w:val="404040"/>
+          <w:spacing w:val="-8"/>
+          <w:sz w:val="24"/>
+          <w:szCs w:val="24"/>
+          <w:shd w:val="clear" w:color="auto" w:fill="FFFFFF"/>
+        </w:rPr>
+        <w:t xml:space="preserve"> ESPOLRA</w:t>
+      </w:r>
+      <w:r>
+        <w:rPr>
+          <w:rFonts w:cstheme="minorHAnsi"/>
+          <w:color w:val="404040"/>
+          <w:spacing w:val="-8"/>
+          <w:sz w:val="24"/>
+          <w:szCs w:val="24"/>
+          <w:shd w:val="clear" w:color="auto" w:fill="FFFFFF"/>
+        </w:rPr>
+        <w:t xml:space="preserve"> et de l’IDE Arduino qui est le logiciel qui permet de programmer la carte </w:t>
+      </w:r>
+      <w:proofErr w:type="spellStart"/>
+      <w:r>
+        <w:rPr>
+          <w:rFonts w:cstheme="minorHAnsi"/>
+          <w:color w:val="404040"/>
+          <w:spacing w:val="-8"/>
+          <w:sz w:val="24"/>
+          <w:szCs w:val="24"/>
+          <w:shd w:val="clear" w:color="auto" w:fill="FFFFFF"/>
+        </w:rPr>
+        <w:t>arduino</w:t>
+      </w:r>
+      <w:proofErr w:type="spellEnd"/>
+      <w:r>
+        <w:rPr>
+          <w:rFonts w:cstheme="minorHAnsi"/>
+          <w:color w:val="404040"/>
+          <w:spacing w:val="-8"/>
+          <w:sz w:val="24"/>
+          <w:szCs w:val="24"/>
+          <w:shd w:val="clear" w:color="auto" w:fill="FFFFFF"/>
+        </w:rPr>
+        <w:t>.</w:t>
       </w:r>
     </w:p>
     <w:p>
@@ -1880,8 +3104,9 @@
           <w:szCs w:val="24"/>
           <w:shd w:val="clear" w:color="auto" w:fill="FFFFFF"/>
         </w:rPr>
-        <w:t xml:space="preserve"> en language C d</w:t>
-      </w:r>
+        <w:t xml:space="preserve"> en </w:t>
+      </w:r>
+      <w:proofErr w:type="spellStart"/>
       <w:r>
         <w:rPr>
           <w:rFonts w:cstheme="minorHAnsi"/>
@@ -1891,6 +3116,29 @@
           <w:szCs w:val="24"/>
           <w:shd w:val="clear" w:color="auto" w:fill="FFFFFF"/>
         </w:rPr>
+        <w:t>language</w:t>
+      </w:r>
+      <w:proofErr w:type="spellEnd"/>
+      <w:r>
+        <w:rPr>
+          <w:rFonts w:cstheme="minorHAnsi"/>
+          <w:color w:val="404040"/>
+          <w:spacing w:val="-8"/>
+          <w:sz w:val="24"/>
+          <w:szCs w:val="24"/>
+          <w:shd w:val="clear" w:color="auto" w:fill="FFFFFF"/>
+        </w:rPr>
+        <w:t xml:space="preserve"> C d</w:t>
+      </w:r>
+      <w:r>
+        <w:rPr>
+          <w:rFonts w:cstheme="minorHAnsi"/>
+          <w:color w:val="404040"/>
+          <w:spacing w:val="-8"/>
+          <w:sz w:val="24"/>
+          <w:szCs w:val="24"/>
+          <w:shd w:val="clear" w:color="auto" w:fill="FFFFFF"/>
+        </w:rPr>
         <w:t>e la carte électronique.</w:t>
       </w:r>
     </w:p>
@@ -1956,7 +3204,7 @@
         </w:rPr>
         <w:t>est une carte de microcontrôleur dérivée de </w:t>
       </w:r>
-      <w:hyperlink r:id="rId15" w:history="1">
+      <w:hyperlink r:id="rId16" w:history="1">
         <w:r>
           <w:rPr>
             <w:rStyle w:val="Lienhypertexte"/>
@@ -1975,7 +3223,25 @@
           <w:sz w:val="24"/>
           <w:szCs w:val="24"/>
         </w:rPr>
-        <w:t xml:space="preserve">. L’Esplora diffère de toutes les cartes Arduino précédentes en ce qu’elle fournit un certain nombre de capteurs embarqués intégrés et prêts à l’emploi pour l’interaction. Il est conçu pour les personnes qui veulent être opérationnelles avec Arduino sans avoir à se familiariser avec l’électronique au préalable. </w:t>
+        <w:t>. L’</w:t>
+      </w:r>
+      <w:proofErr w:type="spellStart"/>
+      <w:r>
+        <w:rPr>
+          <w:rFonts w:cstheme="minorHAnsi"/>
+          <w:sz w:val="24"/>
+          <w:szCs w:val="24"/>
+        </w:rPr>
+        <w:t>Esplora</w:t>
+      </w:r>
+      <w:proofErr w:type="spellEnd"/>
+      <w:r>
+        <w:rPr>
+          <w:rFonts w:cstheme="minorHAnsi"/>
+          <w:sz w:val="24"/>
+          <w:szCs w:val="24"/>
+        </w:rPr>
+        <w:t xml:space="preserve"> diffère de toutes les cartes Arduino précédentes en ce qu’elle fournit un certain nombre de capteurs embarqués intégrés et prêts à l’emploi pour l’interaction. Il est conçu pour les personnes qui veulent être opérationnelles avec Arduino sans avoir à se familiariser avec l’électronique au préalable. </w:t>
       </w:r>
     </w:p>
     <w:p>
@@ -2009,7 +3275,7 @@
                     <pic:cNvPicPr/>
                   </pic:nvPicPr>
                   <pic:blipFill>
-                    <a:blip r:embed="rId16"/>
+                    <a:blip r:embed="rId17"/>
                     <a:stretch>
                       <a:fillRect/>
                     </a:stretch>
@@ -2053,7 +3319,7 @@
                     <pic:cNvPicPr/>
                   </pic:nvPicPr>
                   <pic:blipFill>
-                    <a:blip r:embed="rId17">
+                    <a:blip r:embed="rId18">
                       <a:extLst>
                         <a:ext uri="{28A0092B-C50C-407E-A947-70E740481C1C}">
                           <a14:useLocalDpi xmlns:a14="http://schemas.microsoft.com/office/drawing/2010/main" val="0"/>
@@ -2102,6 +3368,7 @@
           <w:szCs w:val="24"/>
         </w:rPr>
       </w:pPr>
+      <w:proofErr w:type="spellStart"/>
       <w:r>
         <w:rPr>
           <w:rFonts w:cstheme="minorHAnsi"/>
@@ -2110,6 +3377,7 @@
         </w:rPr>
         <w:t>Processing</w:t>
       </w:r>
+      <w:proofErr w:type="spellEnd"/>
     </w:p>
     <w:p>
       <w:pPr>
@@ -2133,7 +3401,25 @@
           <w:sz w:val="24"/>
           <w:szCs w:val="24"/>
         </w:rPr>
-        <w:t xml:space="preserve"> à la fois un environnement de création complet et un ensemble de fonctionnalités supplémentaires qui viennent enrichir les possibilités du logiciel. Cet environnement permet d'écrire des programmes (appelés sketchs dans Processing), de les convertir en fichiers autonomes, de les publier ainsi que d'identifier et de corriger les erreurs. Il contient les fonctions essentielles à la programmation tout en étant simple d'utilisation.</w:t>
+        <w:t xml:space="preserve"> à la fois un environnement de création complet et un ensemble de fonctionnalités supplémentaires qui viennent enrichir les possibilités du logiciel. Cet environnement permet d'écrire des programmes (appelés sketchs dans </w:t>
+      </w:r>
+      <w:proofErr w:type="spellStart"/>
+      <w:r>
+        <w:rPr>
+          <w:rFonts w:cstheme="minorHAnsi"/>
+          <w:sz w:val="24"/>
+          <w:szCs w:val="24"/>
+        </w:rPr>
+        <w:t>Processing</w:t>
+      </w:r>
+      <w:proofErr w:type="spellEnd"/>
+      <w:r>
+        <w:rPr>
+          <w:rFonts w:cstheme="minorHAnsi"/>
+          <w:sz w:val="24"/>
+          <w:szCs w:val="24"/>
+        </w:rPr>
+        <w:t>), de les convertir en fichiers autonomes, de les publier ainsi que d'identifier et de corriger les erreurs. Il contient les fonctions essentielles à la programmation tout en étant simple d'utilisation.</w:t>
       </w:r>
       <w:r>
         <w:rPr>
@@ -2143,13 +3429,23 @@
         </w:rPr>
         <w:t> </w:t>
       </w:r>
-      <w:r>
-        <w:rPr>
-          <w:rFonts w:cstheme="minorHAnsi"/>
-          <w:sz w:val="24"/>
-          <w:szCs w:val="24"/>
-        </w:rPr>
-        <w:t>Processing est basé sur le langage Java</w:t>
+      <w:proofErr w:type="spellStart"/>
+      <w:r>
+        <w:rPr>
+          <w:rFonts w:cstheme="minorHAnsi"/>
+          <w:sz w:val="24"/>
+          <w:szCs w:val="24"/>
+        </w:rPr>
+        <w:t>Processing</w:t>
+      </w:r>
+      <w:proofErr w:type="spellEnd"/>
+      <w:r>
+        <w:rPr>
+          <w:rFonts w:cstheme="minorHAnsi"/>
+          <w:sz w:val="24"/>
+          <w:szCs w:val="24"/>
+        </w:rPr>
+        <w:t xml:space="preserve"> est basé sur le langage Java</w:t>
       </w:r>
       <w:r>
         <w:rPr>
@@ -2184,15 +3480,53 @@
           <w:szCs w:val="24"/>
           <w:highlight w:val="yellow"/>
         </w:rPr>
-        <w:t>La communication entre Processing et Arduino se fait de la manière suivante :</w:t>
-      </w:r>
-      <w:r>
-        <w:rPr>
-          <w:rFonts w:cstheme="minorHAnsi"/>
-          <w:sz w:val="24"/>
-          <w:szCs w:val="24"/>
-        </w:rPr>
-        <w:t>( (arnaud tu peu détailler cette partie ?)</w:t>
+        <w:t xml:space="preserve">La communication entre </w:t>
+      </w:r>
+      <w:proofErr w:type="spellStart"/>
+      <w:r>
+        <w:rPr>
+          <w:rFonts w:cstheme="minorHAnsi"/>
+          <w:sz w:val="24"/>
+          <w:szCs w:val="24"/>
+          <w:highlight w:val="yellow"/>
+        </w:rPr>
+        <w:t>Processing</w:t>
+      </w:r>
+      <w:proofErr w:type="spellEnd"/>
+      <w:r>
+        <w:rPr>
+          <w:rFonts w:cstheme="minorHAnsi"/>
+          <w:sz w:val="24"/>
+          <w:szCs w:val="24"/>
+          <w:highlight w:val="yellow"/>
+        </w:rPr>
+        <w:t xml:space="preserve"> et Arduino se fait de la manière suivante :</w:t>
+      </w:r>
+      <w:r>
+        <w:rPr>
+          <w:rFonts w:cstheme="minorHAnsi"/>
+          <w:sz w:val="24"/>
+          <w:szCs w:val="24"/>
+        </w:rPr>
+        <w:t>( (</w:t>
+      </w:r>
+      <w:proofErr w:type="spellStart"/>
+      <w:r>
+        <w:rPr>
+          <w:rFonts w:cstheme="minorHAnsi"/>
+          <w:sz w:val="24"/>
+          <w:szCs w:val="24"/>
+        </w:rPr>
+        <w:t>arnaud</w:t>
+      </w:r>
+      <w:proofErr w:type="spellEnd"/>
+      <w:r>
+        <w:rPr>
+          <w:rFonts w:cstheme="minorHAnsi"/>
+          <w:sz w:val="24"/>
+          <w:szCs w:val="24"/>
+        </w:rPr>
+        <w:t xml:space="preserve"> tu peu détailler cette partie ?)</w:t>
       </w:r>
     </w:p>
     <w:p>
@@ -2214,83 +3548,78 @@
         <w:rPr>
           <w:rFonts w:ascii="Calibri corps" w:hAnsi="Calibri corps" w:cstheme="majorHAnsi"/>
         </w:rPr>
-        <w:t xml:space="preserve"> suffit de brancher la platine et de repérer le port pour le téléversement pour processing</w:t>
-      </w:r>
-    </w:p>
-    <w:p>
-      <w:pPr>
-        <w:rPr>
-          <w:rFonts w:cstheme="minorHAnsi"/>
-          <w:sz w:val="24"/>
-          <w:szCs w:val="24"/>
-        </w:rPr>
-      </w:pPr>
-    </w:p>
-    <w:p>
-      <w:pPr>
-        <w:rPr>
-          <w:rFonts w:cstheme="minorHAnsi"/>
-          <w:sz w:val="24"/>
-          <w:szCs w:val="24"/>
-        </w:rPr>
-      </w:pPr>
-    </w:p>
-    <w:p>
-      <w:pPr>
-        <w:rPr>
-          <w:rFonts w:cstheme="minorHAnsi"/>
-          <w:sz w:val="24"/>
-          <w:szCs w:val="24"/>
-        </w:rPr>
-      </w:pPr>
-    </w:p>
-    <w:p>
-      <w:pPr>
-        <w:rPr>
-          <w:rFonts w:cstheme="minorHAnsi"/>
-          <w:sz w:val="24"/>
-          <w:szCs w:val="24"/>
-        </w:rPr>
-      </w:pPr>
-    </w:p>
-    <w:p>
-      <w:pPr>
-        <w:rPr>
-          <w:rFonts w:cstheme="minorHAnsi"/>
-          <w:sz w:val="24"/>
-          <w:szCs w:val="24"/>
-        </w:rPr>
-      </w:pPr>
-    </w:p>
-    <w:p>
-      <w:pPr>
-        <w:pStyle w:val="Paragraphedeliste"/>
+        <w:t xml:space="preserve"> suffit de brancher la platine et de repérer le port pour le téléversement pour </w:t>
+      </w:r>
+      <w:proofErr w:type="spellStart"/>
+      <w:r>
+        <w:rPr>
+          <w:rFonts w:ascii="Calibri corps" w:hAnsi="Calibri corps" w:cstheme="majorHAnsi"/>
+        </w:rPr>
+        <w:t>processing</w:t>
+      </w:r>
+      <w:proofErr w:type="spellEnd"/>
+    </w:p>
+    <w:p>
+      <w:pPr>
+        <w:rPr>
+          <w:rFonts w:cstheme="minorHAnsi"/>
+          <w:sz w:val="24"/>
+          <w:szCs w:val="24"/>
+        </w:rPr>
+      </w:pPr>
+    </w:p>
+    <w:p>
+      <w:pPr>
+        <w:rPr>
+          <w:rFonts w:cstheme="minorHAnsi"/>
+          <w:sz w:val="24"/>
+          <w:szCs w:val="24"/>
+        </w:rPr>
+      </w:pPr>
+    </w:p>
+    <w:p>
+      <w:pPr>
+        <w:rPr>
+          <w:rFonts w:cstheme="minorHAnsi"/>
+          <w:sz w:val="24"/>
+          <w:szCs w:val="24"/>
+        </w:rPr>
+      </w:pPr>
+    </w:p>
+    <w:p>
+      <w:pPr>
+        <w:rPr>
+          <w:rFonts w:cstheme="minorHAnsi"/>
+          <w:sz w:val="24"/>
+          <w:szCs w:val="24"/>
+        </w:rPr>
+      </w:pPr>
+    </w:p>
+    <w:p>
+      <w:pPr>
+        <w:rPr>
+          <w:rFonts w:cstheme="minorHAnsi"/>
+          <w:sz w:val="24"/>
+          <w:szCs w:val="24"/>
+        </w:rPr>
+      </w:pPr>
+    </w:p>
+    <w:p>
+      <w:pPr>
+        <w:pStyle w:val="Titre1"/>
         <w:numPr>
           <w:ilvl w:val="0"/>
-          <w:numId w:val="2"/>
+          <w:numId w:val="8"/>
         </w:numPr>
-        <w:rPr>
-          <w:rFonts w:cstheme="minorHAnsi"/>
-          <w:sz w:val="24"/>
-          <w:szCs w:val="24"/>
-        </w:rPr>
-      </w:pPr>
-      <w:r>
-        <w:rPr>
-          <w:rFonts w:cstheme="minorHAnsi"/>
-          <w:sz w:val="24"/>
-          <w:szCs w:val="24"/>
-        </w:rPr>
+      </w:pPr>
+      <w:bookmarkStart w:id="4" w:name="_Toc148708145"/>
+      <w:r>
         <w:t>Organisation</w:t>
       </w:r>
       <w:r>
-        <w:rPr>
-          <w:rFonts w:cstheme="minorHAnsi"/>
-          <w:sz w:val="24"/>
-          <w:szCs w:val="24"/>
-        </w:rPr>
         <w:t xml:space="preserve"> du groupe de projet et la répartition des tâches (démarche de travail)</w:t>
       </w:r>
+      <w:bookmarkEnd w:id="4"/>
     </w:p>
     <w:p>
       <w:pPr>
@@ -2348,97 +3677,122 @@
           <w:rFonts w:asciiTheme="minorHAnsi" w:hAnsiTheme="minorHAnsi" w:cstheme="minorHAnsi"/>
           <w:color w:val="000000"/>
         </w:rPr>
-        <w:t xml:space="preserve"> la carte arduin</w:t>
-      </w:r>
+        <w:t xml:space="preserve"> la carte </w:t>
+      </w:r>
+      <w:proofErr w:type="spellStart"/>
       <w:r>
         <w:rPr>
           <w:rFonts w:asciiTheme="minorHAnsi" w:hAnsiTheme="minorHAnsi" w:cstheme="minorHAnsi"/>
           <w:color w:val="000000"/>
         </w:rPr>
-        <w:t>o</w:t>
+        <w:t>arduin</w:t>
       </w:r>
       <w:r>
         <w:rPr>
           <w:rFonts w:asciiTheme="minorHAnsi" w:hAnsiTheme="minorHAnsi" w:cstheme="minorHAnsi"/>
           <w:color w:val="000000"/>
         </w:rPr>
-        <w:t xml:space="preserve">, </w:t>
-      </w:r>
+        <w:t>o</w:t>
+      </w:r>
+      <w:proofErr w:type="spellEnd"/>
       <w:r>
         <w:rPr>
           <w:rFonts w:asciiTheme="minorHAnsi" w:hAnsiTheme="minorHAnsi" w:cstheme="minorHAnsi"/>
           <w:color w:val="000000"/>
         </w:rPr>
-        <w:t>à savoir les</w:t>
+        <w:t xml:space="preserve">, </w:t>
       </w:r>
       <w:r>
         <w:rPr>
           <w:rFonts w:asciiTheme="minorHAnsi" w:hAnsiTheme="minorHAnsi" w:cstheme="minorHAnsi"/>
           <w:color w:val="000000"/>
         </w:rPr>
-        <w:t xml:space="preserve"> led, des joysticks, des boutons poussoirs</w:t>
+        <w:t>à savoir les</w:t>
       </w:r>
       <w:r>
         <w:rPr>
           <w:rFonts w:asciiTheme="minorHAnsi" w:hAnsiTheme="minorHAnsi" w:cstheme="minorHAnsi"/>
           <w:color w:val="000000"/>
         </w:rPr>
-        <w:t xml:space="preserve"> et potentiomètre</w:t>
-      </w:r>
+        <w:t xml:space="preserve"> </w:t>
+      </w:r>
+      <w:proofErr w:type="spellStart"/>
       <w:r>
         <w:rPr>
           <w:rFonts w:asciiTheme="minorHAnsi" w:hAnsiTheme="minorHAnsi" w:cstheme="minorHAnsi"/>
           <w:color w:val="000000"/>
         </w:rPr>
-        <w:t xml:space="preserve">. </w:t>
-      </w:r>
+        <w:t>led</w:t>
+      </w:r>
+      <w:proofErr w:type="spellEnd"/>
       <w:r>
         <w:rPr>
           <w:rFonts w:asciiTheme="minorHAnsi" w:hAnsiTheme="minorHAnsi" w:cstheme="minorHAnsi"/>
           <w:color w:val="000000"/>
         </w:rPr>
-        <w:t xml:space="preserve">Par la suite, </w:t>
+        <w:t>, des joysticks, des boutons poussoirs</w:t>
       </w:r>
       <w:r>
         <w:rPr>
           <w:rFonts w:asciiTheme="minorHAnsi" w:hAnsiTheme="minorHAnsi" w:cstheme="minorHAnsi"/>
           <w:color w:val="000000"/>
         </w:rPr>
-        <w:t>nous avons réalisé un test</w:t>
+        <w:t xml:space="preserve"> et potentiomètre</w:t>
       </w:r>
       <w:r>
         <w:rPr>
           <w:rFonts w:asciiTheme="minorHAnsi" w:hAnsiTheme="minorHAnsi" w:cstheme="minorHAnsi"/>
           <w:color w:val="000000"/>
         </w:rPr>
-        <w:t xml:space="preserve"> </w:t>
+        <w:t xml:space="preserve">. </w:t>
       </w:r>
       <w:r>
         <w:rPr>
           <w:rFonts w:asciiTheme="minorHAnsi" w:hAnsiTheme="minorHAnsi" w:cstheme="minorHAnsi"/>
           <w:color w:val="000000"/>
         </w:rPr>
-        <w:t xml:space="preserve">global du système en </w:t>
+        <w:t xml:space="preserve">Par la suite, </w:t>
       </w:r>
       <w:r>
         <w:rPr>
           <w:rFonts w:asciiTheme="minorHAnsi" w:hAnsiTheme="minorHAnsi" w:cstheme="minorHAnsi"/>
           <w:color w:val="000000"/>
         </w:rPr>
-        <w:t>mettant en marche un jeu présent en open source dans l</w:t>
+        <w:t>nous avons réalisé un test</w:t>
       </w:r>
       <w:r>
         <w:rPr>
           <w:rFonts w:asciiTheme="minorHAnsi" w:hAnsiTheme="minorHAnsi" w:cstheme="minorHAnsi"/>
           <w:color w:val="000000"/>
         </w:rPr>
-        <w:t xml:space="preserve">’IDE Arduino. </w:t>
+        <w:t xml:space="preserve"> </w:t>
       </w:r>
       <w:r>
         <w:rPr>
           <w:rFonts w:asciiTheme="minorHAnsi" w:hAnsiTheme="minorHAnsi" w:cstheme="minorHAnsi"/>
           <w:color w:val="000000"/>
         </w:rPr>
+        <w:t xml:space="preserve">global du système en </w:t>
+      </w:r>
+      <w:r>
+        <w:rPr>
+          <w:rFonts w:asciiTheme="minorHAnsi" w:hAnsiTheme="minorHAnsi" w:cstheme="minorHAnsi"/>
+          <w:color w:val="000000"/>
+        </w:rPr>
+        <w:t>mettant en marche un jeu présent en open source dans l</w:t>
+      </w:r>
+      <w:r>
+        <w:rPr>
+          <w:rFonts w:asciiTheme="minorHAnsi" w:hAnsiTheme="minorHAnsi" w:cstheme="minorHAnsi"/>
+          <w:color w:val="000000"/>
+        </w:rPr>
+        <w:t xml:space="preserve">’IDE Arduino. </w:t>
+      </w:r>
+      <w:r>
+        <w:rPr>
+          <w:rFonts w:asciiTheme="minorHAnsi" w:hAnsiTheme="minorHAnsi" w:cstheme="minorHAnsi"/>
+          <w:color w:val="000000"/>
+        </w:rPr>
         <w:t xml:space="preserve"> </w:t>
       </w:r>
     </w:p>
@@ -2456,27 +3810,43 @@
           <w:rFonts w:asciiTheme="minorHAnsi" w:hAnsiTheme="minorHAnsi" w:cstheme="minorHAnsi"/>
           <w:color w:val="000000"/>
         </w:rPr>
-        <w:t xml:space="preserve">Deuxième étape : Sur processing, on a réalisé des tests en </w:t>
-      </w:r>
+        <w:t xml:space="preserve">Deuxième étape : Sur </w:t>
+      </w:r>
+      <w:proofErr w:type="spellStart"/>
       <w:r>
         <w:rPr>
           <w:rFonts w:asciiTheme="minorHAnsi" w:hAnsiTheme="minorHAnsi" w:cstheme="minorHAnsi"/>
           <w:color w:val="000000"/>
         </w:rPr>
-        <w:t xml:space="preserve">affichant de simple croquis </w:t>
-      </w:r>
+        <w:t>processing</w:t>
+      </w:r>
+      <w:proofErr w:type="spellEnd"/>
       <w:r>
         <w:rPr>
           <w:rFonts w:asciiTheme="minorHAnsi" w:hAnsiTheme="minorHAnsi" w:cstheme="minorHAnsi"/>
           <w:color w:val="000000"/>
         </w:rPr>
-        <w:t>(rectangle</w:t>
+        <w:t xml:space="preserve">, on a réalisé des tests en </w:t>
       </w:r>
       <w:r>
         <w:rPr>
           <w:rFonts w:asciiTheme="minorHAnsi" w:hAnsiTheme="minorHAnsi" w:cstheme="minorHAnsi"/>
           <w:color w:val="000000"/>
         </w:rPr>
+        <w:t xml:space="preserve">affichant de simple croquis </w:t>
+      </w:r>
+      <w:r>
+        <w:rPr>
+          <w:rFonts w:asciiTheme="minorHAnsi" w:hAnsiTheme="minorHAnsi" w:cstheme="minorHAnsi"/>
+          <w:color w:val="000000"/>
+        </w:rPr>
+        <w:t>(rectangle</w:t>
+      </w:r>
+      <w:r>
+        <w:rPr>
+          <w:rFonts w:asciiTheme="minorHAnsi" w:hAnsiTheme="minorHAnsi" w:cstheme="minorHAnsi"/>
+          <w:color w:val="000000"/>
+        </w:rPr>
         <w:t xml:space="preserve">, carré) </w:t>
       </w:r>
     </w:p>
@@ -2508,33 +3878,20 @@
     </w:p>
     <w:p>
       <w:pPr>
-        <w:pStyle w:val="Paragraphedeliste"/>
+        <w:pStyle w:val="Titre1"/>
         <w:numPr>
           <w:ilvl w:val="0"/>
-          <w:numId w:val="2"/>
+          <w:numId w:val="8"/>
         </w:numPr>
-        <w:rPr>
-          <w:rFonts w:cstheme="minorHAnsi"/>
-          <w:sz w:val="24"/>
-          <w:szCs w:val="24"/>
-        </w:rPr>
-      </w:pPr>
-      <w:r>
-        <w:rPr>
-          <w:rFonts w:cstheme="minorHAnsi"/>
-          <w:sz w:val="24"/>
-          <w:szCs w:val="24"/>
-        </w:rPr>
+      </w:pPr>
+      <w:bookmarkStart w:id="5" w:name="_Toc148708146"/>
+      <w:r>
         <w:t>Solutions</w:t>
       </w:r>
       <w:r>
-        <w:rPr>
-          <w:rFonts w:cstheme="minorHAnsi"/>
-          <w:sz w:val="24"/>
-          <w:szCs w:val="24"/>
-        </w:rPr>
         <w:t xml:space="preserve"> proposées et solution retenue</w:t>
       </w:r>
+      <w:bookmarkEnd w:id="5"/>
     </w:p>
     <w:p>
       <w:pPr>
@@ -2608,7 +3965,25 @@
           <w:sz w:val="24"/>
           <w:szCs w:val="24"/>
         </w:rPr>
-        <w:t xml:space="preserve"> via processing et </w:t>
+        <w:t xml:space="preserve"> via </w:t>
+      </w:r>
+      <w:proofErr w:type="spellStart"/>
+      <w:r>
+        <w:rPr>
+          <w:rFonts w:cstheme="minorHAnsi"/>
+          <w:sz w:val="24"/>
+          <w:szCs w:val="24"/>
+        </w:rPr>
+        <w:t>processing</w:t>
+      </w:r>
+      <w:proofErr w:type="spellEnd"/>
+      <w:r>
+        <w:rPr>
+          <w:rFonts w:cstheme="minorHAnsi"/>
+          <w:sz w:val="24"/>
+          <w:szCs w:val="24"/>
+        </w:rPr>
+        <w:t xml:space="preserve"> et </w:t>
       </w:r>
       <w:r>
         <w:rPr>
@@ -2711,73 +4086,38 @@
     </w:p>
     <w:p>
       <w:pPr>
-        <w:rPr>
-          <w:rFonts w:cstheme="minorHAnsi"/>
-          <w:sz w:val="24"/>
-          <w:szCs w:val="24"/>
-        </w:rPr>
-      </w:pPr>
-    </w:p>
-    <w:p>
-      <w:pPr>
-        <w:rPr>
-          <w:rFonts w:cstheme="minorHAnsi"/>
-          <w:sz w:val="24"/>
-          <w:szCs w:val="24"/>
-        </w:rPr>
-      </w:pPr>
-    </w:p>
-    <w:p>
-      <w:pPr>
-        <w:pStyle w:val="Paragraphedeliste"/>
+        <w:pStyle w:val="Titre1"/>
         <w:numPr>
           <w:ilvl w:val="0"/>
-          <w:numId w:val="2"/>
+          <w:numId w:val="8"/>
         </w:numPr>
-        <w:rPr>
-          <w:rFonts w:cstheme="minorHAnsi"/>
-          <w:sz w:val="24"/>
-          <w:szCs w:val="24"/>
-        </w:rPr>
-      </w:pPr>
-      <w:r>
-        <w:rPr>
-          <w:rFonts w:cstheme="minorHAnsi"/>
-          <w:sz w:val="24"/>
-          <w:szCs w:val="24"/>
-        </w:rPr>
+      </w:pPr>
+      <w:bookmarkStart w:id="6" w:name="_Toc148708147"/>
+      <w:r>
+        <w:lastRenderedPageBreak/>
         <w:t>Développement</w:t>
       </w:r>
       <w:r>
-        <w:rPr>
-          <w:rFonts w:cstheme="minorHAnsi"/>
-          <w:sz w:val="24"/>
-          <w:szCs w:val="24"/>
-        </w:rPr>
-        <w:t xml:space="preserve"> de l’application  </w:t>
-      </w:r>
-    </w:p>
-    <w:p>
-      <w:pPr>
-        <w:pStyle w:val="Paragraphedeliste"/>
+        <w:t xml:space="preserve"> de l’application</w:t>
+      </w:r>
+      <w:bookmarkEnd w:id="6"/>
+      <w:r>
+        <w:t xml:space="preserve">  </w:t>
+      </w:r>
+    </w:p>
+    <w:p>
+      <w:pPr>
+        <w:pStyle w:val="Titre2"/>
         <w:numPr>
           <w:ilvl w:val="0"/>
-          <w:numId w:val="5"/>
+          <w:numId w:val="10"/>
         </w:numPr>
-        <w:rPr>
-          <w:rFonts w:cstheme="minorHAnsi"/>
-          <w:sz w:val="24"/>
-          <w:szCs w:val="24"/>
-        </w:rPr>
-      </w:pPr>
-      <w:r>
-        <w:rPr>
-          <w:rFonts w:cstheme="minorHAnsi"/>
-          <w:sz w:val="24"/>
-          <w:szCs w:val="24"/>
-        </w:rPr>
+      </w:pPr>
+      <w:bookmarkStart w:id="7" w:name="_Toc148708148"/>
+      <w:r>
         <w:t>Schéma câblage de la maquette</w:t>
       </w:r>
+      <w:bookmarkEnd w:id="7"/>
     </w:p>
     <w:p>
       <w:pPr>
@@ -2894,26 +4234,21 @@
     <w:p/>
     <w:p/>
     <w:p/>
-    <w:p>
-      <w:pPr>
-        <w:pStyle w:val="Paragraphedeliste"/>
+    <w:p/>
+    <w:p>
+      <w:pPr>
+        <w:pStyle w:val="Titre2"/>
         <w:numPr>
           <w:ilvl w:val="0"/>
-          <w:numId w:val="5"/>
+          <w:numId w:val="10"/>
         </w:numPr>
-        <w:rPr>
-          <w:sz w:val="24"/>
-          <w:szCs w:val="24"/>
-        </w:rPr>
-      </w:pPr>
-      <w:r>
-        <w:rPr>
-          <w:sz w:val="24"/>
-          <w:szCs w:val="24"/>
-        </w:rPr>
+      </w:pPr>
+      <w:bookmarkStart w:id="8" w:name="_Toc148708149"/>
+      <w:r>
         <w:lastRenderedPageBreak/>
         <w:t>Tableau E/S</w:t>
       </w:r>
+      <w:bookmarkEnd w:id="8"/>
     </w:p>
     <w:tbl>
       <w:tblPr>
@@ -3053,7 +4388,39 @@
                 <w:color w:val="000000"/>
                 <w:szCs w:val="24"/>
               </w:rPr>
-              <w:t>2 sorties TinkerKit pour connecter les modules actionneurs TinkerKit avec les connecteurs à 3 broches.</w:t>
+              <w:t xml:space="preserve">2 sorties </w:t>
+            </w:r>
+            <w:proofErr w:type="spellStart"/>
+            <w:r>
+              <w:rPr>
+                <w:color w:val="000000"/>
+                <w:szCs w:val="24"/>
+              </w:rPr>
+              <w:t>TinkerKit</w:t>
+            </w:r>
+            <w:proofErr w:type="spellEnd"/>
+            <w:r>
+              <w:rPr>
+                <w:color w:val="000000"/>
+                <w:szCs w:val="24"/>
+              </w:rPr>
+              <w:t xml:space="preserve"> pour connecter les modules actionneurs </w:t>
+            </w:r>
+            <w:proofErr w:type="spellStart"/>
+            <w:r>
+              <w:rPr>
+                <w:color w:val="000000"/>
+                <w:szCs w:val="24"/>
+              </w:rPr>
+              <w:t>TinkerKit</w:t>
+            </w:r>
+            <w:proofErr w:type="spellEnd"/>
+            <w:r>
+              <w:rPr>
+                <w:color w:val="000000"/>
+                <w:szCs w:val="24"/>
+              </w:rPr>
+              <w:t xml:space="preserve"> avec les connecteurs à 3 broches.</w:t>
             </w:r>
           </w:p>
         </w:tc>
@@ -3104,7 +4471,23 @@
               <w:jc w:val="both"/>
             </w:pPr>
             <w:r>
-              <w:t>2 entrées TinkerKit pour connecter les modules de capteurs TinkerKit avec les connecteurs à 3 broches</w:t>
+              <w:t xml:space="preserve">2 entrées </w:t>
+            </w:r>
+            <w:proofErr w:type="spellStart"/>
+            <w:r>
+              <w:t>TinkerKit</w:t>
+            </w:r>
+            <w:proofErr w:type="spellEnd"/>
+            <w:r>
+              <w:t xml:space="preserve"> pour connecter les modules de capteurs </w:t>
+            </w:r>
+            <w:proofErr w:type="spellStart"/>
+            <w:r>
+              <w:t>TinkerKit</w:t>
+            </w:r>
+            <w:proofErr w:type="spellEnd"/>
+            <w:r>
+              <w:t xml:space="preserve"> avec les connecteurs à 3 broches</w:t>
             </w:r>
           </w:p>
         </w:tc>
@@ -3283,20 +4666,17 @@
     <w:p/>
     <w:p>
       <w:pPr>
-        <w:pStyle w:val="Paragraphedeliste"/>
+        <w:pStyle w:val="Titre2"/>
         <w:numPr>
           <w:ilvl w:val="0"/>
-          <w:numId w:val="5"/>
+          <w:numId w:val="10"/>
         </w:numPr>
       </w:pPr>
-      <w:r>
-        <w:rPr>
-          <w:rFonts w:cstheme="minorHAnsi"/>
-          <w:sz w:val="24"/>
-          <w:szCs w:val="24"/>
-        </w:rPr>
+      <w:bookmarkStart w:id="9" w:name="_Toc148708150"/>
+      <w:r>
         <w:t>Algorithme ou organigramme du programme codé</w:t>
       </w:r>
+      <w:bookmarkEnd w:id="9"/>
     </w:p>
     <w:p>
       <w:r>
@@ -3311,15 +4691,17 @@
     </w:p>
     <w:p>
       <w:pPr>
-        <w:pStyle w:val="Paragraphedeliste"/>
+        <w:pStyle w:val="Titre2"/>
         <w:numPr>
           <w:ilvl w:val="0"/>
-          <w:numId w:val="5"/>
+          <w:numId w:val="10"/>
         </w:numPr>
       </w:pPr>
+      <w:bookmarkStart w:id="10" w:name="_Toc148708151"/>
       <w:r>
         <w:t>Problèmes rencontrés</w:t>
       </w:r>
+      <w:bookmarkEnd w:id="10"/>
     </w:p>
     <w:p>
       <w:r>
@@ -3329,7 +4711,15 @@
         <w:t xml:space="preserve">entre le robot fourmi et </w:t>
       </w:r>
       <w:r>
-        <w:t xml:space="preserve">la carte Esplora fût impossible car </w:t>
+        <w:t xml:space="preserve">la carte </w:t>
+      </w:r>
+      <w:proofErr w:type="spellStart"/>
+      <w:r>
+        <w:t>Esplora</w:t>
+      </w:r>
+      <w:proofErr w:type="spellEnd"/>
+      <w:r>
+        <w:t xml:space="preserve"> fût impossible car </w:t>
       </w:r>
       <w:r>
         <w:t xml:space="preserve">les modules Bluetooth ne sont pas </w:t>
@@ -3338,27 +4728,33 @@
         <w:t>compatibles</w:t>
       </w:r>
     </w:p>
-    <w:p/>
-    <w:p>
-      <w:pPr>
-        <w:pStyle w:val="Paragraphedeliste"/>
+    <w:p>
+      <w:pPr>
+        <w:pStyle w:val="Titre1"/>
+      </w:pPr>
+    </w:p>
+    <w:p>
+      <w:pPr>
+        <w:pStyle w:val="Titre1"/>
         <w:numPr>
           <w:ilvl w:val="0"/>
-          <w:numId w:val="2"/>
+          <w:numId w:val="8"/>
         </w:numPr>
       </w:pPr>
+      <w:bookmarkStart w:id="11" w:name="_Toc148708152"/>
       <w:r>
         <w:t>Bilan</w:t>
       </w:r>
       <w:r>
-        <w:t xml:space="preserve"> et conclusion.</w:t>
-      </w:r>
+        <w:t xml:space="preserve"> et conclusion</w:t>
+      </w:r>
+      <w:bookmarkEnd w:id="11"/>
     </w:p>
     <w:p/>
     <w:sectPr>
-      <w:headerReference w:type="default" r:id="rId18"/>
-      <w:footerReference w:type="default" r:id="rId19"/>
-      <w:headerReference w:type="first" r:id="rId20"/>
+      <w:headerReference w:type="default" r:id="rId19"/>
+      <w:footerReference w:type="default" r:id="rId20"/>
+      <w:headerReference w:type="first" r:id="rId21"/>
       <w:pgSz w:w="11906" w:h="16838"/>
       <w:pgMar w:top="1417" w:right="1417" w:bottom="1417" w:left="1417" w:header="708" w:footer="708" w:gutter="0"/>
       <w:pgNumType w:start="0"/>
@@ -3661,6 +5057,92 @@
     </w:lvl>
   </w:abstractNum>
   <w:abstractNum w:abstractNumId="1" w15:restartNumberingAfterBreak="0">
+    <w:nsid w:val="147166C1"/>
+    <w:multiLevelType w:val="hybridMultilevel"/>
+    <w:tmpl w:val="846A62F2"/>
+    <w:lvl w:ilvl="0" w:tplc="040C0015">
+      <w:start w:val="1"/>
+      <w:numFmt w:val="upperLetter"/>
+      <w:lvlText w:val="%1."/>
+      <w:lvlJc w:val="left"/>
+      <w:pPr>
+        <w:ind w:left="720" w:hanging="360"/>
+      </w:pPr>
+    </w:lvl>
+    <w:lvl w:ilvl="1" w:tplc="040C0019" w:tentative="1">
+      <w:start w:val="1"/>
+      <w:numFmt w:val="lowerLetter"/>
+      <w:lvlText w:val="%2."/>
+      <w:lvlJc w:val="left"/>
+      <w:pPr>
+        <w:ind w:left="1440" w:hanging="360"/>
+      </w:pPr>
+    </w:lvl>
+    <w:lvl w:ilvl="2" w:tplc="040C001B" w:tentative="1">
+      <w:start w:val="1"/>
+      <w:numFmt w:val="lowerRoman"/>
+      <w:lvlText w:val="%3."/>
+      <w:lvlJc w:val="right"/>
+      <w:pPr>
+        <w:ind w:left="2160" w:hanging="180"/>
+      </w:pPr>
+    </w:lvl>
+    <w:lvl w:ilvl="3" w:tplc="040C000F" w:tentative="1">
+      <w:start w:val="1"/>
+      <w:numFmt w:val="decimal"/>
+      <w:lvlText w:val="%4."/>
+      <w:lvlJc w:val="left"/>
+      <w:pPr>
+        <w:ind w:left="2880" w:hanging="360"/>
+      </w:pPr>
+    </w:lvl>
+    <w:lvl w:ilvl="4" w:tplc="040C0019" w:tentative="1">
+      <w:start w:val="1"/>
+      <w:numFmt w:val="lowerLetter"/>
+      <w:lvlText w:val="%5."/>
+      <w:lvlJc w:val="left"/>
+      <w:pPr>
+        <w:ind w:left="3600" w:hanging="360"/>
+      </w:pPr>
+    </w:lvl>
+    <w:lvl w:ilvl="5" w:tplc="040C001B" w:tentative="1">
+      <w:start w:val="1"/>
+      <w:numFmt w:val="lowerRoman"/>
+      <w:lvlText w:val="%6."/>
+      <w:lvlJc w:val="right"/>
+      <w:pPr>
+        <w:ind w:left="4320" w:hanging="180"/>
+      </w:pPr>
+    </w:lvl>
+    <w:lvl w:ilvl="6" w:tplc="040C000F" w:tentative="1">
+      <w:start w:val="1"/>
+      <w:numFmt w:val="decimal"/>
+      <w:lvlText w:val="%7."/>
+      <w:lvlJc w:val="left"/>
+      <w:pPr>
+        <w:ind w:left="5040" w:hanging="360"/>
+      </w:pPr>
+    </w:lvl>
+    <w:lvl w:ilvl="7" w:tplc="040C0019" w:tentative="1">
+      <w:start w:val="1"/>
+      <w:numFmt w:val="lowerLetter"/>
+      <w:lvlText w:val="%8."/>
+      <w:lvlJc w:val="left"/>
+      <w:pPr>
+        <w:ind w:left="5760" w:hanging="360"/>
+      </w:pPr>
+    </w:lvl>
+    <w:lvl w:ilvl="8" w:tplc="040C001B" w:tentative="1">
+      <w:start w:val="1"/>
+      <w:numFmt w:val="lowerRoman"/>
+      <w:lvlText w:val="%9."/>
+      <w:lvlJc w:val="right"/>
+      <w:pPr>
+        <w:ind w:left="6480" w:hanging="180"/>
+      </w:pPr>
+    </w:lvl>
+  </w:abstractNum>
+  <w:abstractNum w:abstractNumId="2" w15:restartNumberingAfterBreak="0">
     <w:nsid w:val="27B34340"/>
     <w:multiLevelType w:val="hybridMultilevel"/>
     <w:tmpl w:val="AE267734"/>
@@ -3746,7 +5228,93 @@
       </w:pPr>
     </w:lvl>
   </w:abstractNum>
-  <w:abstractNum w:abstractNumId="2" w15:restartNumberingAfterBreak="0">
+  <w:abstractNum w:abstractNumId="3" w15:restartNumberingAfterBreak="0">
+    <w:nsid w:val="3C7E6547"/>
+    <w:multiLevelType w:val="hybridMultilevel"/>
+    <w:tmpl w:val="46D481C6"/>
+    <w:lvl w:ilvl="0" w:tplc="040C0013">
+      <w:start w:val="1"/>
+      <w:numFmt w:val="upperRoman"/>
+      <w:lvlText w:val="%1."/>
+      <w:lvlJc w:val="right"/>
+      <w:pPr>
+        <w:ind w:left="720" w:hanging="360"/>
+      </w:pPr>
+    </w:lvl>
+    <w:lvl w:ilvl="1" w:tplc="040C0019" w:tentative="1">
+      <w:start w:val="1"/>
+      <w:numFmt w:val="lowerLetter"/>
+      <w:lvlText w:val="%2."/>
+      <w:lvlJc w:val="left"/>
+      <w:pPr>
+        <w:ind w:left="1440" w:hanging="360"/>
+      </w:pPr>
+    </w:lvl>
+    <w:lvl w:ilvl="2" w:tplc="040C001B" w:tentative="1">
+      <w:start w:val="1"/>
+      <w:numFmt w:val="lowerRoman"/>
+      <w:lvlText w:val="%3."/>
+      <w:lvlJc w:val="right"/>
+      <w:pPr>
+        <w:ind w:left="2160" w:hanging="180"/>
+      </w:pPr>
+    </w:lvl>
+    <w:lvl w:ilvl="3" w:tplc="040C000F" w:tentative="1">
+      <w:start w:val="1"/>
+      <w:numFmt w:val="decimal"/>
+      <w:lvlText w:val="%4."/>
+      <w:lvlJc w:val="left"/>
+      <w:pPr>
+        <w:ind w:left="2880" w:hanging="360"/>
+      </w:pPr>
+    </w:lvl>
+    <w:lvl w:ilvl="4" w:tplc="040C0019" w:tentative="1">
+      <w:start w:val="1"/>
+      <w:numFmt w:val="lowerLetter"/>
+      <w:lvlText w:val="%5."/>
+      <w:lvlJc w:val="left"/>
+      <w:pPr>
+        <w:ind w:left="3600" w:hanging="360"/>
+      </w:pPr>
+    </w:lvl>
+    <w:lvl w:ilvl="5" w:tplc="040C001B" w:tentative="1">
+      <w:start w:val="1"/>
+      <w:numFmt w:val="lowerRoman"/>
+      <w:lvlText w:val="%6."/>
+      <w:lvlJc w:val="right"/>
+      <w:pPr>
+        <w:ind w:left="4320" w:hanging="180"/>
+      </w:pPr>
+    </w:lvl>
+    <w:lvl w:ilvl="6" w:tplc="040C000F" w:tentative="1">
+      <w:start w:val="1"/>
+      <w:numFmt w:val="decimal"/>
+      <w:lvlText w:val="%7."/>
+      <w:lvlJc w:val="left"/>
+      <w:pPr>
+        <w:ind w:left="5040" w:hanging="360"/>
+      </w:pPr>
+    </w:lvl>
+    <w:lvl w:ilvl="7" w:tplc="040C0019" w:tentative="1">
+      <w:start w:val="1"/>
+      <w:numFmt w:val="lowerLetter"/>
+      <w:lvlText w:val="%8."/>
+      <w:lvlJc w:val="left"/>
+      <w:pPr>
+        <w:ind w:left="5760" w:hanging="360"/>
+      </w:pPr>
+    </w:lvl>
+    <w:lvl w:ilvl="8" w:tplc="040C001B" w:tentative="1">
+      <w:start w:val="1"/>
+      <w:numFmt w:val="lowerRoman"/>
+      <w:lvlText w:val="%9."/>
+      <w:lvlJc w:val="right"/>
+      <w:pPr>
+        <w:ind w:left="6480" w:hanging="180"/>
+      </w:pPr>
+    </w:lvl>
+  </w:abstractNum>
+  <w:abstractNum w:abstractNumId="4" w15:restartNumberingAfterBreak="0">
     <w:nsid w:val="52205C98"/>
     <w:multiLevelType w:val="hybridMultilevel"/>
     <w:tmpl w:val="5BA41E72"/>
@@ -3832,7 +5400,7 @@
       </w:pPr>
     </w:lvl>
   </w:abstractNum>
-  <w:abstractNum w:abstractNumId="3" w15:restartNumberingAfterBreak="0">
+  <w:abstractNum w:abstractNumId="5" w15:restartNumberingAfterBreak="0">
     <w:nsid w:val="576B61F8"/>
     <w:multiLevelType w:val="hybridMultilevel"/>
     <w:tmpl w:val="3EAE0320"/>
@@ -3945,10 +5513,96 @@
       </w:rPr>
     </w:lvl>
   </w:abstractNum>
-  <w:abstractNum w:abstractNumId="4" w15:restartNumberingAfterBreak="0">
+  <w:abstractNum w:abstractNumId="6" w15:restartNumberingAfterBreak="0">
+    <w:nsid w:val="680A244C"/>
+    <w:multiLevelType w:val="hybridMultilevel"/>
+    <w:tmpl w:val="54AA9418"/>
+    <w:lvl w:ilvl="0" w:tplc="040C0015">
+      <w:start w:val="1"/>
+      <w:numFmt w:val="upperLetter"/>
+      <w:lvlText w:val="%1."/>
+      <w:lvlJc w:val="left"/>
+      <w:pPr>
+        <w:ind w:left="720" w:hanging="360"/>
+      </w:pPr>
+    </w:lvl>
+    <w:lvl w:ilvl="1" w:tplc="040C0019" w:tentative="1">
+      <w:start w:val="1"/>
+      <w:numFmt w:val="lowerLetter"/>
+      <w:lvlText w:val="%2."/>
+      <w:lvlJc w:val="left"/>
+      <w:pPr>
+        <w:ind w:left="1440" w:hanging="360"/>
+      </w:pPr>
+    </w:lvl>
+    <w:lvl w:ilvl="2" w:tplc="040C001B" w:tentative="1">
+      <w:start w:val="1"/>
+      <w:numFmt w:val="lowerRoman"/>
+      <w:lvlText w:val="%3."/>
+      <w:lvlJc w:val="right"/>
+      <w:pPr>
+        <w:ind w:left="2160" w:hanging="180"/>
+      </w:pPr>
+    </w:lvl>
+    <w:lvl w:ilvl="3" w:tplc="040C000F" w:tentative="1">
+      <w:start w:val="1"/>
+      <w:numFmt w:val="decimal"/>
+      <w:lvlText w:val="%4."/>
+      <w:lvlJc w:val="left"/>
+      <w:pPr>
+        <w:ind w:left="2880" w:hanging="360"/>
+      </w:pPr>
+    </w:lvl>
+    <w:lvl w:ilvl="4" w:tplc="040C0019" w:tentative="1">
+      <w:start w:val="1"/>
+      <w:numFmt w:val="lowerLetter"/>
+      <w:lvlText w:val="%5."/>
+      <w:lvlJc w:val="left"/>
+      <w:pPr>
+        <w:ind w:left="3600" w:hanging="360"/>
+      </w:pPr>
+    </w:lvl>
+    <w:lvl w:ilvl="5" w:tplc="040C001B" w:tentative="1">
+      <w:start w:val="1"/>
+      <w:numFmt w:val="lowerRoman"/>
+      <w:lvlText w:val="%6."/>
+      <w:lvlJc w:val="right"/>
+      <w:pPr>
+        <w:ind w:left="4320" w:hanging="180"/>
+      </w:pPr>
+    </w:lvl>
+    <w:lvl w:ilvl="6" w:tplc="040C000F" w:tentative="1">
+      <w:start w:val="1"/>
+      <w:numFmt w:val="decimal"/>
+      <w:lvlText w:val="%7."/>
+      <w:lvlJc w:val="left"/>
+      <w:pPr>
+        <w:ind w:left="5040" w:hanging="360"/>
+      </w:pPr>
+    </w:lvl>
+    <w:lvl w:ilvl="7" w:tplc="040C0019" w:tentative="1">
+      <w:start w:val="1"/>
+      <w:numFmt w:val="lowerLetter"/>
+      <w:lvlText w:val="%8."/>
+      <w:lvlJc w:val="left"/>
+      <w:pPr>
+        <w:ind w:left="5760" w:hanging="360"/>
+      </w:pPr>
+    </w:lvl>
+    <w:lvl w:ilvl="8" w:tplc="040C001B" w:tentative="1">
+      <w:start w:val="1"/>
+      <w:numFmt w:val="lowerRoman"/>
+      <w:lvlText w:val="%9."/>
+      <w:lvlJc w:val="right"/>
+      <w:pPr>
+        <w:ind w:left="6480" w:hanging="180"/>
+      </w:pPr>
+    </w:lvl>
+  </w:abstractNum>
+  <w:abstractNum w:abstractNumId="7" w15:restartNumberingAfterBreak="0">
     <w:nsid w:val="6F91527A"/>
     <w:multiLevelType w:val="hybridMultilevel"/>
-    <w:tmpl w:val="056A0190"/>
+    <w:tmpl w:val="D7CEA526"/>
     <w:lvl w:ilvl="0" w:tplc="040C0013">
       <w:start w:val="1"/>
       <w:numFmt w:val="upperRoman"/>
@@ -4031,7 +5685,7 @@
       </w:pPr>
     </w:lvl>
   </w:abstractNum>
-  <w:abstractNum w:abstractNumId="5" w15:restartNumberingAfterBreak="0">
+  <w:abstractNum w:abstractNumId="8" w15:restartNumberingAfterBreak="0">
     <w:nsid w:val="7885641D"/>
     <w:multiLevelType w:val="hybridMultilevel"/>
     <w:tmpl w:val="D766DFAE"/>
@@ -4117,7 +5771,7 @@
       </w:pPr>
     </w:lvl>
   </w:abstractNum>
-  <w:abstractNum w:abstractNumId="6" w15:restartNumberingAfterBreak="0">
+  <w:abstractNum w:abstractNumId="9" w15:restartNumberingAfterBreak="0">
     <w:nsid w:val="78FD484C"/>
     <w:multiLevelType w:val="hybridMultilevel"/>
     <w:tmpl w:val="87BCA592"/>
@@ -4204,25 +5858,34 @@
     </w:lvl>
   </w:abstractNum>
   <w:num w:numId="1" w16cid:durableId="2092195116">
-    <w:abstractNumId w:val="1"/>
+    <w:abstractNumId w:val="2"/>
   </w:num>
   <w:num w:numId="2" w16cid:durableId="438263069">
-    <w:abstractNumId w:val="4"/>
+    <w:abstractNumId w:val="7"/>
   </w:num>
   <w:num w:numId="3" w16cid:durableId="1235511976">
     <w:abstractNumId w:val="0"/>
   </w:num>
   <w:num w:numId="4" w16cid:durableId="649747143">
+    <w:abstractNumId w:val="5"/>
+  </w:num>
+  <w:num w:numId="5" w16cid:durableId="283854550">
+    <w:abstractNumId w:val="4"/>
+  </w:num>
+  <w:num w:numId="6" w16cid:durableId="1215849648">
+    <w:abstractNumId w:val="9"/>
+  </w:num>
+  <w:num w:numId="7" w16cid:durableId="941645452">
+    <w:abstractNumId w:val="8"/>
+  </w:num>
+  <w:num w:numId="8" w16cid:durableId="1590427758">
     <w:abstractNumId w:val="3"/>
   </w:num>
-  <w:num w:numId="5" w16cid:durableId="283854550">
-    <w:abstractNumId w:val="2"/>
+  <w:num w:numId="9" w16cid:durableId="399906864">
+    <w:abstractNumId w:val="1"/>
   </w:num>
-  <w:num w:numId="6" w16cid:durableId="1215849648">
+  <w:num w:numId="10" w16cid:durableId="302925484">
     <w:abstractNumId w:val="6"/>
-  </w:num>
-  <w:num w:numId="7" w16cid:durableId="941645452">
-    <w:abstractNumId w:val="5"/>
   </w:num>
 </w:numbering>
 </file>
@@ -4629,6 +6292,49 @@
     <w:qFormat/>
     <w:rsid w:val="00A85C33"/>
   </w:style>
+  <w:style w:type="paragraph" w:styleId="Titre1">
+    <w:name w:val="heading 1"/>
+    <w:basedOn w:val="Normal"/>
+    <w:next w:val="Normal"/>
+    <w:link w:val="Titre1Car"/>
+    <w:uiPriority w:val="9"/>
+    <w:qFormat/>
+    <w:rsid w:val="00CE735F"/>
+    <w:pPr>
+      <w:keepNext/>
+      <w:keepLines/>
+      <w:spacing w:before="240" w:after="0"/>
+      <w:outlineLvl w:val="0"/>
+    </w:pPr>
+    <w:rPr>
+      <w:rFonts w:asciiTheme="majorHAnsi" w:eastAsiaTheme="majorEastAsia" w:hAnsiTheme="majorHAnsi" w:cstheme="majorBidi"/>
+      <w:color w:val="2F5496" w:themeColor="accent1" w:themeShade="BF"/>
+      <w:sz w:val="32"/>
+      <w:szCs w:val="32"/>
+    </w:rPr>
+  </w:style>
+  <w:style w:type="paragraph" w:styleId="Titre2">
+    <w:name w:val="heading 2"/>
+    <w:basedOn w:val="Normal"/>
+    <w:next w:val="Normal"/>
+    <w:link w:val="Titre2Car"/>
+    <w:uiPriority w:val="9"/>
+    <w:unhideWhenUsed/>
+    <w:qFormat/>
+    <w:rsid w:val="00A127D1"/>
+    <w:pPr>
+      <w:keepNext/>
+      <w:keepLines/>
+      <w:spacing w:before="40" w:after="0"/>
+      <w:outlineLvl w:val="1"/>
+    </w:pPr>
+    <w:rPr>
+      <w:rFonts w:asciiTheme="majorHAnsi" w:eastAsiaTheme="majorEastAsia" w:hAnsiTheme="majorHAnsi" w:cstheme="majorBidi"/>
+      <w:color w:val="2F5496" w:themeColor="accent1" w:themeShade="BF"/>
+      <w:sz w:val="26"/>
+      <w:szCs w:val="26"/>
+    </w:rPr>
+  </w:style>
   <w:style w:type="character" w:default="1" w:styleId="Policepardfaut">
     <w:name w:val="Default Paragraph Font"/>
     <w:uiPriority w:val="1"/>
@@ -4808,6 +6514,78 @@
       <w:lang w:eastAsia="fr-FR"/>
       <w14:ligatures w14:val="none"/>
     </w:rPr>
+  </w:style>
+  <w:style w:type="character" w:customStyle="1" w:styleId="Titre1Car">
+    <w:name w:val="Titre 1 Car"/>
+    <w:basedOn w:val="Policepardfaut"/>
+    <w:link w:val="Titre1"/>
+    <w:uiPriority w:val="9"/>
+    <w:rsid w:val="00CE735F"/>
+    <w:rPr>
+      <w:rFonts w:asciiTheme="majorHAnsi" w:eastAsiaTheme="majorEastAsia" w:hAnsiTheme="majorHAnsi" w:cstheme="majorBidi"/>
+      <w:color w:val="2F5496" w:themeColor="accent1" w:themeShade="BF"/>
+      <w:sz w:val="32"/>
+      <w:szCs w:val="32"/>
+    </w:rPr>
+  </w:style>
+  <w:style w:type="paragraph" w:styleId="En-ttedetabledesmatires">
+    <w:name w:val="TOC Heading"/>
+    <w:basedOn w:val="Titre1"/>
+    <w:next w:val="Normal"/>
+    <w:uiPriority w:val="39"/>
+    <w:unhideWhenUsed/>
+    <w:qFormat/>
+    <w:rsid w:val="00CE735F"/>
+    <w:pPr>
+      <w:outlineLvl w:val="9"/>
+    </w:pPr>
+    <w:rPr>
+      <w:kern w:val="0"/>
+      <w:lang w:eastAsia="fr-FR"/>
+      <w14:ligatures w14:val="none"/>
+    </w:rPr>
+  </w:style>
+  <w:style w:type="paragraph" w:styleId="TM1">
+    <w:name w:val="toc 1"/>
+    <w:basedOn w:val="Normal"/>
+    <w:next w:val="Normal"/>
+    <w:autoRedefine/>
+    <w:uiPriority w:val="39"/>
+    <w:unhideWhenUsed/>
+    <w:rsid w:val="005314F4"/>
+    <w:pPr>
+      <w:tabs>
+        <w:tab w:val="left" w:pos="440"/>
+        <w:tab w:val="right" w:leader="dot" w:pos="9062"/>
+      </w:tabs>
+      <w:spacing w:after="100"/>
+    </w:pPr>
+  </w:style>
+  <w:style w:type="character" w:customStyle="1" w:styleId="Titre2Car">
+    <w:name w:val="Titre 2 Car"/>
+    <w:basedOn w:val="Policepardfaut"/>
+    <w:link w:val="Titre2"/>
+    <w:uiPriority w:val="9"/>
+    <w:rsid w:val="00A127D1"/>
+    <w:rPr>
+      <w:rFonts w:asciiTheme="majorHAnsi" w:eastAsiaTheme="majorEastAsia" w:hAnsiTheme="majorHAnsi" w:cstheme="majorBidi"/>
+      <w:color w:val="2F5496" w:themeColor="accent1" w:themeShade="BF"/>
+      <w:sz w:val="26"/>
+      <w:szCs w:val="26"/>
+    </w:rPr>
+  </w:style>
+  <w:style w:type="paragraph" w:styleId="TM2">
+    <w:name w:val="toc 2"/>
+    <w:basedOn w:val="Normal"/>
+    <w:next w:val="Normal"/>
+    <w:autoRedefine/>
+    <w:uiPriority w:val="39"/>
+    <w:unhideWhenUsed/>
+    <w:rsid w:val="005314F4"/>
+    <w:pPr>
+      <w:spacing w:after="100"/>
+      <w:ind w:left="220"/>
+    </w:pPr>
   </w:style>
 </w:styles>
 </file>
@@ -5105,4 +6883,16 @@
     </a:ext>
   </a:extLst>
 </a:theme>
+</file>
+
+<file path=customXml/item1.xml><?xml version="1.0" encoding="utf-8"?>
+<b:Sources xmlns:b="http://schemas.openxmlformats.org/officeDocument/2006/bibliography" xmlns="http://schemas.openxmlformats.org/officeDocument/2006/bibliography" SelectedStyle="\APASixthEditionOfficeOnline.xsl" StyleName="APA" Version="6"/>
+</file>
+
+<file path=customXml/itemProps1.xml><?xml version="1.0" encoding="utf-8"?>
+<ds:datastoreItem xmlns:ds="http://schemas.openxmlformats.org/officeDocument/2006/customXml" ds:itemID="{DC35853E-3784-4643-A57E-A3DEF4E293A7}">
+  <ds:schemaRefs>
+    <ds:schemaRef ds:uri="http://schemas.openxmlformats.org/officeDocument/2006/bibliography"/>
+  </ds:schemaRefs>
+</ds:datastoreItem>
 </file>
</xml_diff>